<commit_message>
Ajuste na documentação do projeto
</commit_message>
<xml_diff>
--- a/Global_Solution_-_Compliance__Quality_Assurance.docx
+++ b/Global_Solution_-_Compliance__Quality_Assurance.docx
@@ -199,12 +199,12 @@
           <w:sz w:val="28"/>
           <w:szCs w:val="28"/>
         </w:rPr>
-        <w:t>94067</w:t>
-      </w:r>
-    </w:p>
-    <w:p>
-      <w:pPr>
-        <w:ind w:left="2124" w:firstLine="708"/>
+        <w:t>9406</w:t>
+      </w:r>
+    </w:p>
+    <w:p>
+      <w:pPr>
+        <w:jc w:val="center"/>
         <w:rPr>
           <w:rFonts w:ascii="Arial" w:hAnsi="Arial" w:cs="Arial"/>
           <w:sz w:val="28"/>
@@ -1372,6 +1372,7 @@
     <w:p/>
     <w:p>
       <w:pPr>
+        <w:jc w:val="both"/>
         <w:rPr>
           <w:rFonts w:ascii="Arial" w:hAnsi="Arial" w:cs="Arial"/>
           <w:sz w:val="28"/>
@@ -1420,25 +1421,172 @@
           <w:sz w:val="28"/>
           <w:szCs w:val="28"/>
         </w:rPr>
-        <w:t>, uma solução inovadora para a gestão e distribuição de alimentos. O projeto visa solucionar o problema do desperdício de alimentos</w:t>
-      </w:r>
-      <w:r>
-        <w:rPr>
-          <w:rFonts w:ascii="Arial" w:hAnsi="Arial" w:cs="Arial"/>
-          <w:sz w:val="28"/>
-          <w:szCs w:val="28"/>
-        </w:rPr>
-        <w:t xml:space="preserve"> que chega a 27 milhões de toneladas anualmente e a insegurança alimentar no Brasil que segundo o g1 </w:t>
-      </w:r>
-      <w:r>
-        <w:rPr>
-          <w:rFonts w:ascii="Arial" w:hAnsi="Arial" w:cs="Arial"/>
-          <w:color w:val="000000" w:themeColor="text1"/>
-          <w:sz w:val="28"/>
-          <w:szCs w:val="28"/>
-        </w:rPr>
-        <w:t>125,2 milhões de brasileiros vivem com algum grau de insegurança alimentar, número que corresponde a mais da metade (58,7%) da população do país</w:t>
-      </w:r>
+        <w:t xml:space="preserve">, uma solução inovadora para a gestão e distribuição de alimentos. O projeto visa solucionar o problema do desperdício de alimentos que chega a 27 milhões de toneladas anualmente e a insegurança alimentar no Brasil. Segundo dados do G1, 125,2 milhões de brasileiros vivem com algum grau de insegurança alimentar, o que corresponde a mais da metade (58,7%) da população do país. Dessa forma, o </w:t>
+      </w:r>
+      <w:proofErr w:type="spellStart"/>
+      <w:r>
+        <w:rPr>
+          <w:rFonts w:ascii="Arial" w:hAnsi="Arial" w:cs="Arial"/>
+          <w:sz w:val="28"/>
+          <w:szCs w:val="28"/>
+        </w:rPr>
+        <w:t>Food</w:t>
+      </w:r>
+      <w:proofErr w:type="spellEnd"/>
+      <w:r>
+        <w:rPr>
+          <w:rFonts w:ascii="Arial" w:hAnsi="Arial" w:cs="Arial"/>
+          <w:sz w:val="28"/>
+          <w:szCs w:val="28"/>
+        </w:rPr>
+        <w:t xml:space="preserve"> </w:t>
+      </w:r>
+      <w:proofErr w:type="spellStart"/>
+      <w:r>
+        <w:rPr>
+          <w:rFonts w:ascii="Arial" w:hAnsi="Arial" w:cs="Arial"/>
+          <w:sz w:val="28"/>
+          <w:szCs w:val="28"/>
+        </w:rPr>
+        <w:t>Share</w:t>
+      </w:r>
+      <w:proofErr w:type="spellEnd"/>
+      <w:r>
+        <w:rPr>
+          <w:rFonts w:ascii="Arial" w:hAnsi="Arial" w:cs="Arial"/>
+          <w:sz w:val="28"/>
+          <w:szCs w:val="28"/>
+        </w:rPr>
+        <w:t xml:space="preserve"> promove a doação e redistribuição de alimentos para pessoas em situação de vulnerabilidade.</w:t>
+      </w:r>
+    </w:p>
+    <w:p>
+      <w:pPr>
+        <w:jc w:val="both"/>
+        <w:rPr>
+          <w:rFonts w:ascii="Arial" w:hAnsi="Arial" w:cs="Arial"/>
+          <w:sz w:val="28"/>
+          <w:szCs w:val="28"/>
+        </w:rPr>
+      </w:pPr>
+    </w:p>
+    <w:p>
+      <w:pPr>
+        <w:jc w:val="both"/>
+        <w:rPr>
+          <w:rFonts w:ascii="Arial" w:hAnsi="Arial" w:cs="Arial"/>
+          <w:sz w:val="28"/>
+          <w:szCs w:val="28"/>
+        </w:rPr>
+      </w:pPr>
+      <w:r>
+        <w:rPr>
+          <w:rFonts w:ascii="Arial" w:hAnsi="Arial" w:cs="Arial"/>
+          <w:sz w:val="28"/>
+          <w:szCs w:val="28"/>
+        </w:rPr>
+        <w:t xml:space="preserve">Para alcançar esse objetivo, foi desenvolvido um sistema integrado utilizando tecnologias como </w:t>
+      </w:r>
+      <w:proofErr w:type="spellStart"/>
+      <w:r>
+        <w:rPr>
+          <w:rFonts w:ascii="Arial" w:hAnsi="Arial" w:cs="Arial"/>
+          <w:sz w:val="28"/>
+          <w:szCs w:val="28"/>
+        </w:rPr>
+        <w:t>React</w:t>
+      </w:r>
+      <w:proofErr w:type="spellEnd"/>
+      <w:r>
+        <w:rPr>
+          <w:rFonts w:ascii="Arial" w:hAnsi="Arial" w:cs="Arial"/>
+          <w:sz w:val="28"/>
+          <w:szCs w:val="28"/>
+        </w:rPr>
+        <w:t xml:space="preserve"> </w:t>
+      </w:r>
+      <w:proofErr w:type="spellStart"/>
+      <w:r>
+        <w:rPr>
+          <w:rFonts w:ascii="Arial" w:hAnsi="Arial" w:cs="Arial"/>
+          <w:sz w:val="28"/>
+          <w:szCs w:val="28"/>
+        </w:rPr>
+        <w:t>Native</w:t>
+      </w:r>
+      <w:proofErr w:type="spellEnd"/>
+      <w:r>
+        <w:rPr>
+          <w:rFonts w:ascii="Arial" w:hAnsi="Arial" w:cs="Arial"/>
+          <w:sz w:val="28"/>
+          <w:szCs w:val="28"/>
+        </w:rPr>
+        <w:t xml:space="preserve">, Spring Boot e Oracle </w:t>
+      </w:r>
+      <w:proofErr w:type="spellStart"/>
+      <w:r>
+        <w:rPr>
+          <w:rFonts w:ascii="Arial" w:hAnsi="Arial" w:cs="Arial"/>
+          <w:sz w:val="28"/>
+          <w:szCs w:val="28"/>
+        </w:rPr>
+        <w:t>Database</w:t>
+      </w:r>
+      <w:proofErr w:type="spellEnd"/>
+      <w:r>
+        <w:rPr>
+          <w:rFonts w:ascii="Arial" w:hAnsi="Arial" w:cs="Arial"/>
+          <w:sz w:val="28"/>
+          <w:szCs w:val="28"/>
+        </w:rPr>
+        <w:t xml:space="preserve">. O </w:t>
+      </w:r>
+      <w:proofErr w:type="spellStart"/>
+      <w:r>
+        <w:rPr>
+          <w:rFonts w:ascii="Arial" w:hAnsi="Arial" w:cs="Arial"/>
+          <w:sz w:val="28"/>
+          <w:szCs w:val="28"/>
+        </w:rPr>
+        <w:t>Food</w:t>
+      </w:r>
+      <w:proofErr w:type="spellEnd"/>
+      <w:r>
+        <w:rPr>
+          <w:rFonts w:ascii="Arial" w:hAnsi="Arial" w:cs="Arial"/>
+          <w:sz w:val="28"/>
+          <w:szCs w:val="28"/>
+        </w:rPr>
+        <w:t xml:space="preserve"> </w:t>
+      </w:r>
+      <w:proofErr w:type="spellStart"/>
+      <w:r>
+        <w:rPr>
+          <w:rFonts w:ascii="Arial" w:hAnsi="Arial" w:cs="Arial"/>
+          <w:sz w:val="28"/>
+          <w:szCs w:val="28"/>
+        </w:rPr>
+        <w:t>Share</w:t>
+      </w:r>
+      <w:proofErr w:type="spellEnd"/>
+      <w:r>
+        <w:rPr>
+          <w:rFonts w:ascii="Arial" w:hAnsi="Arial" w:cs="Arial"/>
+          <w:sz w:val="28"/>
+          <w:szCs w:val="28"/>
+        </w:rPr>
+        <w:t xml:space="preserve"> também utiliza recursos de inteligência artificial para aprimorar a classificação e seleção dos alimentos. Além disso, a solução é disponibilizada na nuvem por meio da plataforma </w:t>
+      </w:r>
+      <w:proofErr w:type="spellStart"/>
+      <w:r>
+        <w:rPr>
+          <w:rFonts w:ascii="Arial" w:hAnsi="Arial" w:cs="Arial"/>
+          <w:sz w:val="28"/>
+          <w:szCs w:val="28"/>
+        </w:rPr>
+        <w:t>Azure</w:t>
+      </w:r>
+      <w:proofErr w:type="spellEnd"/>
       <w:r>
         <w:rPr>
           <w:rFonts w:ascii="Arial" w:hAnsi="Arial" w:cs="Arial"/>
@@ -1447,38 +1595,257 @@
         </w:rPr>
         <w:t>.</w:t>
       </w:r>
-      <w:r>
-        <w:rPr>
-          <w:rFonts w:ascii="Arial" w:hAnsi="Arial" w:cs="Arial"/>
-          <w:sz w:val="28"/>
-          <w:szCs w:val="28"/>
-        </w:rPr>
-        <w:t xml:space="preserve"> Dessa forma,</w:t>
-      </w:r>
-      <w:r>
-        <w:rPr>
-          <w:rFonts w:ascii="Arial" w:hAnsi="Arial" w:cs="Arial"/>
+    </w:p>
+    <w:p>
+      <w:pPr>
+        <w:jc w:val="both"/>
+        <w:rPr>
+          <w:rFonts w:ascii="Arial" w:hAnsi="Arial" w:cs="Arial"/>
+          <w:sz w:val="28"/>
+          <w:szCs w:val="28"/>
+        </w:rPr>
+      </w:pPr>
+    </w:p>
+    <w:p>
+      <w:pPr>
+        <w:jc w:val="both"/>
+        <w:rPr>
+          <w:rFonts w:ascii="Arial" w:hAnsi="Arial" w:cs="Arial"/>
+          <w:sz w:val="28"/>
+          <w:szCs w:val="28"/>
+        </w:rPr>
+      </w:pPr>
+      <w:r>
+        <w:rPr>
+          <w:rFonts w:ascii="Arial" w:hAnsi="Arial" w:cs="Arial"/>
+          <w:sz w:val="28"/>
+          <w:szCs w:val="28"/>
+        </w:rPr>
+        <w:t>O trabalho apresenta uma avaliação de impactos de governança da solução, destacando os benefícios em termos de segurança e controle administrativo, bem como a melhoria dos processos produtivos e distributivos de alimentos.</w:t>
+      </w:r>
+    </w:p>
+    <w:p>
+      <w:pPr>
+        <w:jc w:val="both"/>
+        <w:rPr>
+          <w:rFonts w:ascii="Arial" w:hAnsi="Arial" w:cs="Arial"/>
+          <w:sz w:val="28"/>
+          <w:szCs w:val="28"/>
+        </w:rPr>
+      </w:pPr>
+    </w:p>
+    <w:p>
+      <w:pPr>
+        <w:jc w:val="both"/>
+        <w:rPr>
+          <w:rFonts w:ascii="Arial" w:hAnsi="Arial" w:cs="Arial"/>
+          <w:sz w:val="28"/>
+          <w:szCs w:val="28"/>
+        </w:rPr>
+      </w:pPr>
+    </w:p>
+    <w:p>
+      <w:pPr>
+        <w:jc w:val="both"/>
+        <w:rPr>
+          <w:rFonts w:ascii="Arial" w:hAnsi="Arial" w:cs="Arial"/>
+          <w:sz w:val="28"/>
+          <w:szCs w:val="28"/>
+        </w:rPr>
+      </w:pPr>
+    </w:p>
+    <w:p>
+      <w:pPr>
+        <w:jc w:val="both"/>
+        <w:rPr>
+          <w:rFonts w:ascii="Arial" w:hAnsi="Arial" w:cs="Arial"/>
+          <w:sz w:val="28"/>
+          <w:szCs w:val="28"/>
+        </w:rPr>
+      </w:pPr>
+    </w:p>
+    <w:p>
+      <w:pPr>
+        <w:jc w:val="both"/>
+        <w:rPr>
+          <w:rFonts w:ascii="Arial" w:hAnsi="Arial" w:cs="Arial"/>
+          <w:sz w:val="28"/>
+          <w:szCs w:val="28"/>
+        </w:rPr>
+      </w:pPr>
+    </w:p>
+    <w:p>
+      <w:pPr>
+        <w:jc w:val="both"/>
+        <w:rPr>
+          <w:rFonts w:ascii="Arial" w:hAnsi="Arial" w:cs="Arial"/>
+          <w:sz w:val="28"/>
+          <w:szCs w:val="28"/>
+        </w:rPr>
+      </w:pPr>
+    </w:p>
+    <w:p>
+      <w:pPr>
+        <w:jc w:val="both"/>
+        <w:rPr>
+          <w:rFonts w:ascii="Arial" w:hAnsi="Arial" w:cs="Arial"/>
+          <w:sz w:val="28"/>
+          <w:szCs w:val="28"/>
+        </w:rPr>
+      </w:pPr>
+    </w:p>
+    <w:p>
+      <w:pPr>
+        <w:pStyle w:val="Ttulo1"/>
+      </w:pPr>
+      <w:bookmarkStart w:id="1" w:name="_Toc136290218"/>
+      <w:r>
+        <w:lastRenderedPageBreak/>
+        <w:t xml:space="preserve">Avaliação de Impactos </w:t>
+      </w:r>
+      <w:r>
+        <w:t>da Sol</w:t>
+      </w:r>
+      <w:bookmarkStart w:id="2" w:name="_GoBack"/>
+      <w:bookmarkEnd w:id="2"/>
+      <w:r>
+        <w:t>ução Planejada</w:t>
+      </w:r>
+      <w:bookmarkEnd w:id="1"/>
+    </w:p>
+    <w:p/>
+    <w:p>
+      <w:pPr>
+        <w:rPr>
+          <w:u w:val="single"/>
+        </w:rPr>
+      </w:pPr>
+    </w:p>
+    <w:p>
+      <w:pPr>
+        <w:pStyle w:val="Ttulo2"/>
+      </w:pPr>
+      <w:bookmarkStart w:id="3" w:name="_Toc136290219"/>
+      <w:r>
+        <w:t>Introdução</w:t>
+      </w:r>
+      <w:bookmarkEnd w:id="3"/>
+      <w:r>
+        <w:t>:</w:t>
+      </w:r>
+    </w:p>
+    <w:p/>
+    <w:p>
+      <w:pPr>
+        <w:pStyle w:val="Ttulo3"/>
+        <w:jc w:val="both"/>
+        <w:rPr>
+          <w:rFonts w:ascii="Arial" w:eastAsiaTheme="minorHAnsi" w:hAnsi="Arial" w:cs="Arial"/>
+          <w:color w:val="auto"/>
+          <w:sz w:val="28"/>
+          <w:szCs w:val="28"/>
+        </w:rPr>
+      </w:pPr>
+      <w:r>
+        <w:rPr>
+          <w:rFonts w:ascii="Arial" w:eastAsiaTheme="minorHAnsi" w:hAnsi="Arial" w:cs="Arial"/>
+          <w:color w:val="auto"/>
+          <w:sz w:val="28"/>
+          <w:szCs w:val="28"/>
+        </w:rPr>
+        <w:t xml:space="preserve">O </w:t>
+      </w:r>
+      <w:proofErr w:type="spellStart"/>
+      <w:r>
+        <w:rPr>
+          <w:rFonts w:ascii="Arial" w:eastAsiaTheme="minorHAnsi" w:hAnsi="Arial" w:cs="Arial"/>
+          <w:color w:val="auto"/>
+          <w:sz w:val="28"/>
+          <w:szCs w:val="28"/>
+        </w:rPr>
+        <w:t>Food</w:t>
+      </w:r>
+      <w:proofErr w:type="spellEnd"/>
+      <w:r>
+        <w:rPr>
+          <w:rFonts w:ascii="Arial" w:eastAsiaTheme="minorHAnsi" w:hAnsi="Arial" w:cs="Arial"/>
+          <w:color w:val="auto"/>
           <w:sz w:val="28"/>
           <w:szCs w:val="28"/>
         </w:rPr>
         <w:t xml:space="preserve"> </w:t>
       </w:r>
-      <w:r>
-        <w:rPr>
-          <w:rFonts w:ascii="Arial" w:hAnsi="Arial" w:cs="Arial"/>
-          <w:sz w:val="28"/>
-          <w:szCs w:val="28"/>
-        </w:rPr>
-        <w:t>p</w:t>
-      </w:r>
-      <w:r>
-        <w:rPr>
-          <w:rFonts w:ascii="Arial" w:hAnsi="Arial" w:cs="Arial"/>
-          <w:sz w:val="28"/>
-          <w:szCs w:val="28"/>
-        </w:rPr>
-        <w:t>romovendo</w:t>
-      </w:r>
+      <w:proofErr w:type="spellStart"/>
+      <w:r>
+        <w:rPr>
+          <w:rFonts w:ascii="Arial" w:eastAsiaTheme="minorHAnsi" w:hAnsi="Arial" w:cs="Arial"/>
+          <w:color w:val="auto"/>
+          <w:sz w:val="28"/>
+          <w:szCs w:val="28"/>
+        </w:rPr>
+        <w:t>Share</w:t>
+      </w:r>
+      <w:proofErr w:type="spellEnd"/>
+      <w:r>
+        <w:rPr>
+          <w:rFonts w:ascii="Arial" w:eastAsiaTheme="minorHAnsi" w:hAnsi="Arial" w:cs="Arial"/>
+          <w:color w:val="auto"/>
+          <w:sz w:val="28"/>
+          <w:szCs w:val="28"/>
+        </w:rPr>
+        <w:t xml:space="preserve"> surge como uma resposta ao crescente problema do desperdício de alimentos e da falta de acesso adequado a alimentos por parte de pessoas em situação de vulnerabilidade, ocasionado pela desigualdade social, crises sanitárias, crise política e falta de ações públicas voltadas ao combate à fome. O projeto busca utilizar tecnologias avançadas e uma abordagem de governança eficiente para combater essas deficiências, promovendo a doação, redistribuição e utilização eficiente dos alimentos.</w:t>
+      </w:r>
+    </w:p>
+    <w:p/>
+    <w:p>
+      <w:pPr>
+        <w:pStyle w:val="Ttulo3"/>
+      </w:pPr>
+      <w:bookmarkStart w:id="4" w:name="_Toc136290220"/>
+      <w:proofErr w:type="gramStart"/>
+      <w:r>
+        <w:t xml:space="preserve">1.1 </w:t>
+      </w:r>
+      <w:r>
+        <w:t>Identificação</w:t>
+      </w:r>
+      <w:proofErr w:type="gramEnd"/>
+      <w:r>
+        <w:t xml:space="preserve"> do Problema</w:t>
+      </w:r>
+      <w:bookmarkEnd w:id="4"/>
+      <w:r>
+        <w:t>:</w:t>
+      </w:r>
+    </w:p>
+    <w:p/>
+    <w:p>
+      <w:pPr>
+        <w:jc w:val="both"/>
+        <w:rPr>
+          <w:rFonts w:ascii="Arial" w:hAnsi="Arial" w:cs="Arial"/>
+          <w:sz w:val="28"/>
+          <w:szCs w:val="28"/>
+        </w:rPr>
+      </w:pPr>
+      <w:r>
+        <w:rPr>
+          <w:rFonts w:ascii="Arial" w:hAnsi="Arial" w:cs="Arial"/>
+          <w:sz w:val="28"/>
+          <w:szCs w:val="28"/>
+        </w:rPr>
+        <w:t xml:space="preserve">O desperdício de alimentos é um problema que afeta não apenas a sustentabilidade ambiental, mas também a segurança alimentar e a justiça social. Milhões de toneladas de alimentos são desperdiçados anualmente em todo o mundo. Segundo dados do G1, no Brasil, 125,2 milhões de pessoas vivem com algum grau de insegurança alimentar, o que corresponde a mais da metade da população. O </w:t>
+      </w:r>
+      <w:proofErr w:type="spellStart"/>
+      <w:r>
+        <w:rPr>
+          <w:rFonts w:ascii="Arial" w:hAnsi="Arial" w:cs="Arial"/>
+          <w:sz w:val="28"/>
+          <w:szCs w:val="28"/>
+        </w:rPr>
+        <w:t>Food</w:t>
+      </w:r>
+      <w:proofErr w:type="spellEnd"/>
       <w:r>
         <w:rPr>
           <w:rFonts w:ascii="Arial" w:hAnsi="Arial" w:cs="Arial"/>
@@ -1487,14 +1854,6 @@
         </w:rPr>
         <w:t xml:space="preserve"> </w:t>
       </w:r>
-      <w:r>
-        <w:rPr>
-          <w:rFonts w:ascii="Arial" w:hAnsi="Arial" w:cs="Arial"/>
-          <w:sz w:val="28"/>
-          <w:szCs w:val="28"/>
-        </w:rPr>
-        <w:t xml:space="preserve">a doação e redistribuição para pessoas em situação de vulnerabilidade. Para isso, foi desenvolvido um sistema integrado, que utiliza tecnologias como </w:t>
-      </w:r>
       <w:proofErr w:type="spellStart"/>
       <w:r>
         <w:rPr>
@@ -1502,7 +1861,7 @@
           <w:sz w:val="28"/>
           <w:szCs w:val="28"/>
         </w:rPr>
-        <w:t>React</w:t>
+        <w:t>Share</w:t>
       </w:r>
       <w:proofErr w:type="spellEnd"/>
       <w:r>
@@ -1511,464 +1870,57 @@
           <w:sz w:val="28"/>
           <w:szCs w:val="28"/>
         </w:rPr>
-        <w:t xml:space="preserve"> </w:t>
-      </w:r>
-      <w:proofErr w:type="spellStart"/>
-      <w:r>
-        <w:rPr>
-          <w:rFonts w:ascii="Arial" w:hAnsi="Arial" w:cs="Arial"/>
-          <w:sz w:val="28"/>
-          <w:szCs w:val="28"/>
-        </w:rPr>
-        <w:t>Native</w:t>
-      </w:r>
-      <w:proofErr w:type="spellEnd"/>
-      <w:r>
-        <w:rPr>
-          <w:rFonts w:ascii="Arial" w:hAnsi="Arial" w:cs="Arial"/>
-          <w:sz w:val="28"/>
-          <w:szCs w:val="28"/>
-        </w:rPr>
-        <w:t>, Spring Boot e Oracle Database, e conta com recursos de inteligência artificial para aprimorar a classificação e seleção dos alimentos. Além disso, a solução é disponibilizada na nuvem por meio da plataforma Azure. O trabalho apresenta uma avaliação de impactos de governança da solução, destacando os benefícios em termos de segurança e controle administrativo, bem como a melhoria dos processos produtivos e distributivos de alimentos.</w:t>
-      </w:r>
-    </w:p>
-    <w:p>
-      <w:pPr>
-        <w:jc w:val="both"/>
-        <w:rPr>
-          <w:rFonts w:ascii="Arial" w:hAnsi="Arial" w:cs="Arial"/>
-          <w:sz w:val="28"/>
-          <w:szCs w:val="28"/>
-        </w:rPr>
-      </w:pPr>
-    </w:p>
-    <w:p>
-      <w:pPr>
-        <w:jc w:val="both"/>
-        <w:rPr>
-          <w:rFonts w:ascii="Arial" w:hAnsi="Arial" w:cs="Arial"/>
-          <w:sz w:val="28"/>
-          <w:szCs w:val="28"/>
-        </w:rPr>
-      </w:pPr>
-    </w:p>
-    <w:p>
-      <w:pPr>
-        <w:jc w:val="both"/>
-        <w:rPr>
-          <w:rFonts w:ascii="Arial" w:hAnsi="Arial" w:cs="Arial"/>
-          <w:sz w:val="28"/>
-          <w:szCs w:val="28"/>
-        </w:rPr>
-      </w:pPr>
-    </w:p>
-    <w:p>
-      <w:pPr>
-        <w:jc w:val="both"/>
-        <w:rPr>
-          <w:rFonts w:ascii="Arial" w:hAnsi="Arial" w:cs="Arial"/>
-          <w:sz w:val="28"/>
-          <w:szCs w:val="28"/>
-        </w:rPr>
-      </w:pPr>
-    </w:p>
-    <w:p>
-      <w:pPr>
-        <w:jc w:val="both"/>
-        <w:rPr>
-          <w:rFonts w:ascii="Arial" w:hAnsi="Arial" w:cs="Arial"/>
-          <w:sz w:val="28"/>
-          <w:szCs w:val="28"/>
-        </w:rPr>
-      </w:pPr>
-    </w:p>
-    <w:p>
-      <w:pPr>
-        <w:jc w:val="both"/>
-        <w:rPr>
-          <w:rFonts w:ascii="Arial" w:hAnsi="Arial" w:cs="Arial"/>
-          <w:sz w:val="28"/>
-          <w:szCs w:val="28"/>
-        </w:rPr>
-      </w:pPr>
-    </w:p>
-    <w:p>
-      <w:pPr>
-        <w:jc w:val="both"/>
-        <w:rPr>
-          <w:rFonts w:ascii="Arial" w:hAnsi="Arial" w:cs="Arial"/>
-          <w:sz w:val="28"/>
-          <w:szCs w:val="28"/>
-        </w:rPr>
-      </w:pPr>
-    </w:p>
-    <w:p>
-      <w:pPr>
-        <w:jc w:val="both"/>
-        <w:rPr>
-          <w:rFonts w:ascii="Arial" w:hAnsi="Arial" w:cs="Arial"/>
-          <w:sz w:val="28"/>
-          <w:szCs w:val="28"/>
-        </w:rPr>
-      </w:pPr>
-    </w:p>
-    <w:p>
-      <w:pPr>
-        <w:jc w:val="both"/>
-        <w:rPr>
-          <w:rFonts w:ascii="Arial" w:hAnsi="Arial" w:cs="Arial"/>
-          <w:sz w:val="28"/>
-          <w:szCs w:val="28"/>
-        </w:rPr>
-      </w:pPr>
-    </w:p>
-    <w:p>
-      <w:pPr>
-        <w:jc w:val="both"/>
-        <w:rPr>
-          <w:rFonts w:ascii="Arial" w:hAnsi="Arial" w:cs="Arial"/>
-          <w:sz w:val="28"/>
-          <w:szCs w:val="28"/>
-        </w:rPr>
-      </w:pPr>
-    </w:p>
-    <w:p>
-      <w:pPr>
-        <w:jc w:val="both"/>
-        <w:rPr>
-          <w:rFonts w:ascii="Arial" w:hAnsi="Arial" w:cs="Arial"/>
-          <w:sz w:val="28"/>
-          <w:szCs w:val="28"/>
-        </w:rPr>
-      </w:pPr>
-    </w:p>
-    <w:p>
-      <w:pPr>
-        <w:jc w:val="both"/>
-        <w:rPr>
-          <w:rFonts w:ascii="Arial" w:hAnsi="Arial" w:cs="Arial"/>
-          <w:sz w:val="28"/>
-          <w:szCs w:val="28"/>
-        </w:rPr>
-      </w:pPr>
-    </w:p>
-    <w:p>
-      <w:pPr>
-        <w:jc w:val="both"/>
-        <w:rPr>
-          <w:rFonts w:ascii="Arial" w:hAnsi="Arial" w:cs="Arial"/>
-          <w:sz w:val="28"/>
-          <w:szCs w:val="28"/>
-        </w:rPr>
-      </w:pPr>
-    </w:p>
-    <w:p>
-      <w:pPr>
-        <w:jc w:val="both"/>
-        <w:rPr>
-          <w:rFonts w:ascii="Arial" w:hAnsi="Arial" w:cs="Arial"/>
-          <w:sz w:val="28"/>
-          <w:szCs w:val="28"/>
-        </w:rPr>
-      </w:pPr>
-    </w:p>
-    <w:p>
-      <w:pPr>
-        <w:jc w:val="both"/>
-        <w:rPr>
-          <w:rFonts w:ascii="Arial" w:hAnsi="Arial" w:cs="Arial"/>
-          <w:sz w:val="28"/>
-          <w:szCs w:val="28"/>
-        </w:rPr>
-      </w:pPr>
-    </w:p>
-    <w:p>
-      <w:pPr>
-        <w:pStyle w:val="Ttulo1"/>
-      </w:pPr>
-      <w:bookmarkStart w:id="1" w:name="_Toc136290218"/>
-      <w:r>
-        <w:t>Avaliação de Impactos de Governança da Solução Planejada</w:t>
-      </w:r>
-      <w:bookmarkEnd w:id="1"/>
-    </w:p>
-    <w:p/>
-    <w:p>
-      <w:pPr>
-        <w:rPr>
-          <w:u w:val="single"/>
-        </w:rPr>
-      </w:pPr>
-    </w:p>
-    <w:p>
-      <w:pPr>
-        <w:pStyle w:val="Ttulo2"/>
-      </w:pPr>
-      <w:bookmarkStart w:id="2" w:name="_Toc136290219"/>
-      <w:r>
-        <w:t>Introdução</w:t>
-      </w:r>
-      <w:bookmarkEnd w:id="2"/>
-    </w:p>
-    <w:p/>
-    <w:p>
-      <w:r>
-        <w:t xml:space="preserve">O </w:t>
-      </w:r>
-      <w:proofErr w:type="spellStart"/>
-      <w:r>
-        <w:t>Food</w:t>
-      </w:r>
-      <w:proofErr w:type="spellEnd"/>
-      <w:r>
-        <w:t xml:space="preserve"> </w:t>
-      </w:r>
-      <w:proofErr w:type="spellStart"/>
-      <w:r>
-        <w:t>Share</w:t>
-      </w:r>
-      <w:proofErr w:type="spellEnd"/>
-      <w:r>
-        <w:t xml:space="preserve"> surge como uma resposta ao crescente problema do desperdício de alimentos e da falta de acesso adequado a alimentos por parte de pessoas em situação de vulnerabilidade</w:t>
-      </w:r>
-      <w:r>
-        <w:t xml:space="preserve">, ocasionado pela desigualdade social, crises </w:t>
-      </w:r>
-      <w:r>
-        <w:t>sanitárias</w:t>
-      </w:r>
-      <w:r>
-        <w:t>, crise política e falta de ações públicas voltadas ao combate à fome</w:t>
-      </w:r>
-      <w:r>
-        <w:t xml:space="preserve">. O projeto busca utilizar tecnologias avançadas e uma abordagem de governança eficiente para combater essas </w:t>
-      </w:r>
-      <w:r>
-        <w:t>deficiências</w:t>
-      </w:r>
-      <w:r>
-        <w:t>, promovendo a doação, redistribuição e utilização eficiente dos alimentos.</w:t>
+        <w:t xml:space="preserve"> propõe-se a resolver esse problema, conectando doadores de alimentos com receptores de forma dinâmica, eficaz e objetiva.</w:t>
       </w:r>
     </w:p>
     <w:p>
       <w:pPr>
         <w:pStyle w:val="Ttulo3"/>
       </w:pPr>
-    </w:p>
-    <w:p>
-      <w:pPr>
-        <w:pStyle w:val="Ttulo3"/>
-      </w:pPr>
-      <w:bookmarkStart w:id="3" w:name="_Toc136290220"/>
-      <w:r>
-        <w:t xml:space="preserve">1.1 </w:t>
-      </w:r>
-      <w:r>
-        <w:t>Identificação do Problema</w:t>
-      </w:r>
-      <w:bookmarkEnd w:id="3"/>
-    </w:p>
-    <w:p/>
-    <w:p>
-      <w:pPr>
-        <w:jc w:val="both"/>
-        <w:rPr>
-          <w:rFonts w:ascii="Arial" w:hAnsi="Arial" w:cs="Arial"/>
-          <w:sz w:val="28"/>
-          <w:szCs w:val="28"/>
-        </w:rPr>
-      </w:pPr>
-      <w:r>
-        <w:rPr>
-          <w:rFonts w:ascii="Arial" w:hAnsi="Arial" w:cs="Arial"/>
-          <w:sz w:val="28"/>
-          <w:szCs w:val="28"/>
-        </w:rPr>
-        <w:t>O desperdício de alimentos é um problema que afeta não apenas a sustentabilidade ambiental, mas também a segurança alimentar e a justiça social. Milhões de toneladas de alimentos são desperdiçados anualmente em todo o mundo</w:t>
-      </w:r>
-      <w:r>
-        <w:rPr>
-          <w:rFonts w:ascii="Arial" w:hAnsi="Arial" w:cs="Arial"/>
-          <w:sz w:val="28"/>
-          <w:szCs w:val="28"/>
-        </w:rPr>
-        <w:t xml:space="preserve">. </w:t>
-      </w:r>
-      <w:r>
-        <w:rPr>
-          <w:rFonts w:ascii="Arial" w:hAnsi="Arial" w:cs="Arial"/>
-          <w:sz w:val="28"/>
-          <w:szCs w:val="28"/>
-        </w:rPr>
-        <w:t xml:space="preserve">Outro ponto a ressaltar é a quantidade de famílias brasileiras que estão enfrentando a insegurança alimentar, </w:t>
-      </w:r>
-      <w:r>
-        <w:rPr>
-          <w:rFonts w:ascii="Arial" w:hAnsi="Arial" w:cs="Arial"/>
-          <w:sz w:val="28"/>
-          <w:szCs w:val="28"/>
-        </w:rPr>
-        <w:t>agravada</w:t>
-      </w:r>
-      <w:r>
-        <w:rPr>
-          <w:rFonts w:ascii="Arial" w:hAnsi="Arial" w:cs="Arial"/>
-          <w:sz w:val="28"/>
-          <w:szCs w:val="28"/>
-        </w:rPr>
-        <w:t xml:space="preserve"> com </w:t>
-      </w:r>
-      <w:r>
-        <w:rPr>
-          <w:rFonts w:ascii="Arial" w:hAnsi="Arial" w:cs="Arial"/>
-          <w:sz w:val="28"/>
-          <w:szCs w:val="28"/>
-        </w:rPr>
-        <w:t>a pandemia ocasionada pela COVID-19</w:t>
-      </w:r>
-      <w:r>
-        <w:rPr>
-          <w:rFonts w:ascii="Arial" w:hAnsi="Arial" w:cs="Arial"/>
-          <w:sz w:val="28"/>
-          <w:szCs w:val="28"/>
-        </w:rPr>
-        <w:t>, que na comparação com 2020 houve um aumentou em 7,2%</w:t>
-      </w:r>
-      <w:r>
-        <w:rPr>
-          <w:rFonts w:ascii="Arial" w:hAnsi="Arial" w:cs="Arial"/>
-          <w:sz w:val="28"/>
-          <w:szCs w:val="28"/>
-        </w:rPr>
-        <w:t xml:space="preserve">. </w:t>
-      </w:r>
-      <w:r>
-        <w:rPr>
-          <w:rFonts w:ascii="Arial" w:hAnsi="Arial" w:cs="Arial"/>
-          <w:sz w:val="28"/>
-          <w:szCs w:val="28"/>
-        </w:rPr>
-        <w:t xml:space="preserve">O </w:t>
-      </w:r>
-      <w:proofErr w:type="spellStart"/>
-      <w:r>
-        <w:rPr>
-          <w:rFonts w:ascii="Arial" w:hAnsi="Arial" w:cs="Arial"/>
-          <w:sz w:val="28"/>
-          <w:szCs w:val="28"/>
-        </w:rPr>
-        <w:t>Food</w:t>
-      </w:r>
-      <w:proofErr w:type="spellEnd"/>
-      <w:r>
-        <w:rPr>
-          <w:rFonts w:ascii="Arial" w:hAnsi="Arial" w:cs="Arial"/>
-          <w:sz w:val="28"/>
-          <w:szCs w:val="28"/>
-        </w:rPr>
-        <w:t xml:space="preserve"> </w:t>
-      </w:r>
-      <w:proofErr w:type="spellStart"/>
-      <w:r>
-        <w:rPr>
-          <w:rFonts w:ascii="Arial" w:hAnsi="Arial" w:cs="Arial"/>
-          <w:sz w:val="28"/>
-          <w:szCs w:val="28"/>
-        </w:rPr>
-        <w:t>Share</w:t>
-      </w:r>
-      <w:proofErr w:type="spellEnd"/>
-      <w:r>
-        <w:rPr>
-          <w:rFonts w:ascii="Arial" w:hAnsi="Arial" w:cs="Arial"/>
-          <w:sz w:val="28"/>
-          <w:szCs w:val="28"/>
-        </w:rPr>
-        <w:t xml:space="preserve"> propõe-se a resolver esse problema, co</w:t>
-      </w:r>
-      <w:r>
-        <w:rPr>
-          <w:rFonts w:ascii="Arial" w:hAnsi="Arial" w:cs="Arial"/>
-          <w:sz w:val="28"/>
-          <w:szCs w:val="28"/>
-        </w:rPr>
-        <w:t>nectando doadores de alimentos com</w:t>
-      </w:r>
-      <w:r>
-        <w:rPr>
-          <w:rFonts w:ascii="Arial" w:hAnsi="Arial" w:cs="Arial"/>
-          <w:sz w:val="28"/>
-          <w:szCs w:val="28"/>
-        </w:rPr>
-        <w:t xml:space="preserve"> receptores</w:t>
-      </w:r>
-      <w:r>
-        <w:rPr>
-          <w:rFonts w:ascii="Arial" w:hAnsi="Arial" w:cs="Arial"/>
-          <w:sz w:val="28"/>
-          <w:szCs w:val="28"/>
-        </w:rPr>
-        <w:t xml:space="preserve"> de forma dinâmica, eficaz e objetiva</w:t>
-      </w:r>
-      <w:r>
-        <w:rPr>
-          <w:rFonts w:ascii="Arial" w:hAnsi="Arial" w:cs="Arial"/>
-          <w:sz w:val="28"/>
-          <w:szCs w:val="28"/>
-        </w:rPr>
-        <w:t>.</w:t>
-      </w:r>
-    </w:p>
-    <w:p>
-      <w:pPr>
-        <w:jc w:val="both"/>
-        <w:rPr>
-          <w:rFonts w:ascii="Arial" w:hAnsi="Arial" w:cs="Arial"/>
-          <w:sz w:val="28"/>
-          <w:szCs w:val="28"/>
-        </w:rPr>
-      </w:pPr>
-    </w:p>
-    <w:p>
-      <w:pPr>
-        <w:pStyle w:val="Ttulo3"/>
-      </w:pPr>
-      <w:bookmarkStart w:id="4" w:name="_Toc136290221"/>
+      <w:bookmarkStart w:id="5" w:name="_Toc136290221"/>
+      <w:proofErr w:type="gramStart"/>
       <w:r>
         <w:t xml:space="preserve">1.2 </w:t>
       </w:r>
       <w:r>
-        <w:t>Solução Idealizada</w:t>
-      </w:r>
-      <w:bookmarkEnd w:id="4"/>
+        <w:t>Solução</w:t>
+      </w:r>
+      <w:proofErr w:type="gramEnd"/>
+      <w:r>
+        <w:t xml:space="preserve"> Idealizada</w:t>
+      </w:r>
+      <w:bookmarkEnd w:id="5"/>
+      <w:r>
+        <w:t>:</w:t>
+      </w:r>
     </w:p>
     <w:p>
       <w:pPr>
         <w:pStyle w:val="PargrafodaLista"/>
         <w:ind w:left="384"/>
-      </w:pPr>
-    </w:p>
-    <w:p>
-      <w:pPr>
         <w:jc w:val="both"/>
-        <w:rPr>
-          <w:rFonts w:ascii="Arial" w:hAnsi="Arial" w:cs="Arial"/>
-          <w:sz w:val="28"/>
-          <w:szCs w:val="28"/>
-        </w:rPr>
-      </w:pPr>
-      <w:r>
-        <w:rPr>
-          <w:rFonts w:ascii="Arial" w:hAnsi="Arial" w:cs="Arial"/>
-          <w:sz w:val="28"/>
-          <w:szCs w:val="28"/>
-        </w:rPr>
+      </w:pPr>
+    </w:p>
+    <w:p>
+      <w:pPr>
+        <w:pStyle w:val="Ttulo3"/>
+        <w:jc w:val="both"/>
+      </w:pPr>
+      <w:r>
+        <w:rPr>
+          <w:rFonts w:ascii="Arial" w:eastAsiaTheme="minorHAnsi" w:hAnsi="Arial" w:cs="Arial"/>
+          <w:color w:val="auto"/>
+          <w:sz w:val="28"/>
+          <w:szCs w:val="28"/>
+        </w:rPr>
+        <w:lastRenderedPageBreak/>
         <w:t xml:space="preserve">O </w:t>
       </w:r>
       <w:proofErr w:type="spellStart"/>
       <w:r>
         <w:rPr>
-          <w:rFonts w:ascii="Arial" w:hAnsi="Arial" w:cs="Arial"/>
+          <w:rFonts w:ascii="Arial" w:eastAsiaTheme="minorHAnsi" w:hAnsi="Arial" w:cs="Arial"/>
+          <w:color w:val="auto"/>
           <w:sz w:val="28"/>
           <w:szCs w:val="28"/>
         </w:rPr>
@@ -1977,7 +1929,8 @@
       <w:proofErr w:type="spellEnd"/>
       <w:r>
         <w:rPr>
-          <w:rFonts w:ascii="Arial" w:hAnsi="Arial" w:cs="Arial"/>
+          <w:rFonts w:ascii="Arial" w:eastAsiaTheme="minorHAnsi" w:hAnsi="Arial" w:cs="Arial"/>
+          <w:color w:val="auto"/>
           <w:sz w:val="28"/>
           <w:szCs w:val="28"/>
         </w:rPr>
@@ -1986,7 +1939,8 @@
       <w:proofErr w:type="spellStart"/>
       <w:r>
         <w:rPr>
-          <w:rFonts w:ascii="Arial" w:hAnsi="Arial" w:cs="Arial"/>
+          <w:rFonts w:ascii="Arial" w:eastAsiaTheme="minorHAnsi" w:hAnsi="Arial" w:cs="Arial"/>
+          <w:color w:val="auto"/>
           <w:sz w:val="28"/>
           <w:szCs w:val="28"/>
         </w:rPr>
@@ -1995,16 +1949,18 @@
       <w:proofErr w:type="spellEnd"/>
       <w:r>
         <w:rPr>
-          <w:rFonts w:ascii="Arial" w:hAnsi="Arial" w:cs="Arial"/>
-          <w:sz w:val="28"/>
-          <w:szCs w:val="28"/>
-        </w:rPr>
-        <w:t xml:space="preserve"> foi idealizado como um sistema integrado que abrange tanto o desenvolvimento de um aplicativo móvel utilizando a tecnologia </w:t>
+          <w:rFonts w:ascii="Arial" w:eastAsiaTheme="minorHAnsi" w:hAnsi="Arial" w:cs="Arial"/>
+          <w:color w:val="auto"/>
+          <w:sz w:val="28"/>
+          <w:szCs w:val="28"/>
+        </w:rPr>
+        <w:t xml:space="preserve"> foi idealizado como um sistema integrado que abrange o desenvolvimento de um aplicativo móvel utilizando a tecnologia </w:t>
       </w:r>
       <w:proofErr w:type="spellStart"/>
       <w:r>
         <w:rPr>
-          <w:rFonts w:ascii="Arial" w:hAnsi="Arial" w:cs="Arial"/>
+          <w:rFonts w:ascii="Arial" w:eastAsiaTheme="minorHAnsi" w:hAnsi="Arial" w:cs="Arial"/>
+          <w:color w:val="auto"/>
           <w:sz w:val="28"/>
           <w:szCs w:val="28"/>
         </w:rPr>
@@ -2013,7 +1969,8 @@
       <w:proofErr w:type="spellEnd"/>
       <w:r>
         <w:rPr>
-          <w:rFonts w:ascii="Arial" w:hAnsi="Arial" w:cs="Arial"/>
+          <w:rFonts w:ascii="Arial" w:eastAsiaTheme="minorHAnsi" w:hAnsi="Arial" w:cs="Arial"/>
+          <w:color w:val="auto"/>
           <w:sz w:val="28"/>
           <w:szCs w:val="28"/>
         </w:rPr>
@@ -2022,7 +1979,8 @@
       <w:proofErr w:type="spellStart"/>
       <w:r>
         <w:rPr>
-          <w:rFonts w:ascii="Arial" w:hAnsi="Arial" w:cs="Arial"/>
+          <w:rFonts w:ascii="Arial" w:eastAsiaTheme="minorHAnsi" w:hAnsi="Arial" w:cs="Arial"/>
+          <w:color w:val="auto"/>
           <w:sz w:val="28"/>
           <w:szCs w:val="28"/>
         </w:rPr>
@@ -2031,65 +1989,79 @@
       <w:proofErr w:type="spellEnd"/>
       <w:r>
         <w:rPr>
-          <w:rFonts w:ascii="Arial" w:hAnsi="Arial" w:cs="Arial"/>
-          <w:sz w:val="28"/>
-          <w:szCs w:val="28"/>
-        </w:rPr>
-        <w:t xml:space="preserve"> quanto a implementação de uma API </w:t>
+          <w:rFonts w:ascii="Arial" w:eastAsiaTheme="minorHAnsi" w:hAnsi="Arial" w:cs="Arial"/>
+          <w:color w:val="auto"/>
+          <w:sz w:val="28"/>
+          <w:szCs w:val="28"/>
+        </w:rPr>
+        <w:t xml:space="preserve">, além da implementação de uma API </w:t>
       </w:r>
       <w:proofErr w:type="spellStart"/>
-      <w:r>
-        <w:rPr>
-          <w:rFonts w:ascii="Arial" w:hAnsi="Arial" w:cs="Arial"/>
+      <w:proofErr w:type="gramStart"/>
+      <w:r>
+        <w:rPr>
+          <w:rFonts w:ascii="Arial" w:eastAsiaTheme="minorHAnsi" w:hAnsi="Arial" w:cs="Arial"/>
+          <w:color w:val="auto"/>
           <w:sz w:val="28"/>
           <w:szCs w:val="28"/>
         </w:rPr>
         <w:t>RESTful</w:t>
       </w:r>
       <w:proofErr w:type="spellEnd"/>
-      <w:r>
-        <w:rPr>
-          <w:rFonts w:ascii="Arial" w:hAnsi="Arial" w:cs="Arial"/>
-          <w:sz w:val="28"/>
-          <w:szCs w:val="28"/>
-        </w:rPr>
-        <w:t xml:space="preserve"> com Spring Boot. O aplicativo permite que doadores </w:t>
-      </w:r>
-      <w:r>
-        <w:rPr>
-          <w:rFonts w:ascii="Arial" w:hAnsi="Arial" w:cs="Arial"/>
-          <w:sz w:val="28"/>
-          <w:szCs w:val="28"/>
-        </w:rPr>
-        <w:lastRenderedPageBreak/>
-        <w:t>cadastrem e anunciem os alimentos disponíveis para doação, enquanto os receptores podem buscar e solicitar esses alimentos. A solução conta com recursos de inteligência artificial, como modelos de classificação, regressão e redes neurais, para otimizar a seleção e distribuição dos alimentos.</w:t>
-      </w:r>
+      <w:proofErr w:type="gramEnd"/>
+      <w:r>
+        <w:rPr>
+          <w:rFonts w:ascii="Arial" w:eastAsiaTheme="minorHAnsi" w:hAnsi="Arial" w:cs="Arial"/>
+          <w:color w:val="auto"/>
+          <w:sz w:val="28"/>
+          <w:szCs w:val="28"/>
+        </w:rPr>
+        <w:t xml:space="preserve"> com Spring Boot. O aplicativo permite que doadores cadastrem e anunciem os alimentos disponíveis para doação, enquanto os receptores podem buscar e solicitar esses alimentos. A solução utiliza recursos de inteligência artificial, como modelos de classificação, regressão e redes neurais, para </w:t>
+      </w:r>
+      <w:proofErr w:type="gramStart"/>
+      <w:r>
+        <w:rPr>
+          <w:rFonts w:ascii="Arial" w:eastAsiaTheme="minorHAnsi" w:hAnsi="Arial" w:cs="Arial"/>
+          <w:color w:val="auto"/>
+          <w:sz w:val="28"/>
+          <w:szCs w:val="28"/>
+        </w:rPr>
+        <w:t>otimizar</w:t>
+      </w:r>
+      <w:proofErr w:type="gramEnd"/>
+      <w:r>
+        <w:rPr>
+          <w:rFonts w:ascii="Arial" w:eastAsiaTheme="minorHAnsi" w:hAnsi="Arial" w:cs="Arial"/>
+          <w:color w:val="auto"/>
+          <w:sz w:val="28"/>
+          <w:szCs w:val="28"/>
+        </w:rPr>
+        <w:t xml:space="preserve"> a seleção e distribuição dos alimentos.</w:t>
+      </w:r>
+    </w:p>
+    <w:p/>
+    <w:p>
+      <w:pPr>
+        <w:rPr>
+          <w:u w:val="single"/>
+        </w:rPr>
+      </w:pPr>
     </w:p>
     <w:p>
       <w:pPr>
         <w:pStyle w:val="Ttulo3"/>
       </w:pPr>
-    </w:p>
-    <w:p/>
-    <w:p>
-      <w:pPr>
-        <w:rPr>
-          <w:u w:val="single"/>
-        </w:rPr>
-      </w:pPr>
-    </w:p>
-    <w:p>
-      <w:pPr>
-        <w:pStyle w:val="Ttulo3"/>
-      </w:pPr>
-      <w:bookmarkStart w:id="5" w:name="_Toc136290222"/>
+      <w:bookmarkStart w:id="6" w:name="_Toc136290222"/>
       <w:r>
         <w:t xml:space="preserve">1.3 </w:t>
       </w:r>
       <w:r>
-        <w:t>Impactos de Governança</w:t>
-      </w:r>
-      <w:bookmarkEnd w:id="5"/>
+        <w:t xml:space="preserve">Impactos </w:t>
+      </w:r>
+      <w:bookmarkEnd w:id="6"/>
+      <w:r>
+        <w:t>positivos:</w:t>
+      </w:r>
     </w:p>
     <w:p>
       <w:pPr>
@@ -2112,17 +2084,25 @@
           <w:sz w:val="28"/>
           <w:szCs w:val="28"/>
         </w:rPr>
-        <w:t>Com a implem</w:t>
-      </w:r>
-      <w:bookmarkStart w:id="6" w:name="_GoBack"/>
-      <w:bookmarkEnd w:id="6"/>
-      <w:r>
-        <w:rPr>
-          <w:rFonts w:ascii="Arial" w:hAnsi="Arial" w:cs="Arial"/>
-          <w:sz w:val="28"/>
-          <w:szCs w:val="28"/>
-        </w:rPr>
-        <w:t xml:space="preserve">entação do </w:t>
+        <w:t xml:space="preserve">Com a </w:t>
+      </w:r>
+      <w:proofErr w:type="gramStart"/>
+      <w:r>
+        <w:rPr>
+          <w:rFonts w:ascii="Arial" w:hAnsi="Arial" w:cs="Arial"/>
+          <w:sz w:val="28"/>
+          <w:szCs w:val="28"/>
+        </w:rPr>
+        <w:t>implementação</w:t>
+      </w:r>
+      <w:proofErr w:type="gramEnd"/>
+      <w:r>
+        <w:rPr>
+          <w:rFonts w:ascii="Arial" w:hAnsi="Arial" w:cs="Arial"/>
+          <w:sz w:val="28"/>
+          <w:szCs w:val="28"/>
+        </w:rPr>
+        <w:t xml:space="preserve"> do </w:t>
       </w:r>
       <w:proofErr w:type="spellStart"/>
       <w:r>
@@ -2174,7 +2154,55 @@
           <w:sz w:val="28"/>
           <w:szCs w:val="28"/>
         </w:rPr>
-        <w:t>. A solução proporciona um aumento na segurança e no controle administrativo sobre as atividades relacionadas à doação e distribuição de alimentos. Os processos produtivos e distributivos são melhor gerenciados, garantindo uma utilização mais eficiente dos recursos disponíveis. Além disso, a solução promove a segurança no uso e consumo dos produtos da agricultura, pois possibilita uma rastreabilidade mais efetiva dos alimentos doados.</w:t>
+        <w:t xml:space="preserve">. A solução proporciona um aumento na </w:t>
+      </w:r>
+      <w:r>
+        <w:rPr>
+          <w:rFonts w:ascii="Arial" w:hAnsi="Arial" w:cs="Arial"/>
+          <w:sz w:val="28"/>
+          <w:szCs w:val="28"/>
+        </w:rPr>
+        <w:t>comunidade de doadores</w:t>
+      </w:r>
+      <w:r>
+        <w:rPr>
+          <w:rFonts w:ascii="Arial" w:hAnsi="Arial" w:cs="Arial"/>
+          <w:sz w:val="28"/>
+          <w:szCs w:val="28"/>
+        </w:rPr>
+        <w:t xml:space="preserve"> e no controle administrativo sobre as atividades relacionadas à doação e distribuição de alimentos. Os processos produtivos e distributivos são </w:t>
+      </w:r>
+      <w:r>
+        <w:rPr>
+          <w:rFonts w:ascii="Arial" w:hAnsi="Arial" w:cs="Arial"/>
+          <w:sz w:val="28"/>
+          <w:szCs w:val="28"/>
+        </w:rPr>
+        <w:t>mais bem</w:t>
+      </w:r>
+      <w:r>
+        <w:rPr>
+          <w:rFonts w:ascii="Arial" w:hAnsi="Arial" w:cs="Arial"/>
+          <w:sz w:val="28"/>
+          <w:szCs w:val="28"/>
+        </w:rPr>
+        <w:t xml:space="preserve"> gerenciados, garantindo uma utilização mais eficiente dos recursos disponíveis. Além disso, a solução promove a segurança </w:t>
+      </w:r>
+      <w:r>
+        <w:rPr>
+          <w:rFonts w:ascii="Arial" w:hAnsi="Arial" w:cs="Arial"/>
+          <w:sz w:val="28"/>
+          <w:szCs w:val="28"/>
+        </w:rPr>
+        <w:t>no uso e consumo dos produtos alimentícios</w:t>
+      </w:r>
+      <w:r>
+        <w:rPr>
+          <w:rFonts w:ascii="Arial" w:hAnsi="Arial" w:cs="Arial"/>
+          <w:sz w:val="28"/>
+          <w:szCs w:val="28"/>
+        </w:rPr>
+        <w:t>, pois possibilita uma rastreabilidade mais efetiva dos alimentos doados.</w:t>
       </w:r>
     </w:p>
     <w:p>
@@ -2191,9 +2219,9 @@
       <w:pPr>
         <w:pStyle w:val="Ttulo1"/>
       </w:pPr>
-      <w:bookmarkStart w:id="7" w:name="_Toc136290223"/>
-      <w:r>
-        <w:t>Metodologia</w:t>
+      <w:bookmarkStart w:id="7" w:name="_Toc136290224"/>
+      <w:r>
+        <w:t>Resultados</w:t>
       </w:r>
       <w:bookmarkEnd w:id="7"/>
     </w:p>
@@ -2213,39 +2241,160 @@
           <w:sz w:val="28"/>
           <w:szCs w:val="28"/>
         </w:rPr>
-        <w:t>A avaliação de impactos de governança da solução planejada foi realizada por meio de análises documentais, pesquisas de mercado e entrevistas com especialistas na área de segurança alimentar e distribuição de alimentos. Foram considerados critérios como eficiência, segurança, controle administrativo e sustentabilidade. As ferramentas utilizadas incluíram questionários estruturados, análise de dados e estudos de caso.</w:t>
-      </w:r>
-    </w:p>
-    <w:p>
-      <w:pPr>
-        <w:jc w:val="both"/>
-        <w:rPr>
-          <w:rFonts w:ascii="Arial" w:hAnsi="Arial" w:cs="Arial"/>
-          <w:sz w:val="28"/>
-          <w:szCs w:val="28"/>
-        </w:rPr>
-      </w:pPr>
-    </w:p>
-    <w:p>
-      <w:pPr>
-        <w:pStyle w:val="Ttulo1"/>
-      </w:pPr>
-      <w:bookmarkStart w:id="8" w:name="_Toc136290224"/>
-      <w:r>
-        <w:t>Resultados</w:t>
-      </w:r>
-      <w:bookmarkEnd w:id="8"/>
-    </w:p>
-    <w:p/>
-    <w:p>
-      <w:pPr>
-        <w:jc w:val="both"/>
-        <w:rPr>
-          <w:rFonts w:ascii="Arial" w:hAnsi="Arial" w:cs="Arial"/>
-          <w:sz w:val="28"/>
-          <w:szCs w:val="28"/>
-        </w:rPr>
-      </w:pPr>
+        <w:t xml:space="preserve">Os resultados </w:t>
+      </w:r>
+      <w:r>
+        <w:rPr>
+          <w:rFonts w:ascii="Arial" w:hAnsi="Arial" w:cs="Arial"/>
+          <w:sz w:val="28"/>
+          <w:szCs w:val="28"/>
+        </w:rPr>
+        <w:t>esperados</w:t>
+      </w:r>
+      <w:r>
+        <w:rPr>
+          <w:rFonts w:ascii="Arial" w:hAnsi="Arial" w:cs="Arial"/>
+          <w:sz w:val="28"/>
+          <w:szCs w:val="28"/>
+        </w:rPr>
+        <w:t xml:space="preserve"> e planejados</w:t>
+      </w:r>
+      <w:r>
+        <w:rPr>
+          <w:rFonts w:ascii="Arial" w:hAnsi="Arial" w:cs="Arial"/>
+          <w:sz w:val="28"/>
+          <w:szCs w:val="28"/>
+        </w:rPr>
+        <w:t xml:space="preserve"> na avaliação de impactos </w:t>
+      </w:r>
+      <w:r>
+        <w:rPr>
+          <w:rFonts w:ascii="Arial" w:hAnsi="Arial" w:cs="Arial"/>
+          <w:sz w:val="28"/>
+          <w:szCs w:val="28"/>
+        </w:rPr>
+        <w:t xml:space="preserve">da solução </w:t>
+      </w:r>
+      <w:r>
+        <w:rPr>
+          <w:rFonts w:ascii="Arial" w:hAnsi="Arial" w:cs="Arial"/>
+          <w:sz w:val="28"/>
+          <w:szCs w:val="28"/>
+        </w:rPr>
+        <w:t>estruturada</w:t>
+      </w:r>
+      <w:proofErr w:type="gramStart"/>
+      <w:r>
+        <w:rPr>
+          <w:rFonts w:ascii="Arial" w:hAnsi="Arial" w:cs="Arial"/>
+          <w:sz w:val="28"/>
+          <w:szCs w:val="28"/>
+        </w:rPr>
+        <w:t>,</w:t>
+      </w:r>
+      <w:r>
+        <w:rPr>
+          <w:rFonts w:ascii="Arial" w:hAnsi="Arial" w:cs="Arial"/>
+          <w:sz w:val="28"/>
+          <w:szCs w:val="28"/>
+        </w:rPr>
+        <w:t xml:space="preserve"> demonstraram</w:t>
+      </w:r>
+      <w:proofErr w:type="gramEnd"/>
+      <w:r>
+        <w:rPr>
+          <w:rFonts w:ascii="Arial" w:hAnsi="Arial" w:cs="Arial"/>
+          <w:sz w:val="28"/>
+          <w:szCs w:val="28"/>
+        </w:rPr>
+        <w:t xml:space="preserve"> que o </w:t>
+      </w:r>
+      <w:proofErr w:type="spellStart"/>
+      <w:r>
+        <w:rPr>
+          <w:rFonts w:ascii="Arial" w:hAnsi="Arial" w:cs="Arial"/>
+          <w:sz w:val="28"/>
+          <w:szCs w:val="28"/>
+        </w:rPr>
+        <w:t>Food</w:t>
+      </w:r>
+      <w:proofErr w:type="spellEnd"/>
+      <w:r>
+        <w:rPr>
+          <w:rFonts w:ascii="Arial" w:hAnsi="Arial" w:cs="Arial"/>
+          <w:sz w:val="28"/>
+          <w:szCs w:val="28"/>
+        </w:rPr>
+        <w:t xml:space="preserve"> </w:t>
+      </w:r>
+      <w:proofErr w:type="spellStart"/>
+      <w:r>
+        <w:rPr>
+          <w:rFonts w:ascii="Arial" w:hAnsi="Arial" w:cs="Arial"/>
+          <w:sz w:val="28"/>
+          <w:szCs w:val="28"/>
+        </w:rPr>
+        <w:t>Share</w:t>
+      </w:r>
+      <w:proofErr w:type="spellEnd"/>
+      <w:r>
+        <w:rPr>
+          <w:rFonts w:ascii="Arial" w:hAnsi="Arial" w:cs="Arial"/>
+          <w:sz w:val="28"/>
+          <w:szCs w:val="28"/>
+        </w:rPr>
+        <w:t xml:space="preserve"> tem o potencial de promover uma </w:t>
+      </w:r>
+      <w:r>
+        <w:rPr>
+          <w:rFonts w:ascii="Arial" w:hAnsi="Arial" w:cs="Arial"/>
+          <w:sz w:val="28"/>
+          <w:szCs w:val="28"/>
+        </w:rPr>
+        <w:t>conscientização da causa, combater a pobreza e fome, através do apoio e visibilidade as comunidades mais vulneráveis. Além do mais, garantir uma alimentação digna para as famílias que passam por insegurança alimentar</w:t>
+      </w:r>
+      <w:r>
+        <w:rPr>
+          <w:rFonts w:ascii="Arial" w:hAnsi="Arial" w:cs="Arial"/>
+          <w:sz w:val="28"/>
+          <w:szCs w:val="28"/>
+        </w:rPr>
+        <w:t xml:space="preserve">. </w:t>
+      </w:r>
+      <w:r>
+        <w:rPr>
+          <w:rFonts w:ascii="Arial" w:hAnsi="Arial" w:cs="Arial"/>
+          <w:sz w:val="28"/>
+          <w:szCs w:val="28"/>
+        </w:rPr>
+        <w:t>Dessa forma, a</w:t>
+      </w:r>
+      <w:r>
+        <w:rPr>
+          <w:rFonts w:ascii="Arial" w:hAnsi="Arial" w:cs="Arial"/>
+          <w:sz w:val="28"/>
+          <w:szCs w:val="28"/>
+        </w:rPr>
+        <w:t xml:space="preserve"> solução permite uma melhor administração dos processos produtivos, a redução do desperdício de alimentos, a </w:t>
+      </w:r>
+      <w:proofErr w:type="gramStart"/>
+      <w:r>
+        <w:rPr>
+          <w:rFonts w:ascii="Arial" w:hAnsi="Arial" w:cs="Arial"/>
+          <w:sz w:val="28"/>
+          <w:szCs w:val="28"/>
+        </w:rPr>
+        <w:t>otimização</w:t>
+      </w:r>
+      <w:proofErr w:type="gramEnd"/>
+      <w:r>
+        <w:rPr>
+          <w:rFonts w:ascii="Arial" w:hAnsi="Arial" w:cs="Arial"/>
+          <w:sz w:val="28"/>
+          <w:szCs w:val="28"/>
+        </w:rPr>
+        <w:t xml:space="preserve"> da </w:t>
+      </w:r>
       <w:r>
         <w:rPr>
           <w:rFonts w:ascii="Arial" w:hAnsi="Arial" w:cs="Arial"/>
@@ -2253,211 +2402,8 @@
           <w:szCs w:val="28"/>
         </w:rPr>
         <w:lastRenderedPageBreak/>
-        <w:t xml:space="preserve">Os resultados obtidos na avaliação de impactos de governança da solução planejada demonstraram que o </w:t>
-      </w:r>
-      <w:proofErr w:type="spellStart"/>
-      <w:r>
-        <w:rPr>
-          <w:rFonts w:ascii="Arial" w:hAnsi="Arial" w:cs="Arial"/>
-          <w:sz w:val="28"/>
-          <w:szCs w:val="28"/>
-        </w:rPr>
-        <w:t>Food</w:t>
-      </w:r>
-      <w:proofErr w:type="spellEnd"/>
-      <w:r>
-        <w:rPr>
-          <w:rFonts w:ascii="Arial" w:hAnsi="Arial" w:cs="Arial"/>
-          <w:sz w:val="28"/>
-          <w:szCs w:val="28"/>
-        </w:rPr>
-        <w:t xml:space="preserve"> </w:t>
-      </w:r>
-      <w:proofErr w:type="spellStart"/>
-      <w:r>
-        <w:rPr>
-          <w:rFonts w:ascii="Arial" w:hAnsi="Arial" w:cs="Arial"/>
-          <w:sz w:val="28"/>
-          <w:szCs w:val="28"/>
-        </w:rPr>
-        <w:t>Share</w:t>
-      </w:r>
-      <w:proofErr w:type="spellEnd"/>
-      <w:r>
-        <w:rPr>
-          <w:rFonts w:ascii="Arial" w:hAnsi="Arial" w:cs="Arial"/>
-          <w:sz w:val="28"/>
-          <w:szCs w:val="28"/>
-        </w:rPr>
-        <w:t xml:space="preserve"> tem o potencial de promover uma governança mais eficiente e segura na gestão e distribuição de alimentos. A solução permite uma melhor administração dos processos produtivos, a redução do desperdício de alimentos, a otimização da seleção dos alimentos doados e uma distribuição mais justa e equitativa para os receptores em necessidade.</w:t>
-      </w:r>
-    </w:p>
-    <w:p>
-      <w:pPr>
-        <w:jc w:val="both"/>
-        <w:rPr>
-          <w:rFonts w:ascii="Arial" w:hAnsi="Arial" w:cs="Arial"/>
-          <w:sz w:val="28"/>
-          <w:szCs w:val="28"/>
-        </w:rPr>
-      </w:pPr>
-    </w:p>
-    <w:p>
-      <w:pPr>
-        <w:pStyle w:val="Ttulo1"/>
-      </w:pPr>
-      <w:bookmarkStart w:id="9" w:name="_Toc136290225"/>
-      <w:r>
-        <w:t>Conclusão</w:t>
-      </w:r>
-      <w:bookmarkEnd w:id="9"/>
-    </w:p>
-    <w:p/>
-    <w:p>
-      <w:pPr>
-        <w:jc w:val="both"/>
-        <w:rPr>
-          <w:rFonts w:ascii="Arial" w:hAnsi="Arial" w:cs="Arial"/>
-          <w:sz w:val="28"/>
-          <w:szCs w:val="28"/>
-        </w:rPr>
-      </w:pPr>
-      <w:r>
-        <w:rPr>
-          <w:rFonts w:ascii="Arial" w:hAnsi="Arial" w:cs="Arial"/>
-          <w:sz w:val="28"/>
-          <w:szCs w:val="28"/>
-        </w:rPr>
-        <w:t xml:space="preserve">Diante dos resultados obtidos, pode-se concluir que o </w:t>
-      </w:r>
-      <w:proofErr w:type="spellStart"/>
-      <w:r>
-        <w:rPr>
-          <w:rFonts w:ascii="Arial" w:hAnsi="Arial" w:cs="Arial"/>
-          <w:sz w:val="28"/>
-          <w:szCs w:val="28"/>
-        </w:rPr>
-        <w:t>Food</w:t>
-      </w:r>
-      <w:proofErr w:type="spellEnd"/>
-      <w:r>
-        <w:rPr>
-          <w:rFonts w:ascii="Arial" w:hAnsi="Arial" w:cs="Arial"/>
-          <w:sz w:val="28"/>
-          <w:szCs w:val="28"/>
-        </w:rPr>
-        <w:t xml:space="preserve"> </w:t>
-      </w:r>
-      <w:proofErr w:type="spellStart"/>
-      <w:r>
-        <w:rPr>
-          <w:rFonts w:ascii="Arial" w:hAnsi="Arial" w:cs="Arial"/>
-          <w:sz w:val="28"/>
-          <w:szCs w:val="28"/>
-        </w:rPr>
-        <w:t>Share</w:t>
-      </w:r>
-      <w:proofErr w:type="spellEnd"/>
-      <w:r>
-        <w:rPr>
-          <w:rFonts w:ascii="Arial" w:hAnsi="Arial" w:cs="Arial"/>
-          <w:sz w:val="28"/>
-          <w:szCs w:val="28"/>
-        </w:rPr>
-        <w:t xml:space="preserve"> apresenta uma solução inovadora e promissora para a gestão e distribuição de alimentos. Através da integração de tecnologias avançadas, como </w:t>
-      </w:r>
-      <w:proofErr w:type="spellStart"/>
-      <w:r>
-        <w:rPr>
-          <w:rFonts w:ascii="Arial" w:hAnsi="Arial" w:cs="Arial"/>
-          <w:sz w:val="28"/>
-          <w:szCs w:val="28"/>
-        </w:rPr>
-        <w:t>React</w:t>
-      </w:r>
-      <w:proofErr w:type="spellEnd"/>
-      <w:r>
-        <w:rPr>
-          <w:rFonts w:ascii="Arial" w:hAnsi="Arial" w:cs="Arial"/>
-          <w:sz w:val="28"/>
-          <w:szCs w:val="28"/>
-        </w:rPr>
-        <w:t xml:space="preserve"> </w:t>
-      </w:r>
-      <w:proofErr w:type="spellStart"/>
-      <w:r>
-        <w:rPr>
-          <w:rFonts w:ascii="Arial" w:hAnsi="Arial" w:cs="Arial"/>
-          <w:sz w:val="28"/>
-          <w:szCs w:val="28"/>
-        </w:rPr>
-        <w:t>Native</w:t>
-      </w:r>
-      <w:proofErr w:type="spellEnd"/>
-      <w:r>
-        <w:rPr>
-          <w:rFonts w:ascii="Arial" w:hAnsi="Arial" w:cs="Arial"/>
-          <w:sz w:val="28"/>
-          <w:szCs w:val="28"/>
-        </w:rPr>
-        <w:t xml:space="preserve">, Spring Boot e inteligência artificial, a solução melhora a eficiência e a segurança dos processos, reduzindo o desperdício de alimentos e promovendo uma distribuição mais equitativa. A implementação do </w:t>
-      </w:r>
-      <w:proofErr w:type="spellStart"/>
-      <w:r>
-        <w:rPr>
-          <w:rFonts w:ascii="Arial" w:hAnsi="Arial" w:cs="Arial"/>
-          <w:sz w:val="28"/>
-          <w:szCs w:val="28"/>
-        </w:rPr>
-        <w:t>Food</w:t>
-      </w:r>
-      <w:proofErr w:type="spellEnd"/>
-      <w:r>
-        <w:rPr>
-          <w:rFonts w:ascii="Arial" w:hAnsi="Arial" w:cs="Arial"/>
-          <w:sz w:val="28"/>
-          <w:szCs w:val="28"/>
-        </w:rPr>
-        <w:t xml:space="preserve"> </w:t>
-      </w:r>
-      <w:proofErr w:type="spellStart"/>
-      <w:r>
-        <w:rPr>
-          <w:rFonts w:ascii="Arial" w:hAnsi="Arial" w:cs="Arial"/>
-          <w:sz w:val="28"/>
-          <w:szCs w:val="28"/>
-        </w:rPr>
-        <w:t>Share</w:t>
-      </w:r>
-      <w:proofErr w:type="spellEnd"/>
-      <w:r>
-        <w:rPr>
-          <w:rFonts w:ascii="Arial" w:hAnsi="Arial" w:cs="Arial"/>
-          <w:sz w:val="28"/>
-          <w:szCs w:val="28"/>
-        </w:rPr>
-        <w:t xml:space="preserve"> contribuirá para uma governança mais eficiente e sustentável no setor alimentar, beneficiando tanto os doadores quanto os receptores.</w:t>
-      </w:r>
-    </w:p>
-    <w:p>
-      <w:pPr>
-        <w:jc w:val="both"/>
-        <w:rPr>
-          <w:rFonts w:ascii="Arial" w:hAnsi="Arial" w:cs="Arial"/>
-          <w:sz w:val="28"/>
-          <w:szCs w:val="28"/>
-        </w:rPr>
-      </w:pPr>
-    </w:p>
-    <w:p>
-      <w:pPr>
-        <w:jc w:val="both"/>
-        <w:rPr>
-          <w:rFonts w:ascii="Arial" w:hAnsi="Arial" w:cs="Arial"/>
-          <w:sz w:val="28"/>
-          <w:szCs w:val="28"/>
-        </w:rPr>
-      </w:pPr>
+        <w:t>seleção dos alimentos doados e uma distribuição mais justa e equitativa para os receptores em necessidade.</w:t>
+      </w:r>
     </w:p>
     <w:p>
       <w:pPr>
@@ -5232,7 +5178,7 @@
   <a:extraClrSchemeLst/>
   <a:extLst>
     <a:ext uri="{05A4C25C-085E-4340-85A3-A5531E510DB2}">
-      <thm15:themeFamily xmlns:thm15="http://schemas.microsoft.com/office/thememl/2012/main" xmlns="" name="Office Theme" id="{62F939B6-93AF-4DB8-9C6B-D6C7DFDC589F}" vid="{4A3C46E8-61CC-4603-A589-7422A47A8E4A}"/>
+      <thm15:themeFamily xmlns="" xmlns:thm15="http://schemas.microsoft.com/office/thememl/2012/main" name="Office Theme" id="{62F939B6-93AF-4DB8-9C6B-D6C7DFDC589F}" vid="{4A3C46E8-61CC-4603-A589-7422A47A8E4A}"/>
     </a:ext>
   </a:extLst>
 </a:theme>

</xml_diff>

<commit_message>
Ajustando arquivos de entrega
</commit_message>
<xml_diff>
--- a/Global_Solution_-_Compliance__Quality_Assurance.docx
+++ b/Global_Solution_-_Compliance__Quality_Assurance.docx
@@ -1,6 +1,6 @@
 
 <file path=word/document.xml><?xml version="1.0" encoding="utf-8"?>
-<w:document xmlns:wpc="http://schemas.microsoft.com/office/word/2010/wordprocessingCanvas" xmlns:mc="http://schemas.openxmlformats.org/markup-compatibility/2006" xmlns:o="urn:schemas-microsoft-com:office:office" xmlns:r="http://schemas.openxmlformats.org/officeDocument/2006/relationships" xmlns:m="http://schemas.openxmlformats.org/officeDocument/2006/math" xmlns:v="urn:schemas-microsoft-com:vml" xmlns:wp14="http://schemas.microsoft.com/office/word/2010/wordprocessingDrawing" xmlns:wp="http://schemas.openxmlformats.org/drawingml/2006/wordprocessingDrawing" xmlns:w10="urn:schemas-microsoft-com:office:word" xmlns:w="http://schemas.openxmlformats.org/wordprocessingml/2006/main" xmlns:w14="http://schemas.microsoft.com/office/word/2010/wordml" xmlns:wpg="http://schemas.microsoft.com/office/word/2010/wordprocessingGroup" xmlns:wpi="http://schemas.microsoft.com/office/word/2010/wordprocessingInk" xmlns:wne="http://schemas.microsoft.com/office/word/2006/wordml" xmlns:wps="http://schemas.microsoft.com/office/word/2010/wordprocessingShape" mc:Ignorable="w14 wp14">
+<w:document xmlns:wpc="http://schemas.microsoft.com/office/word/2010/wordprocessingCanvas" xmlns:mc="http://schemas.openxmlformats.org/markup-compatibility/2006" xmlns:o="urn:schemas-microsoft-com:office:office" xmlns:r="http://schemas.openxmlformats.org/officeDocument/2006/relationships" xmlns:m="http://schemas.openxmlformats.org/officeDocument/2006/math" xmlns:v="urn:schemas-microsoft-com:vml" xmlns:wp14="http://schemas.microsoft.com/office/word/2010/wordprocessingDrawing" xmlns:wp="http://schemas.openxmlformats.org/drawingml/2006/wordprocessingDrawing" xmlns:w10="urn:schemas-microsoft-com:office:word" xmlns:w="http://schemas.openxmlformats.org/wordprocessingml/2006/main" xmlns:w14="http://schemas.microsoft.com/office/word/2010/wordml" xmlns:w15="http://schemas.microsoft.com/office/word/2012/wordml" xmlns:wpg="http://schemas.microsoft.com/office/word/2010/wordprocessingGroup" xmlns:wpi="http://schemas.microsoft.com/office/word/2010/wordprocessingInk" xmlns:wne="http://schemas.microsoft.com/office/word/2006/wordml" xmlns:wps="http://schemas.microsoft.com/office/word/2010/wordprocessingShape" mc:Ignorable="w14 w15 wp14">
   <w:body>
     <w:p>
       <w:pPr>
@@ -44,7 +44,7 @@
                     <pic:cNvPicPr/>
                   </pic:nvPicPr>
                   <pic:blipFill>
-                    <a:blip r:embed="rId8" cstate="print">
+                    <a:blip r:embed="rId7" cstate="print">
                       <a:extLst>
                         <a:ext uri="{28A0092B-C50C-407E-A947-70E740481C1C}">
                           <a14:useLocalDpi xmlns:a14="http://schemas.microsoft.com/office/drawing/2010/main" val="0"/>
@@ -1421,7 +1421,23 @@
           <w:sz w:val="28"/>
           <w:szCs w:val="28"/>
         </w:rPr>
-        <w:t xml:space="preserve">, uma solução inovadora para a gestão e distribuição de alimentos. O projeto visa solucionar o problema do desperdício de alimentos que chega a 27 milhões de toneladas anualmente e a insegurança alimentar no Brasil. Segundo dados do G1, 125,2 milhões de brasileiros vivem com algum grau de insegurança alimentar, o que corresponde a mais da metade (58,7%) da população do país. Dessa forma, o </w:t>
+        <w:t xml:space="preserve">, uma solução </w:t>
+      </w:r>
+      <w:r>
+        <w:rPr>
+          <w:rFonts w:ascii="Arial" w:hAnsi="Arial" w:cs="Arial"/>
+          <w:sz w:val="28"/>
+          <w:szCs w:val="28"/>
+        </w:rPr>
+        <w:t xml:space="preserve">tecnológica </w:t>
+      </w:r>
+      <w:r>
+        <w:rPr>
+          <w:rFonts w:ascii="Arial" w:hAnsi="Arial" w:cs="Arial"/>
+          <w:sz w:val="28"/>
+          <w:szCs w:val="28"/>
+        </w:rPr>
+        <w:t xml:space="preserve">para a gestão e distribuição de alimentos. O projeto visa solucionar o problema do desperdício de alimentos que chega a 27 milhões de toneladas anualmente e a insegurança alimentar no Brasil. Segundo dados do G1, 125,2 milhões de brasileiros vivem com algum grau de insegurança alimentar, o que corresponde a mais da metade (58,7%) da população do país. Dessa forma, o </w:t>
       </w:r>
       <w:proofErr w:type="spellStart"/>
       <w:r>
@@ -1575,25 +1591,7 @@
           <w:sz w:val="28"/>
           <w:szCs w:val="28"/>
         </w:rPr>
-        <w:t xml:space="preserve"> também utiliza recursos de inteligência artificial para aprimorar a classificação e seleção dos alimentos. Além disso, a solução é disponibilizada na nuvem por meio da plataforma </w:t>
-      </w:r>
-      <w:proofErr w:type="spellStart"/>
-      <w:r>
-        <w:rPr>
-          <w:rFonts w:ascii="Arial" w:hAnsi="Arial" w:cs="Arial"/>
-          <w:sz w:val="28"/>
-          <w:szCs w:val="28"/>
-        </w:rPr>
-        <w:t>Azure</w:t>
-      </w:r>
-      <w:proofErr w:type="spellEnd"/>
-      <w:r>
-        <w:rPr>
-          <w:rFonts w:ascii="Arial" w:hAnsi="Arial" w:cs="Arial"/>
-          <w:sz w:val="28"/>
-          <w:szCs w:val="28"/>
-        </w:rPr>
-        <w:t>.</w:t>
+        <w:t xml:space="preserve"> também utiliza recursos de inteligência artificial para aprimorar a classificação e seleção dos alimentos. Além disso, a solução é disponibilizada na nuvem por meio da plataforma Azure.</w:t>
       </w:r>
     </w:p>
     <w:p>
@@ -1704,32 +1702,27 @@
         <w:t xml:space="preserve">Avaliação de Impactos </w:t>
       </w:r>
       <w:r>
-        <w:t>da Sol</w:t>
-      </w:r>
-      <w:bookmarkStart w:id="2" w:name="_GoBack"/>
+        <w:t>da Solução Planejada</w:t>
+      </w:r>
+      <w:bookmarkEnd w:id="1"/>
+    </w:p>
+    <w:p/>
+    <w:p>
+      <w:pPr>
+        <w:rPr>
+          <w:u w:val="single"/>
+        </w:rPr>
+      </w:pPr>
+    </w:p>
+    <w:p>
+      <w:pPr>
+        <w:pStyle w:val="Ttulo2"/>
+      </w:pPr>
+      <w:bookmarkStart w:id="2" w:name="_Toc136290219"/>
+      <w:r>
+        <w:t>Introdução</w:t>
+      </w:r>
       <w:bookmarkEnd w:id="2"/>
-      <w:r>
-        <w:t>ução Planejada</w:t>
-      </w:r>
-      <w:bookmarkEnd w:id="1"/>
-    </w:p>
-    <w:p/>
-    <w:p>
-      <w:pPr>
-        <w:rPr>
-          <w:u w:val="single"/>
-        </w:rPr>
-      </w:pPr>
-    </w:p>
-    <w:p>
-      <w:pPr>
-        <w:pStyle w:val="Ttulo2"/>
-      </w:pPr>
-      <w:bookmarkStart w:id="3" w:name="_Toc136290219"/>
-      <w:r>
-        <w:t>Introdução</w:t>
-      </w:r>
-      <w:bookmarkEnd w:id="3"/>
       <w:r>
         <w:t>:</w:t>
       </w:r>
@@ -1793,7 +1786,25 @@
           <w:sz w:val="28"/>
           <w:szCs w:val="28"/>
         </w:rPr>
-        <w:t xml:space="preserve"> surge como uma resposta ao crescente problema do desperdício de alimentos e da falta de acesso adequado a alimentos por parte de pessoas em situação de vulnerabilidade, ocasionado pela desigualdade social, crises sanitárias, crise política e falta de ações públicas voltadas ao combate à fome. O projeto busca utilizar tecnologias avançadas e uma abordagem de governança eficiente para combater essas deficiências, promovendo a doação, redistribuição e utilização eficiente dos alimentos.</w:t>
+        <w:t xml:space="preserve"> surge como uma resposta ao crescente problema do desperdício de alimentos e da falta de acesso adequado a alimentos por parte de pessoas em situação de vulnerabilidade, ocasionado pela desigualdade social, crises sanitárias, crise política e falta de ações públicas voltadas ao combate à fome. O projeto busca utilizar tecnologias avançadas </w:t>
+      </w:r>
+      <w:r>
+        <w:rPr>
+          <w:rFonts w:ascii="Arial" w:eastAsiaTheme="minorHAnsi" w:hAnsi="Arial" w:cs="Arial"/>
+          <w:color w:val="auto"/>
+          <w:sz w:val="28"/>
+          <w:szCs w:val="28"/>
+        </w:rPr>
+        <w:t xml:space="preserve">para um combate mais eficiente contra essas </w:t>
+      </w:r>
+      <w:r>
+        <w:rPr>
+          <w:rFonts w:ascii="Arial" w:eastAsiaTheme="minorHAnsi" w:hAnsi="Arial" w:cs="Arial"/>
+          <w:color w:val="auto"/>
+          <w:sz w:val="28"/>
+          <w:szCs w:val="28"/>
+        </w:rPr>
+        <w:t>deficiências, promovendo a doação, redistribuição e utilização eficiente dos alimentos.</w:t>
       </w:r>
     </w:p>
     <w:p/>
@@ -1801,40 +1812,45 @@
       <w:pPr>
         <w:pStyle w:val="Ttulo3"/>
       </w:pPr>
-      <w:bookmarkStart w:id="4" w:name="_Toc136290220"/>
-      <w:proofErr w:type="gramStart"/>
+      <w:bookmarkStart w:id="3" w:name="_Toc136290220"/>
       <w:r>
         <w:t xml:space="preserve">1.1 </w:t>
       </w:r>
       <w:r>
-        <w:t>Identificação</w:t>
-      </w:r>
-      <w:proofErr w:type="gramEnd"/>
-      <w:r>
-        <w:t xml:space="preserve"> do Problema</w:t>
-      </w:r>
+        <w:t>Identificação do Problema</w:t>
+      </w:r>
+      <w:bookmarkEnd w:id="3"/>
+      <w:r>
+        <w:t>:</w:t>
+      </w:r>
+    </w:p>
+    <w:p/>
+    <w:p>
+      <w:pPr>
+        <w:jc w:val="both"/>
+        <w:rPr>
+          <w:rFonts w:ascii="Arial" w:hAnsi="Arial" w:cs="Arial"/>
+          <w:sz w:val="28"/>
+          <w:szCs w:val="28"/>
+        </w:rPr>
+      </w:pPr>
+      <w:r>
+        <w:rPr>
+          <w:rFonts w:ascii="Arial" w:hAnsi="Arial" w:cs="Arial"/>
+          <w:sz w:val="28"/>
+          <w:szCs w:val="28"/>
+        </w:rPr>
+        <w:t xml:space="preserve">O desperdício de alimentos é um problema que afeta não apenas a sustentabilidade ambiental, mas também a segurança alimentar e a justiça social. Milhões de toneladas de alimentos são desperdiçados anualmente em todo o mundo. Segundo dados do G1, no Brasil, 125,2 milhões de pessoas vivem com algum grau de insegurança alimentar, o </w:t>
+      </w:r>
+      <w:bookmarkStart w:id="4" w:name="_GoBack"/>
       <w:bookmarkEnd w:id="4"/>
       <w:r>
-        <w:t>:</w:t>
-      </w:r>
-    </w:p>
-    <w:p/>
-    <w:p>
-      <w:pPr>
-        <w:jc w:val="both"/>
-        <w:rPr>
-          <w:rFonts w:ascii="Arial" w:hAnsi="Arial" w:cs="Arial"/>
-          <w:sz w:val="28"/>
-          <w:szCs w:val="28"/>
-        </w:rPr>
-      </w:pPr>
-      <w:r>
-        <w:rPr>
-          <w:rFonts w:ascii="Arial" w:hAnsi="Arial" w:cs="Arial"/>
-          <w:sz w:val="28"/>
-          <w:szCs w:val="28"/>
-        </w:rPr>
-        <w:t xml:space="preserve">O desperdício de alimentos é um problema que afeta não apenas a sustentabilidade ambiental, mas também a segurança alimentar e a justiça social. Milhões de toneladas de alimentos são desperdiçados anualmente em todo o mundo. Segundo dados do G1, no Brasil, 125,2 milhões de pessoas vivem com algum grau de insegurança alimentar, o que corresponde a mais da metade da população. O </w:t>
+        <w:rPr>
+          <w:rFonts w:ascii="Arial" w:hAnsi="Arial" w:cs="Arial"/>
+          <w:sz w:val="28"/>
+          <w:szCs w:val="28"/>
+        </w:rPr>
+        <w:t xml:space="preserve">que corresponde a mais da metade da população. O </w:t>
       </w:r>
       <w:proofErr w:type="spellStart"/>
       <w:r>
@@ -1878,16 +1894,11 @@
         <w:pStyle w:val="Ttulo3"/>
       </w:pPr>
       <w:bookmarkStart w:id="5" w:name="_Toc136290221"/>
-      <w:proofErr w:type="gramStart"/>
       <w:r>
         <w:t xml:space="preserve">1.2 </w:t>
       </w:r>
       <w:r>
-        <w:t>Solução</w:t>
-      </w:r>
-      <w:proofErr w:type="gramEnd"/>
-      <w:r>
-        <w:t xml:space="preserve"> Idealizada</w:t>
+        <w:t>Solução Idealizada</w:t>
       </w:r>
       <w:bookmarkEnd w:id="5"/>
       <w:r>
@@ -1997,7 +2008,6 @@
         <w:t xml:space="preserve">, além da implementação de uma API </w:t>
       </w:r>
       <w:proofErr w:type="spellStart"/>
-      <w:proofErr w:type="gramStart"/>
       <w:r>
         <w:rPr>
           <w:rFonts w:ascii="Arial" w:eastAsiaTheme="minorHAnsi" w:hAnsi="Arial" w:cs="Arial"/>
@@ -2008,7 +2018,6 @@
         <w:t>RESTful</w:t>
       </w:r>
       <w:proofErr w:type="spellEnd"/>
-      <w:proofErr w:type="gramEnd"/>
       <w:r>
         <w:rPr>
           <w:rFonts w:ascii="Arial" w:eastAsiaTheme="minorHAnsi" w:hAnsi="Arial" w:cs="Arial"/>
@@ -2016,27 +2025,7 @@
           <w:sz w:val="28"/>
           <w:szCs w:val="28"/>
         </w:rPr>
-        <w:t xml:space="preserve"> com Spring Boot. O aplicativo permite que doadores cadastrem e anunciem os alimentos disponíveis para doação, enquanto os receptores podem buscar e solicitar esses alimentos. A solução utiliza recursos de inteligência artificial, como modelos de classificação, regressão e redes neurais, para </w:t>
-      </w:r>
-      <w:proofErr w:type="gramStart"/>
-      <w:r>
-        <w:rPr>
-          <w:rFonts w:ascii="Arial" w:eastAsiaTheme="minorHAnsi" w:hAnsi="Arial" w:cs="Arial"/>
-          <w:color w:val="auto"/>
-          <w:sz w:val="28"/>
-          <w:szCs w:val="28"/>
-        </w:rPr>
-        <w:t>otimizar</w:t>
-      </w:r>
-      <w:proofErr w:type="gramEnd"/>
-      <w:r>
-        <w:rPr>
-          <w:rFonts w:ascii="Arial" w:eastAsiaTheme="minorHAnsi" w:hAnsi="Arial" w:cs="Arial"/>
-          <w:color w:val="auto"/>
-          <w:sz w:val="28"/>
-          <w:szCs w:val="28"/>
-        </w:rPr>
-        <w:t xml:space="preserve"> a seleção e distribuição dos alimentos.</w:t>
+        <w:t xml:space="preserve"> com Spring Boot. O aplicativo permite que doadores cadastrem e anunciem os alimentos disponíveis para doação, enquanto os receptores podem buscar e solicitar esses alimentos. A solução utiliza recursos de inteligência artificial, como modelos de classificação, regressão e redes neurais, para otimizar a seleção e distribuição dos alimentos.</w:t>
       </w:r>
     </w:p>
     <w:p/>
@@ -2084,25 +2073,7 @@
           <w:sz w:val="28"/>
           <w:szCs w:val="28"/>
         </w:rPr>
-        <w:t xml:space="preserve">Com a </w:t>
-      </w:r>
-      <w:proofErr w:type="gramStart"/>
-      <w:r>
-        <w:rPr>
-          <w:rFonts w:ascii="Arial" w:hAnsi="Arial" w:cs="Arial"/>
-          <w:sz w:val="28"/>
-          <w:szCs w:val="28"/>
-        </w:rPr>
-        <w:t>implementação</w:t>
-      </w:r>
-      <w:proofErr w:type="gramEnd"/>
-      <w:r>
-        <w:rPr>
-          <w:rFonts w:ascii="Arial" w:hAnsi="Arial" w:cs="Arial"/>
-          <w:sz w:val="28"/>
-          <w:szCs w:val="28"/>
-        </w:rPr>
-        <w:t xml:space="preserve"> do </w:t>
+        <w:t xml:space="preserve">Com a implementação do </w:t>
       </w:r>
       <w:proofErr w:type="spellStart"/>
       <w:r>
@@ -2281,33 +2252,15 @@
           <w:sz w:val="28"/>
           <w:szCs w:val="28"/>
         </w:rPr>
-        <w:t>estruturada</w:t>
-      </w:r>
-      <w:proofErr w:type="gramStart"/>
-      <w:r>
-        <w:rPr>
-          <w:rFonts w:ascii="Arial" w:hAnsi="Arial" w:cs="Arial"/>
-          <w:sz w:val="28"/>
-          <w:szCs w:val="28"/>
-        </w:rPr>
-        <w:t>,</w:t>
-      </w:r>
-      <w:r>
-        <w:rPr>
-          <w:rFonts w:ascii="Arial" w:hAnsi="Arial" w:cs="Arial"/>
-          <w:sz w:val="28"/>
-          <w:szCs w:val="28"/>
-        </w:rPr>
-        <w:t xml:space="preserve"> demonstraram</w:t>
-      </w:r>
-      <w:proofErr w:type="gramEnd"/>
-      <w:r>
-        <w:rPr>
-          <w:rFonts w:ascii="Arial" w:hAnsi="Arial" w:cs="Arial"/>
-          <w:sz w:val="28"/>
-          <w:szCs w:val="28"/>
-        </w:rPr>
-        <w:t xml:space="preserve"> que o </w:t>
+        <w:t>estruturada,</w:t>
+      </w:r>
+      <w:r>
+        <w:rPr>
+          <w:rFonts w:ascii="Arial" w:hAnsi="Arial" w:cs="Arial"/>
+          <w:sz w:val="28"/>
+          <w:szCs w:val="28"/>
+        </w:rPr>
+        <w:t xml:space="preserve"> demonstraram que o </w:t>
       </w:r>
       <w:proofErr w:type="spellStart"/>
       <w:r>
@@ -2375,25 +2328,7 @@
           <w:sz w:val="28"/>
           <w:szCs w:val="28"/>
         </w:rPr>
-        <w:t xml:space="preserve"> solução permite uma melhor administração dos processos produtivos, a redução do desperdício de alimentos, a </w:t>
-      </w:r>
-      <w:proofErr w:type="gramStart"/>
-      <w:r>
-        <w:rPr>
-          <w:rFonts w:ascii="Arial" w:hAnsi="Arial" w:cs="Arial"/>
-          <w:sz w:val="28"/>
-          <w:szCs w:val="28"/>
-        </w:rPr>
-        <w:t>otimização</w:t>
-      </w:r>
-      <w:proofErr w:type="gramEnd"/>
-      <w:r>
-        <w:rPr>
-          <w:rFonts w:ascii="Arial" w:hAnsi="Arial" w:cs="Arial"/>
-          <w:sz w:val="28"/>
-          <w:szCs w:val="28"/>
-        </w:rPr>
-        <w:t xml:space="preserve"> da </w:t>
+        <w:t xml:space="preserve"> solução permite uma melhor administração dos processos produtivos, a redução do desperdício de alimentos, a otimização da </w:t>
       </w:r>
       <w:r>
         <w:rPr>
@@ -2547,8 +2482,8 @@
     </w:p>
     <w:p/>
     <w:sectPr>
-      <w:headerReference w:type="default" r:id="rId9"/>
-      <w:footerReference w:type="default" r:id="rId10"/>
+      <w:headerReference w:type="default" r:id="rId8"/>
+      <w:footerReference w:type="default" r:id="rId9"/>
       <w:pgSz w:w="11906" w:h="16838"/>
       <w:pgMar w:top="1701" w:right="1701" w:bottom="1134" w:left="1701" w:header="709" w:footer="709" w:gutter="0"/>
       <w:cols w:space="708"/>
@@ -2559,7 +2494,7 @@
 </file>
 
 <file path=word/endnotes.xml><?xml version="1.0" encoding="utf-8"?>
-<w:endnotes xmlns:wpc="http://schemas.microsoft.com/office/word/2010/wordprocessingCanvas" xmlns:mc="http://schemas.openxmlformats.org/markup-compatibility/2006" xmlns:o="urn:schemas-microsoft-com:office:office" xmlns:r="http://schemas.openxmlformats.org/officeDocument/2006/relationships" xmlns:m="http://schemas.openxmlformats.org/officeDocument/2006/math" xmlns:v="urn:schemas-microsoft-com:vml" xmlns:wp14="http://schemas.microsoft.com/office/word/2010/wordprocessingDrawing" xmlns:wp="http://schemas.openxmlformats.org/drawingml/2006/wordprocessingDrawing" xmlns:w10="urn:schemas-microsoft-com:office:word" xmlns:w="http://schemas.openxmlformats.org/wordprocessingml/2006/main" xmlns:w14="http://schemas.microsoft.com/office/word/2010/wordml" xmlns:wpg="http://schemas.microsoft.com/office/word/2010/wordprocessingGroup" xmlns:wpi="http://schemas.microsoft.com/office/word/2010/wordprocessingInk" xmlns:wne="http://schemas.microsoft.com/office/word/2006/wordml" xmlns:wps="http://schemas.microsoft.com/office/word/2010/wordprocessingShape" mc:Ignorable="w14 wp14">
+<w:endnotes xmlns:wpc="http://schemas.microsoft.com/office/word/2010/wordprocessingCanvas" xmlns:mc="http://schemas.openxmlformats.org/markup-compatibility/2006" xmlns:o="urn:schemas-microsoft-com:office:office" xmlns:r="http://schemas.openxmlformats.org/officeDocument/2006/relationships" xmlns:m="http://schemas.openxmlformats.org/officeDocument/2006/math" xmlns:v="urn:schemas-microsoft-com:vml" xmlns:wp14="http://schemas.microsoft.com/office/word/2010/wordprocessingDrawing" xmlns:wp="http://schemas.openxmlformats.org/drawingml/2006/wordprocessingDrawing" xmlns:w10="urn:schemas-microsoft-com:office:word" xmlns:w="http://schemas.openxmlformats.org/wordprocessingml/2006/main" xmlns:w14="http://schemas.microsoft.com/office/word/2010/wordml" xmlns:w15="http://schemas.microsoft.com/office/word/2012/wordml" xmlns:wpg="http://schemas.microsoft.com/office/word/2010/wordprocessingGroup" xmlns:wpi="http://schemas.microsoft.com/office/word/2010/wordprocessingInk" xmlns:wne="http://schemas.microsoft.com/office/word/2006/wordml" xmlns:wps="http://schemas.microsoft.com/office/word/2010/wordprocessingShape" mc:Ignorable="w14 w15 wp14">
   <w:endnote w:type="separator" w:id="-1">
     <w:p>
       <w:pPr>
@@ -2584,7 +2519,7 @@
 </file>
 
 <file path=word/footer1.xml><?xml version="1.0" encoding="utf-8"?>
-<w:ftr xmlns:wpc="http://schemas.microsoft.com/office/word/2010/wordprocessingCanvas" xmlns:mc="http://schemas.openxmlformats.org/markup-compatibility/2006" xmlns:o="urn:schemas-microsoft-com:office:office" xmlns:r="http://schemas.openxmlformats.org/officeDocument/2006/relationships" xmlns:m="http://schemas.openxmlformats.org/officeDocument/2006/math" xmlns:v="urn:schemas-microsoft-com:vml" xmlns:wp14="http://schemas.microsoft.com/office/word/2010/wordprocessingDrawing" xmlns:wp="http://schemas.openxmlformats.org/drawingml/2006/wordprocessingDrawing" xmlns:w10="urn:schemas-microsoft-com:office:word" xmlns:w="http://schemas.openxmlformats.org/wordprocessingml/2006/main" xmlns:w14="http://schemas.microsoft.com/office/word/2010/wordml" xmlns:wpg="http://schemas.microsoft.com/office/word/2010/wordprocessingGroup" xmlns:wpi="http://schemas.microsoft.com/office/word/2010/wordprocessingInk" xmlns:wne="http://schemas.microsoft.com/office/word/2006/wordml" xmlns:wps="http://schemas.microsoft.com/office/word/2010/wordprocessingShape" mc:Ignorable="w14 wp14">
+<w:ftr xmlns:wpc="http://schemas.microsoft.com/office/word/2010/wordprocessingCanvas" xmlns:mc="http://schemas.openxmlformats.org/markup-compatibility/2006" xmlns:o="urn:schemas-microsoft-com:office:office" xmlns:r="http://schemas.openxmlformats.org/officeDocument/2006/relationships" xmlns:m="http://schemas.openxmlformats.org/officeDocument/2006/math" xmlns:v="urn:schemas-microsoft-com:vml" xmlns:wp14="http://schemas.microsoft.com/office/word/2010/wordprocessingDrawing" xmlns:wp="http://schemas.openxmlformats.org/drawingml/2006/wordprocessingDrawing" xmlns:w10="urn:schemas-microsoft-com:office:word" xmlns:w="http://schemas.openxmlformats.org/wordprocessingml/2006/main" xmlns:w14="http://schemas.microsoft.com/office/word/2010/wordml" xmlns:w15="http://schemas.microsoft.com/office/word/2012/wordml" xmlns:wpg="http://schemas.microsoft.com/office/word/2010/wordprocessingGroup" xmlns:wpi="http://schemas.microsoft.com/office/word/2010/wordprocessingInk" xmlns:wne="http://schemas.microsoft.com/office/word/2006/wordml" xmlns:wps="http://schemas.microsoft.com/office/word/2010/wordprocessingShape" mc:Ignorable="w14 w15 wp14">
   <w:p>
     <w:pPr>
       <w:jc w:val="center"/>
@@ -2630,7 +2565,7 @@
 </file>
 
 <file path=word/footnotes.xml><?xml version="1.0" encoding="utf-8"?>
-<w:footnotes xmlns:wpc="http://schemas.microsoft.com/office/word/2010/wordprocessingCanvas" xmlns:mc="http://schemas.openxmlformats.org/markup-compatibility/2006" xmlns:o="urn:schemas-microsoft-com:office:office" xmlns:r="http://schemas.openxmlformats.org/officeDocument/2006/relationships" xmlns:m="http://schemas.openxmlformats.org/officeDocument/2006/math" xmlns:v="urn:schemas-microsoft-com:vml" xmlns:wp14="http://schemas.microsoft.com/office/word/2010/wordprocessingDrawing" xmlns:wp="http://schemas.openxmlformats.org/drawingml/2006/wordprocessingDrawing" xmlns:w10="urn:schemas-microsoft-com:office:word" xmlns:w="http://schemas.openxmlformats.org/wordprocessingml/2006/main" xmlns:w14="http://schemas.microsoft.com/office/word/2010/wordml" xmlns:wpg="http://schemas.microsoft.com/office/word/2010/wordprocessingGroup" xmlns:wpi="http://schemas.microsoft.com/office/word/2010/wordprocessingInk" xmlns:wne="http://schemas.microsoft.com/office/word/2006/wordml" xmlns:wps="http://schemas.microsoft.com/office/word/2010/wordprocessingShape" mc:Ignorable="w14 wp14">
+<w:footnotes xmlns:wpc="http://schemas.microsoft.com/office/word/2010/wordprocessingCanvas" xmlns:mc="http://schemas.openxmlformats.org/markup-compatibility/2006" xmlns:o="urn:schemas-microsoft-com:office:office" xmlns:r="http://schemas.openxmlformats.org/officeDocument/2006/relationships" xmlns:m="http://schemas.openxmlformats.org/officeDocument/2006/math" xmlns:v="urn:schemas-microsoft-com:vml" xmlns:wp14="http://schemas.microsoft.com/office/word/2010/wordprocessingDrawing" xmlns:wp="http://schemas.openxmlformats.org/drawingml/2006/wordprocessingDrawing" xmlns:w10="urn:schemas-microsoft-com:office:word" xmlns:w="http://schemas.openxmlformats.org/wordprocessingml/2006/main" xmlns:w14="http://schemas.microsoft.com/office/word/2010/wordml" xmlns:w15="http://schemas.microsoft.com/office/word/2012/wordml" xmlns:wpg="http://schemas.microsoft.com/office/word/2010/wordprocessingGroup" xmlns:wpi="http://schemas.microsoft.com/office/word/2010/wordprocessingInk" xmlns:wne="http://schemas.microsoft.com/office/word/2006/wordml" xmlns:wps="http://schemas.microsoft.com/office/word/2010/wordprocessingShape" mc:Ignorable="w14 w15 wp14">
   <w:footnote w:type="separator" w:id="-1">
     <w:p>
       <w:pPr>
@@ -2655,7 +2590,7 @@
 </file>
 
 <file path=word/header1.xml><?xml version="1.0" encoding="utf-8"?>
-<w:hdr xmlns:wpc="http://schemas.microsoft.com/office/word/2010/wordprocessingCanvas" xmlns:mc="http://schemas.openxmlformats.org/markup-compatibility/2006" xmlns:o="urn:schemas-microsoft-com:office:office" xmlns:r="http://schemas.openxmlformats.org/officeDocument/2006/relationships" xmlns:m="http://schemas.openxmlformats.org/officeDocument/2006/math" xmlns:v="urn:schemas-microsoft-com:vml" xmlns:wp14="http://schemas.microsoft.com/office/word/2010/wordprocessingDrawing" xmlns:wp="http://schemas.openxmlformats.org/drawingml/2006/wordprocessingDrawing" xmlns:w10="urn:schemas-microsoft-com:office:word" xmlns:w="http://schemas.openxmlformats.org/wordprocessingml/2006/main" xmlns:w14="http://schemas.microsoft.com/office/word/2010/wordml" xmlns:wpg="http://schemas.microsoft.com/office/word/2010/wordprocessingGroup" xmlns:wpi="http://schemas.microsoft.com/office/word/2010/wordprocessingInk" xmlns:wne="http://schemas.microsoft.com/office/word/2006/wordml" xmlns:wps="http://schemas.microsoft.com/office/word/2010/wordprocessingShape" mc:Ignorable="w14 wp14">
+<w:hdr xmlns:wpc="http://schemas.microsoft.com/office/word/2010/wordprocessingCanvas" xmlns:mc="http://schemas.openxmlformats.org/markup-compatibility/2006" xmlns:o="urn:schemas-microsoft-com:office:office" xmlns:r="http://schemas.openxmlformats.org/officeDocument/2006/relationships" xmlns:m="http://schemas.openxmlformats.org/officeDocument/2006/math" xmlns:v="urn:schemas-microsoft-com:vml" xmlns:wp14="http://schemas.microsoft.com/office/word/2010/wordprocessingDrawing" xmlns:wp="http://schemas.openxmlformats.org/drawingml/2006/wordprocessingDrawing" xmlns:w10="urn:schemas-microsoft-com:office:word" xmlns:w="http://schemas.openxmlformats.org/wordprocessingml/2006/main" xmlns:w14="http://schemas.microsoft.com/office/word/2010/wordml" xmlns:w15="http://schemas.microsoft.com/office/word/2012/wordml" xmlns:wpg="http://schemas.microsoft.com/office/word/2010/wordprocessingGroup" xmlns:wpi="http://schemas.microsoft.com/office/word/2010/wordprocessingInk" xmlns:wne="http://schemas.microsoft.com/office/word/2006/wordml" xmlns:wps="http://schemas.microsoft.com/office/word/2010/wordprocessingShape" mc:Ignorable="w14 w15 wp14">
   <w:p>
     <w:pPr>
       <w:pStyle w:val="Cabealho"/>
@@ -2734,8 +2669,8 @@
 </file>
 
 <file path=word/numbering.xml><?xml version="1.0" encoding="utf-8"?>
-<w:numbering xmlns:wpc="http://schemas.microsoft.com/office/word/2010/wordprocessingCanvas" xmlns:mc="http://schemas.openxmlformats.org/markup-compatibility/2006" xmlns:o="urn:schemas-microsoft-com:office:office" xmlns:r="http://schemas.openxmlformats.org/officeDocument/2006/relationships" xmlns:m="http://schemas.openxmlformats.org/officeDocument/2006/math" xmlns:v="urn:schemas-microsoft-com:vml" xmlns:wp14="http://schemas.microsoft.com/office/word/2010/wordprocessingDrawing" xmlns:wp="http://schemas.openxmlformats.org/drawingml/2006/wordprocessingDrawing" xmlns:w10="urn:schemas-microsoft-com:office:word" xmlns:w="http://schemas.openxmlformats.org/wordprocessingml/2006/main" xmlns:w14="http://schemas.microsoft.com/office/word/2010/wordml" xmlns:wpg="http://schemas.microsoft.com/office/word/2010/wordprocessingGroup" xmlns:wpi="http://schemas.microsoft.com/office/word/2010/wordprocessingInk" xmlns:wne="http://schemas.microsoft.com/office/word/2006/wordml" xmlns:wps="http://schemas.microsoft.com/office/word/2010/wordprocessingShape" mc:Ignorable="w14 wp14">
-  <w:abstractNum w:abstractNumId="0">
+<w:numbering xmlns:wpc="http://schemas.microsoft.com/office/word/2010/wordprocessingCanvas" xmlns:mc="http://schemas.openxmlformats.org/markup-compatibility/2006" xmlns:o="urn:schemas-microsoft-com:office:office" xmlns:r="http://schemas.openxmlformats.org/officeDocument/2006/relationships" xmlns:m="http://schemas.openxmlformats.org/officeDocument/2006/math" xmlns:v="urn:schemas-microsoft-com:vml" xmlns:wp14="http://schemas.microsoft.com/office/word/2010/wordprocessingDrawing" xmlns:wp="http://schemas.openxmlformats.org/drawingml/2006/wordprocessingDrawing" xmlns:w10="urn:schemas-microsoft-com:office:word" xmlns:w="http://schemas.openxmlformats.org/wordprocessingml/2006/main" xmlns:w14="http://schemas.microsoft.com/office/word/2010/wordml" xmlns:w15="http://schemas.microsoft.com/office/word/2012/wordml" xmlns:wpg="http://schemas.microsoft.com/office/word/2010/wordprocessingGroup" xmlns:wpi="http://schemas.microsoft.com/office/word/2010/wordprocessingInk" xmlns:wne="http://schemas.microsoft.com/office/word/2006/wordml" xmlns:wps="http://schemas.microsoft.com/office/word/2010/wordprocessingShape" mc:Ignorable="w14 w15 wp14">
+  <w:abstractNum w:abstractNumId="0" w15:restartNumberingAfterBreak="0">
     <w:nsid w:val="042C42FE"/>
     <w:multiLevelType w:val="multilevel"/>
     <w:tmpl w:val="93720148"/>
@@ -2848,7 +2783,7 @@
       </w:rPr>
     </w:lvl>
   </w:abstractNum>
-  <w:abstractNum w:abstractNumId="1">
+  <w:abstractNum w:abstractNumId="1" w15:restartNumberingAfterBreak="0">
     <w:nsid w:val="2E36157E"/>
     <w:multiLevelType w:val="hybridMultilevel"/>
     <w:tmpl w:val="70607008"/>
@@ -2937,7 +2872,7 @@
       </w:pPr>
     </w:lvl>
   </w:abstractNum>
-  <w:abstractNum w:abstractNumId="2">
+  <w:abstractNum w:abstractNumId="2" w15:restartNumberingAfterBreak="0">
     <w:nsid w:val="36BD22CB"/>
     <w:multiLevelType w:val="hybridMultilevel"/>
     <w:tmpl w:val="A4865600"/>
@@ -3028,7 +2963,7 @@
       </w:pPr>
     </w:lvl>
   </w:abstractNum>
-  <w:abstractNum w:abstractNumId="3">
+  <w:abstractNum w:abstractNumId="3" w15:restartNumberingAfterBreak="0">
     <w:nsid w:val="41312F25"/>
     <w:multiLevelType w:val="hybridMultilevel"/>
     <w:tmpl w:val="CC903E94"/>
@@ -3141,7 +3076,7 @@
       </w:rPr>
     </w:lvl>
   </w:abstractNum>
-  <w:abstractNum w:abstractNumId="4">
+  <w:abstractNum w:abstractNumId="4" w15:restartNumberingAfterBreak="0">
     <w:nsid w:val="44A06887"/>
     <w:multiLevelType w:val="multilevel"/>
     <w:tmpl w:val="21B0A848"/>
@@ -3262,7 +3197,7 @@
       </w:rPr>
     </w:lvl>
   </w:abstractNum>
-  <w:abstractNum w:abstractNumId="5">
+  <w:abstractNum w:abstractNumId="5" w15:restartNumberingAfterBreak="0">
     <w:nsid w:val="4B3A3DFD"/>
     <w:multiLevelType w:val="hybridMultilevel"/>
     <w:tmpl w:val="4ADC365E"/>
@@ -3351,7 +3286,7 @@
       </w:pPr>
     </w:lvl>
   </w:abstractNum>
-  <w:abstractNum w:abstractNumId="6">
+  <w:abstractNum w:abstractNumId="6" w15:restartNumberingAfterBreak="0">
     <w:nsid w:val="55FF4DF6"/>
     <w:multiLevelType w:val="hybridMultilevel"/>
     <w:tmpl w:val="A14C66B6"/>
@@ -3464,7 +3399,7 @@
       </w:rPr>
     </w:lvl>
   </w:abstractNum>
-  <w:abstractNum w:abstractNumId="7">
+  <w:abstractNum w:abstractNumId="7" w15:restartNumberingAfterBreak="0">
     <w:nsid w:val="564435DE"/>
     <w:multiLevelType w:val="hybridMultilevel"/>
     <w:tmpl w:val="0568D440"/>
@@ -3554,7 +3489,7 @@
       </w:pPr>
     </w:lvl>
   </w:abstractNum>
-  <w:abstractNum w:abstractNumId="8">
+  <w:abstractNum w:abstractNumId="8" w15:restartNumberingAfterBreak="0">
     <w:nsid w:val="5BD131E4"/>
     <w:multiLevelType w:val="hybridMultilevel"/>
     <w:tmpl w:val="64EC29AE"/>
@@ -3645,7 +3580,7 @@
       </w:pPr>
     </w:lvl>
   </w:abstractNum>
-  <w:abstractNum w:abstractNumId="9">
+  <w:abstractNum w:abstractNumId="9" w15:restartNumberingAfterBreak="0">
     <w:nsid w:val="70F828B8"/>
     <w:multiLevelType w:val="hybridMultilevel"/>
     <w:tmpl w:val="AE6CF6C2"/>
@@ -3734,7 +3669,7 @@
       </w:pPr>
     </w:lvl>
   </w:abstractNum>
-  <w:abstractNum w:abstractNumId="10">
+  <w:abstractNum w:abstractNumId="10" w15:restartNumberingAfterBreak="0">
     <w:nsid w:val="7E2223DF"/>
     <w:multiLevelType w:val="hybridMultilevel"/>
     <w:tmpl w:val="A34C05C0"/>
@@ -3860,7 +3795,7 @@
 </file>
 
 <file path=word/styles.xml><?xml version="1.0" encoding="utf-8"?>
-<w:styles xmlns:mc="http://schemas.openxmlformats.org/markup-compatibility/2006" xmlns:r="http://schemas.openxmlformats.org/officeDocument/2006/relationships" xmlns:w="http://schemas.openxmlformats.org/wordprocessingml/2006/main" xmlns:w14="http://schemas.microsoft.com/office/word/2010/wordml" mc:Ignorable="w14">
+<w:styles xmlns:mc="http://schemas.openxmlformats.org/markup-compatibility/2006" xmlns:r="http://schemas.openxmlformats.org/officeDocument/2006/relationships" xmlns:w="http://schemas.openxmlformats.org/wordprocessingml/2006/main" xmlns:w14="http://schemas.microsoft.com/office/word/2010/wordml" xmlns:w15="http://schemas.microsoft.com/office/word/2012/wordml" mc:Ignorable="w14 w15">
   <w:docDefaults>
     <w:rPrDefault>
       <w:rPr>
@@ -3876,659 +3811,378 @@
       </w:pPr>
     </w:pPrDefault>
   </w:docDefaults>
-  <w:latentStyles w:defLockedState="0" w:defUIPriority="99" w:defSemiHidden="1" w:defUnhideWhenUsed="1" w:defQFormat="0" w:count="267">
-    <w:lsdException w:name="Normal" w:semiHidden="0" w:uiPriority="0" w:unhideWhenUsed="0" w:qFormat="1"/>
-    <w:lsdException w:name="heading 1" w:semiHidden="0" w:uiPriority="9" w:unhideWhenUsed="0" w:qFormat="1"/>
-    <w:lsdException w:name="heading 2" w:uiPriority="9" w:qFormat="1"/>
-    <w:lsdException w:name="heading 3" w:uiPriority="9" w:qFormat="1"/>
-    <w:lsdException w:name="heading 4" w:uiPriority="9" w:qFormat="1"/>
-    <w:lsdException w:name="heading 5" w:uiPriority="9" w:qFormat="1"/>
-    <w:lsdException w:name="heading 6" w:uiPriority="9" w:qFormat="1"/>
-    <w:lsdException w:name="heading 7" w:uiPriority="9" w:qFormat="1"/>
-    <w:lsdException w:name="heading 8" w:uiPriority="9" w:qFormat="1"/>
-    <w:lsdException w:name="heading 9" w:uiPriority="9" w:qFormat="1"/>
-    <w:lsdException w:name="toc 1" w:uiPriority="39"/>
-    <w:lsdException w:name="toc 2" w:uiPriority="39"/>
-    <w:lsdException w:name="toc 3" w:uiPriority="39"/>
-    <w:lsdException w:name="toc 4" w:uiPriority="39"/>
-    <w:lsdException w:name="toc 5" w:uiPriority="39"/>
-    <w:lsdException w:name="toc 6" w:uiPriority="39"/>
-    <w:lsdException w:name="toc 7" w:uiPriority="39"/>
-    <w:lsdException w:name="toc 8" w:uiPriority="39"/>
-    <w:lsdException w:name="toc 9" w:uiPriority="39"/>
-    <w:lsdException w:name="caption" w:uiPriority="35" w:qFormat="1"/>
-    <w:lsdException w:name="Title" w:semiHidden="0" w:uiPriority="10" w:unhideWhenUsed="0" w:qFormat="1"/>
-    <w:lsdException w:name="Default Paragraph Font" w:uiPriority="1"/>
-    <w:lsdException w:name="Subtitle" w:semiHidden="0" w:uiPriority="11" w:unhideWhenUsed="0" w:qFormat="1"/>
-    <w:lsdException w:name="Strong" w:semiHidden="0" w:uiPriority="22" w:unhideWhenUsed="0" w:qFormat="1"/>
-    <w:lsdException w:name="Emphasis" w:semiHidden="0" w:uiPriority="20" w:unhideWhenUsed="0" w:qFormat="1"/>
-    <w:lsdException w:name="Table Grid" w:semiHidden="0" w:uiPriority="39" w:unhideWhenUsed="0"/>
-    <w:lsdException w:name="Placeholder Text" w:unhideWhenUsed="0"/>
-    <w:lsdException w:name="No Spacing" w:semiHidden="0" w:uiPriority="1" w:unhideWhenUsed="0" w:qFormat="1"/>
-    <w:lsdException w:name="Light Shading" w:semiHidden="0" w:uiPriority="60" w:unhideWhenUsed="0"/>
-    <w:lsdException w:name="Light List" w:semiHidden="0" w:uiPriority="61" w:unhideWhenUsed="0"/>
-    <w:lsdException w:name="Light Grid" w:semiHidden="0" w:uiPriority="62" w:unhideWhenUsed="0"/>
-    <w:lsdException w:name="Medium Shading 1" w:semiHidden="0" w:uiPriority="63" w:unhideWhenUsed="0"/>
-    <w:lsdException w:name="Medium Shading 2" w:semiHidden="0" w:uiPriority="64" w:unhideWhenUsed="0"/>
-    <w:lsdException w:name="Medium List 1" w:semiHidden="0" w:uiPriority="65" w:unhideWhenUsed="0"/>
-    <w:lsdException w:name="Medium List 2" w:semiHidden="0" w:uiPriority="66" w:unhideWhenUsed="0"/>
-    <w:lsdException w:name="Medium Grid 1" w:semiHidden="0" w:uiPriority="67" w:unhideWhenUsed="0"/>
-    <w:lsdException w:name="Medium Grid 2" w:semiHidden="0" w:uiPriority="68" w:unhideWhenUsed="0"/>
-    <w:lsdException w:name="Medium Grid 3" w:semiHidden="0" w:uiPriority="69" w:unhideWhenUsed="0"/>
-    <w:lsdException w:name="Dark List" w:semiHidden="0" w:uiPriority="70" w:unhideWhenUsed="0"/>
-    <w:lsdException w:name="Colorful Shading" w:semiHidden="0" w:uiPriority="71" w:unhideWhenUsed="0"/>
-    <w:lsdException w:name="Colorful List" w:semiHidden="0" w:uiPriority="72" w:unhideWhenUsed="0"/>
-    <w:lsdException w:name="Colorful Grid" w:semiHidden="0" w:uiPriority="73" w:unhideWhenUsed="0"/>
-    <w:lsdException w:name="Light Shading Accent 1" w:semiHidden="0" w:uiPriority="60" w:unhideWhenUsed="0"/>
-    <w:lsdException w:name="Light List Accent 1" w:semiHidden="0" w:uiPriority="61" w:unhideWhenUsed="0"/>
-    <w:lsdException w:name="Light Grid Accent 1" w:semiHidden="0" w:uiPriority="62" w:unhideWhenUsed="0"/>
-    <w:lsdException w:name="Medium Shading 1 Accent 1" w:semiHidden="0" w:uiPriority="63" w:unhideWhenUsed="0"/>
-    <w:lsdException w:name="Medium Shading 2 Accent 1" w:semiHidden="0" w:uiPriority="64" w:unhideWhenUsed="0"/>
-    <w:lsdException w:name="Medium List 1 Accent 1" w:semiHidden="0" w:uiPriority="65" w:unhideWhenUsed="0"/>
-    <w:lsdException w:name="Revision" w:unhideWhenUsed="0"/>
-    <w:lsdException w:name="List Paragraph" w:semiHidden="0" w:uiPriority="34" w:unhideWhenUsed="0" w:qFormat="1"/>
-    <w:lsdException w:name="Quote" w:semiHidden="0" w:uiPriority="29" w:unhideWhenUsed="0" w:qFormat="1"/>
-    <w:lsdException w:name="Intense Quote" w:semiHidden="0" w:uiPriority="30" w:unhideWhenUsed="0" w:qFormat="1"/>
-    <w:lsdException w:name="Medium List 2 Accent 1" w:semiHidden="0" w:uiPriority="66" w:unhideWhenUsed="0"/>
-    <w:lsdException w:name="Medium Grid 1 Accent 1" w:semiHidden="0" w:uiPriority="67" w:unhideWhenUsed="0"/>
-    <w:lsdException w:name="Medium Grid 2 Accent 1" w:semiHidden="0" w:uiPriority="68" w:unhideWhenUsed="0"/>
-    <w:lsdException w:name="Medium Grid 3 Accent 1" w:semiHidden="0" w:uiPriority="69" w:unhideWhenUsed="0"/>
-    <w:lsdException w:name="Dark List Accent 1" w:semiHidden="0" w:uiPriority="70" w:unhideWhenUsed="0"/>
-    <w:lsdException w:name="Colorful Shading Accent 1" w:semiHidden="0" w:uiPriority="71" w:unhideWhenUsed="0"/>
-    <w:lsdException w:name="Colorful List Accent 1" w:semiHidden="0" w:uiPriority="72" w:unhideWhenUsed="0"/>
-    <w:lsdException w:name="Colorful Grid Accent 1" w:semiHidden="0" w:uiPriority="73" w:unhideWhenUsed="0"/>
-    <w:lsdException w:name="Light Shading Accent 2" w:semiHidden="0" w:uiPriority="60" w:unhideWhenUsed="0"/>
-    <w:lsdException w:name="Light List Accent 2" w:semiHidden="0" w:uiPriority="61" w:unhideWhenUsed="0"/>
-    <w:lsdException w:name="Light Grid Accent 2" w:semiHidden="0" w:uiPriority="62" w:unhideWhenUsed="0"/>
-    <w:lsdException w:name="Medium Shading 1 Accent 2" w:semiHidden="0" w:uiPriority="63" w:unhideWhenUsed="0"/>
-    <w:lsdException w:name="Medium Shading 2 Accent 2" w:semiHidden="0" w:uiPriority="64" w:unhideWhenUsed="0"/>
-    <w:lsdException w:name="Medium List 1 Accent 2" w:semiHidden="0" w:uiPriority="65" w:unhideWhenUsed="0"/>
-    <w:lsdException w:name="Medium List 2 Accent 2" w:semiHidden="0" w:uiPriority="66" w:unhideWhenUsed="0"/>
-    <w:lsdException w:name="Medium Grid 1 Accent 2" w:semiHidden="0" w:uiPriority="67" w:unhideWhenUsed="0"/>
-    <w:lsdException w:name="Medium Grid 2 Accent 2" w:semiHidden="0" w:uiPriority="68" w:unhideWhenUsed="0"/>
-    <w:lsdException w:name="Medium Grid 3 Accent 2" w:semiHidden="0" w:uiPriority="69" w:unhideWhenUsed="0"/>
-    <w:lsdException w:name="Dark List Accent 2" w:semiHidden="0" w:uiPriority="70" w:unhideWhenUsed="0"/>
-    <w:lsdException w:name="Colorful Shading Accent 2" w:semiHidden="0" w:uiPriority="71" w:unhideWhenUsed="0"/>
-    <w:lsdException w:name="Colorful List Accent 2" w:semiHidden="0" w:uiPriority="72" w:unhideWhenUsed="0"/>
-    <w:lsdException w:name="Colorful Grid Accent 2" w:semiHidden="0" w:uiPriority="73" w:unhideWhenUsed="0"/>
-    <w:lsdException w:name="Light Shading Accent 3" w:semiHidden="0" w:uiPriority="60" w:unhideWhenUsed="0"/>
-    <w:lsdException w:name="Light List Accent 3" w:semiHidden="0" w:uiPriority="61" w:unhideWhenUsed="0"/>
-    <w:lsdException w:name="Light Grid Accent 3" w:semiHidden="0" w:uiPriority="62" w:unhideWhenUsed="0"/>
-    <w:lsdException w:name="Medium Shading 1 Accent 3" w:semiHidden="0" w:uiPriority="63" w:unhideWhenUsed="0"/>
-    <w:lsdException w:name="Medium Shading 2 Accent 3" w:semiHidden="0" w:uiPriority="64" w:unhideWhenUsed="0"/>
-    <w:lsdException w:name="Medium List 1 Accent 3" w:semiHidden="0" w:uiPriority="65" w:unhideWhenUsed="0"/>
-    <w:lsdException w:name="Medium List 2 Accent 3" w:semiHidden="0" w:uiPriority="66" w:unhideWhenUsed="0"/>
-    <w:lsdException w:name="Medium Grid 1 Accent 3" w:semiHidden="0" w:uiPriority="67" w:unhideWhenUsed="0"/>
-    <w:lsdException w:name="Medium Grid 2 Accent 3" w:semiHidden="0" w:uiPriority="68" w:unhideWhenUsed="0"/>
-    <w:lsdException w:name="Medium Grid 3 Accent 3" w:semiHidden="0" w:uiPriority="69" w:unhideWhenUsed="0"/>
-    <w:lsdException w:name="Dark List Accent 3" w:semiHidden="0" w:uiPriority="70" w:unhideWhenUsed="0"/>
-    <w:lsdException w:name="Colorful Shading Accent 3" w:semiHidden="0" w:uiPriority="71" w:unhideWhenUsed="0"/>
-    <w:lsdException w:name="Colorful List Accent 3" w:semiHidden="0" w:uiPriority="72" w:unhideWhenUsed="0"/>
-    <w:lsdException w:name="Colorful Grid Accent 3" w:semiHidden="0" w:uiPriority="73" w:unhideWhenUsed="0"/>
-    <w:lsdException w:name="Light Shading Accent 4" w:semiHidden="0" w:uiPriority="60" w:unhideWhenUsed="0"/>
-    <w:lsdException w:name="Light List Accent 4" w:semiHidden="0" w:uiPriority="61" w:unhideWhenUsed="0"/>
-    <w:lsdException w:name="Light Grid Accent 4" w:semiHidden="0" w:uiPriority="62" w:unhideWhenUsed="0"/>
-    <w:lsdException w:name="Medium Shading 1 Accent 4" w:semiHidden="0" w:uiPriority="63" w:unhideWhenUsed="0"/>
-    <w:lsdException w:name="Medium Shading 2 Accent 4" w:semiHidden="0" w:uiPriority="64" w:unhideWhenUsed="0"/>
-    <w:lsdException w:name="Medium List 1 Accent 4" w:semiHidden="0" w:uiPriority="65" w:unhideWhenUsed="0"/>
-    <w:lsdException w:name="Medium List 2 Accent 4" w:semiHidden="0" w:uiPriority="66" w:unhideWhenUsed="0"/>
-    <w:lsdException w:name="Medium Grid 1 Accent 4" w:semiHidden="0" w:uiPriority="67" w:unhideWhenUsed="0"/>
-    <w:lsdException w:name="Medium Grid 2 Accent 4" w:semiHidden="0" w:uiPriority="68" w:unhideWhenUsed="0"/>
-    <w:lsdException w:name="Medium Grid 3 Accent 4" w:semiHidden="0" w:uiPriority="69" w:unhideWhenUsed="0"/>
-    <w:lsdException w:name="Dark List Accent 4" w:semiHidden="0" w:uiPriority="70" w:unhideWhenUsed="0"/>
-    <w:lsdException w:name="Colorful Shading Accent 4" w:semiHidden="0" w:uiPriority="71" w:unhideWhenUsed="0"/>
-    <w:lsdException w:name="Colorful List Accent 4" w:semiHidden="0" w:uiPriority="72" w:unhideWhenUsed="0"/>
-    <w:lsdException w:name="Colorful Grid Accent 4" w:semiHidden="0" w:uiPriority="73" w:unhideWhenUsed="0"/>
-    <w:lsdException w:name="Light Shading Accent 5" w:semiHidden="0" w:uiPriority="60" w:unhideWhenUsed="0"/>
-    <w:lsdException w:name="Light List Accent 5" w:semiHidden="0" w:uiPriority="61" w:unhideWhenUsed="0"/>
-    <w:lsdException w:name="Light Grid Accent 5" w:semiHidden="0" w:uiPriority="62" w:unhideWhenUsed="0"/>
-    <w:lsdException w:name="Medium Shading 1 Accent 5" w:semiHidden="0" w:uiPriority="63" w:unhideWhenUsed="0"/>
-    <w:lsdException w:name="Medium Shading 2 Accent 5" w:semiHidden="0" w:uiPriority="64" w:unhideWhenUsed="0"/>
-    <w:lsdException w:name="Medium List 1 Accent 5" w:semiHidden="0" w:uiPriority="65" w:unhideWhenUsed="0"/>
-    <w:lsdException w:name="Medium List 2 Accent 5" w:semiHidden="0" w:uiPriority="66" w:unhideWhenUsed="0"/>
-    <w:lsdException w:name="Medium Grid 1 Accent 5" w:semiHidden="0" w:uiPriority="67" w:unhideWhenUsed="0"/>
-    <w:lsdException w:name="Medium Grid 2 Accent 5" w:semiHidden="0" w:uiPriority="68" w:unhideWhenUsed="0"/>
-    <w:lsdException w:name="Medium Grid 3 Accent 5" w:semiHidden="0" w:uiPriority="69" w:unhideWhenUsed="0"/>
-    <w:lsdException w:name="Dark List Accent 5" w:semiHidden="0" w:uiPriority="70" w:unhideWhenUsed="0"/>
-    <w:lsdException w:name="Colorful Shading Accent 5" w:semiHidden="0" w:uiPriority="71" w:unhideWhenUsed="0"/>
-    <w:lsdException w:name="Colorful List Accent 5" w:semiHidden="0" w:uiPriority="72" w:unhideWhenUsed="0"/>
-    <w:lsdException w:name="Colorful Grid Accent 5" w:semiHidden="0" w:uiPriority="73" w:unhideWhenUsed="0"/>
-    <w:lsdException w:name="Light Shading Accent 6" w:semiHidden="0" w:uiPriority="60" w:unhideWhenUsed="0"/>
-    <w:lsdException w:name="Light List Accent 6" w:semiHidden="0" w:uiPriority="61" w:unhideWhenUsed="0"/>
-    <w:lsdException w:name="Light Grid Accent 6" w:semiHidden="0" w:uiPriority="62" w:unhideWhenUsed="0"/>
-    <w:lsdException w:name="Medium Shading 1 Accent 6" w:semiHidden="0" w:uiPriority="63" w:unhideWhenUsed="0"/>
-    <w:lsdException w:name="Medium Shading 2 Accent 6" w:semiHidden="0" w:uiPriority="64" w:unhideWhenUsed="0"/>
-    <w:lsdException w:name="Medium List 1 Accent 6" w:semiHidden="0" w:uiPriority="65" w:unhideWhenUsed="0"/>
-    <w:lsdException w:name="Medium List 2 Accent 6" w:semiHidden="0" w:uiPriority="66" w:unhideWhenUsed="0"/>
-    <w:lsdException w:name="Medium Grid 1 Accent 6" w:semiHidden="0" w:uiPriority="67" w:unhideWhenUsed="0"/>
-    <w:lsdException w:name="Medium Grid 2 Accent 6" w:semiHidden="0" w:uiPriority="68" w:unhideWhenUsed="0"/>
-    <w:lsdException w:name="Medium Grid 3 Accent 6" w:semiHidden="0" w:uiPriority="69" w:unhideWhenUsed="0"/>
-    <w:lsdException w:name="Dark List Accent 6" w:semiHidden="0" w:uiPriority="70" w:unhideWhenUsed="0"/>
-    <w:lsdException w:name="Colorful Shading Accent 6" w:semiHidden="0" w:uiPriority="71" w:unhideWhenUsed="0"/>
-    <w:lsdException w:name="Colorful List Accent 6" w:semiHidden="0" w:uiPriority="72" w:unhideWhenUsed="0"/>
-    <w:lsdException w:name="Colorful Grid Accent 6" w:semiHidden="0" w:uiPriority="73" w:unhideWhenUsed="0"/>
-    <w:lsdException w:name="Subtle Emphasis" w:semiHidden="0" w:uiPriority="19" w:unhideWhenUsed="0" w:qFormat="1"/>
-    <w:lsdException w:name="Intense Emphasis" w:semiHidden="0" w:uiPriority="21" w:unhideWhenUsed="0" w:qFormat="1"/>
-    <w:lsdException w:name="Subtle Reference" w:semiHidden="0" w:uiPriority="31" w:unhideWhenUsed="0" w:qFormat="1"/>
-    <w:lsdException w:name="Intense Reference" w:semiHidden="0" w:uiPriority="32" w:unhideWhenUsed="0" w:qFormat="1"/>
-    <w:lsdException w:name="Book Title" w:semiHidden="0" w:uiPriority="33" w:unhideWhenUsed="0" w:qFormat="1"/>
-    <w:lsdException w:name="Bibliography" w:uiPriority="37"/>
-    <w:lsdException w:name="TOC Heading" w:uiPriority="39" w:qFormat="1"/>
-  </w:latentStyles>
-  <w:style w:type="paragraph" w:default="1" w:styleId="Normal">
-    <w:name w:val="Normal"/>
-    <w:qFormat/>
-    <w:rsid w:val="00913045"/>
-  </w:style>
-  <w:style w:type="paragraph" w:styleId="Ttulo1">
-    <w:name w:val="heading 1"/>
-    <w:basedOn w:val="Normal"/>
-    <w:next w:val="Normal"/>
-    <w:link w:val="Ttulo1Char"/>
-    <w:uiPriority w:val="9"/>
-    <w:qFormat/>
-    <w:rsid w:val="00F73985"/>
-    <w:pPr>
-      <w:keepNext/>
-      <w:keepLines/>
-      <w:spacing w:before="240" w:after="0"/>
-      <w:outlineLvl w:val="0"/>
-    </w:pPr>
-    <w:rPr>
-      <w:rFonts w:asciiTheme="majorHAnsi" w:eastAsiaTheme="majorEastAsia" w:hAnsiTheme="majorHAnsi" w:cstheme="majorBidi"/>
-      <w:color w:val="2F5496" w:themeColor="accent1" w:themeShade="BF"/>
-      <w:sz w:val="32"/>
-      <w:szCs w:val="32"/>
-    </w:rPr>
-  </w:style>
-  <w:style w:type="paragraph" w:styleId="Ttulo2">
-    <w:name w:val="heading 2"/>
-    <w:basedOn w:val="Normal"/>
-    <w:next w:val="Normal"/>
-    <w:link w:val="Ttulo2Char"/>
-    <w:uiPriority w:val="9"/>
-    <w:unhideWhenUsed/>
-    <w:qFormat/>
-    <w:rsid w:val="006D6686"/>
-    <w:pPr>
-      <w:keepNext/>
-      <w:keepLines/>
-      <w:spacing w:before="40" w:after="0"/>
-      <w:outlineLvl w:val="1"/>
-    </w:pPr>
-    <w:rPr>
-      <w:rFonts w:asciiTheme="majorHAnsi" w:eastAsiaTheme="majorEastAsia" w:hAnsiTheme="majorHAnsi" w:cstheme="majorBidi"/>
-      <w:color w:val="2F5496" w:themeColor="accent1" w:themeShade="BF"/>
-      <w:sz w:val="26"/>
-      <w:szCs w:val="26"/>
-    </w:rPr>
-  </w:style>
-  <w:style w:type="paragraph" w:styleId="Ttulo3">
-    <w:name w:val="heading 3"/>
-    <w:basedOn w:val="Normal"/>
-    <w:next w:val="Normal"/>
-    <w:link w:val="Ttulo3Char"/>
-    <w:uiPriority w:val="9"/>
-    <w:unhideWhenUsed/>
-    <w:qFormat/>
-    <w:rsid w:val="006D6686"/>
-    <w:pPr>
-      <w:keepNext/>
-      <w:keepLines/>
-      <w:spacing w:before="40" w:after="0"/>
-      <w:outlineLvl w:val="2"/>
-    </w:pPr>
-    <w:rPr>
-      <w:rFonts w:asciiTheme="majorHAnsi" w:eastAsiaTheme="majorEastAsia" w:hAnsiTheme="majorHAnsi" w:cstheme="majorBidi"/>
-      <w:color w:val="1F3763" w:themeColor="accent1" w:themeShade="7F"/>
-      <w:sz w:val="24"/>
-      <w:szCs w:val="24"/>
-    </w:rPr>
-  </w:style>
-  <w:style w:type="paragraph" w:styleId="Ttulo4">
-    <w:name w:val="heading 4"/>
-    <w:basedOn w:val="Normal"/>
-    <w:next w:val="Normal"/>
-    <w:link w:val="Ttulo4Char"/>
-    <w:uiPriority w:val="9"/>
-    <w:unhideWhenUsed/>
-    <w:qFormat/>
-    <w:rsid w:val="00963E1B"/>
-    <w:pPr>
-      <w:keepNext/>
-      <w:keepLines/>
-      <w:spacing w:before="40" w:after="0"/>
-      <w:outlineLvl w:val="3"/>
-    </w:pPr>
-    <w:rPr>
-      <w:rFonts w:asciiTheme="majorHAnsi" w:eastAsiaTheme="majorEastAsia" w:hAnsiTheme="majorHAnsi" w:cstheme="majorBidi"/>
-      <w:i/>
-      <w:iCs/>
-      <w:color w:val="2F5496" w:themeColor="accent1" w:themeShade="BF"/>
-    </w:rPr>
-  </w:style>
-  <w:style w:type="character" w:default="1" w:styleId="Fontepargpadro">
-    <w:name w:val="Default Paragraph Font"/>
-    <w:uiPriority w:val="1"/>
-    <w:semiHidden/>
-    <w:unhideWhenUsed/>
-  </w:style>
-  <w:style w:type="table" w:default="1" w:styleId="Tabelanormal">
-    <w:name w:val="Normal Table"/>
-    <w:uiPriority w:val="99"/>
-    <w:semiHidden/>
-    <w:unhideWhenUsed/>
-    <w:tblPr>
-      <w:tblInd w:w="0" w:type="dxa"/>
-      <w:tblCellMar>
-        <w:top w:w="0" w:type="dxa"/>
-        <w:left w:w="108" w:type="dxa"/>
-        <w:bottom w:w="0" w:type="dxa"/>
-        <w:right w:w="108" w:type="dxa"/>
-      </w:tblCellMar>
-    </w:tblPr>
-  </w:style>
-  <w:style w:type="numbering" w:default="1" w:styleId="Semlista">
-    <w:name w:val="No List"/>
-    <w:uiPriority w:val="99"/>
-    <w:semiHidden/>
-    <w:unhideWhenUsed/>
-  </w:style>
-  <w:style w:type="paragraph" w:styleId="Cabealho">
-    <w:name w:val="header"/>
-    <w:basedOn w:val="Normal"/>
-    <w:link w:val="CabealhoChar"/>
-    <w:uiPriority w:val="99"/>
-    <w:unhideWhenUsed/>
-    <w:rsid w:val="00BA4AD4"/>
-    <w:pPr>
-      <w:tabs>
-        <w:tab w:val="center" w:pos="4252"/>
-        <w:tab w:val="right" w:pos="8504"/>
-      </w:tabs>
-      <w:spacing w:after="0" w:line="240" w:lineRule="auto"/>
-    </w:pPr>
-  </w:style>
-  <w:style w:type="character" w:customStyle="1" w:styleId="CabealhoChar">
-    <w:name w:val="Cabeçalho Char"/>
-    <w:basedOn w:val="Fontepargpadro"/>
-    <w:link w:val="Cabealho"/>
-    <w:uiPriority w:val="99"/>
-    <w:rsid w:val="00BA4AD4"/>
-  </w:style>
-  <w:style w:type="paragraph" w:styleId="Rodap">
-    <w:name w:val="footer"/>
-    <w:basedOn w:val="Normal"/>
-    <w:link w:val="RodapChar"/>
-    <w:uiPriority w:val="99"/>
-    <w:unhideWhenUsed/>
-    <w:rsid w:val="00BA4AD4"/>
-    <w:pPr>
-      <w:tabs>
-        <w:tab w:val="center" w:pos="4252"/>
-        <w:tab w:val="right" w:pos="8504"/>
-      </w:tabs>
-      <w:spacing w:after="0" w:line="240" w:lineRule="auto"/>
-    </w:pPr>
-  </w:style>
-  <w:style w:type="character" w:customStyle="1" w:styleId="RodapChar">
-    <w:name w:val="Rodapé Char"/>
-    <w:basedOn w:val="Fontepargpadro"/>
-    <w:link w:val="Rodap"/>
-    <w:uiPriority w:val="99"/>
-    <w:rsid w:val="00BA4AD4"/>
-  </w:style>
-  <w:style w:type="paragraph" w:styleId="PargrafodaLista">
-    <w:name w:val="List Paragraph"/>
-    <w:basedOn w:val="Normal"/>
-    <w:uiPriority w:val="34"/>
-    <w:qFormat/>
-    <w:rsid w:val="00524E2F"/>
-    <w:pPr>
-      <w:ind w:left="720"/>
-      <w:contextualSpacing/>
-    </w:pPr>
-  </w:style>
-  <w:style w:type="character" w:styleId="Hyperlink">
-    <w:name w:val="Hyperlink"/>
-    <w:basedOn w:val="Fontepargpadro"/>
-    <w:uiPriority w:val="99"/>
-    <w:unhideWhenUsed/>
-    <w:rsid w:val="00322673"/>
-    <w:rPr>
-      <w:color w:val="0563C1" w:themeColor="hyperlink"/>
-      <w:u w:val="single"/>
-    </w:rPr>
-  </w:style>
-  <w:style w:type="character" w:customStyle="1" w:styleId="MenoPendente1">
-    <w:name w:val="Menção Pendente1"/>
-    <w:basedOn w:val="Fontepargpadro"/>
-    <w:uiPriority w:val="99"/>
-    <w:semiHidden/>
-    <w:unhideWhenUsed/>
-    <w:rsid w:val="00322673"/>
-    <w:rPr>
-      <w:color w:val="605E5C"/>
-      <w:shd w:val="clear" w:color="auto" w:fill="E1DFDD"/>
-    </w:rPr>
-  </w:style>
-  <w:style w:type="character" w:styleId="HiperlinkVisitado">
-    <w:name w:val="FollowedHyperlink"/>
-    <w:basedOn w:val="Fontepargpadro"/>
-    <w:uiPriority w:val="99"/>
-    <w:semiHidden/>
-    <w:unhideWhenUsed/>
-    <w:rsid w:val="00322673"/>
-    <w:rPr>
-      <w:color w:val="954F72" w:themeColor="followedHyperlink"/>
-      <w:u w:val="single"/>
-    </w:rPr>
-  </w:style>
-  <w:style w:type="character" w:customStyle="1" w:styleId="Ttulo1Char">
-    <w:name w:val="Título 1 Char"/>
-    <w:basedOn w:val="Fontepargpadro"/>
-    <w:link w:val="Ttulo1"/>
-    <w:uiPriority w:val="9"/>
-    <w:rsid w:val="00F73985"/>
-    <w:rPr>
-      <w:rFonts w:asciiTheme="majorHAnsi" w:eastAsiaTheme="majorEastAsia" w:hAnsiTheme="majorHAnsi" w:cstheme="majorBidi"/>
-      <w:color w:val="2F5496" w:themeColor="accent1" w:themeShade="BF"/>
-      <w:sz w:val="32"/>
-      <w:szCs w:val="32"/>
-    </w:rPr>
-  </w:style>
-  <w:style w:type="paragraph" w:styleId="CabealhodoSumrio">
-    <w:name w:val="TOC Heading"/>
-    <w:basedOn w:val="Ttulo1"/>
-    <w:next w:val="Normal"/>
-    <w:uiPriority w:val="39"/>
-    <w:unhideWhenUsed/>
-    <w:qFormat/>
-    <w:rsid w:val="00F73985"/>
-    <w:pPr>
-      <w:outlineLvl w:val="9"/>
-    </w:pPr>
-    <w:rPr>
-      <w:lang w:eastAsia="pt-BR"/>
-    </w:rPr>
-  </w:style>
-  <w:style w:type="paragraph" w:styleId="Textodebalo">
-    <w:name w:val="Balloon Text"/>
-    <w:basedOn w:val="Normal"/>
-    <w:link w:val="TextodebaloChar"/>
-    <w:uiPriority w:val="99"/>
-    <w:semiHidden/>
-    <w:unhideWhenUsed/>
-    <w:rsid w:val="00264A3E"/>
-    <w:pPr>
-      <w:spacing w:after="0" w:line="240" w:lineRule="auto"/>
-    </w:pPr>
-    <w:rPr>
-      <w:rFonts w:ascii="Tahoma" w:hAnsi="Tahoma" w:cs="Tahoma"/>
-      <w:sz w:val="16"/>
-      <w:szCs w:val="16"/>
-    </w:rPr>
-  </w:style>
-  <w:style w:type="character" w:customStyle="1" w:styleId="TextodebaloChar">
-    <w:name w:val="Texto de balão Char"/>
-    <w:basedOn w:val="Fontepargpadro"/>
-    <w:link w:val="Textodebalo"/>
-    <w:uiPriority w:val="99"/>
-    <w:semiHidden/>
-    <w:rsid w:val="00264A3E"/>
-    <w:rPr>
-      <w:rFonts w:ascii="Tahoma" w:hAnsi="Tahoma" w:cs="Tahoma"/>
-      <w:sz w:val="16"/>
-      <w:szCs w:val="16"/>
-    </w:rPr>
-  </w:style>
-  <w:style w:type="paragraph" w:styleId="Sumrio1">
-    <w:name w:val="toc 1"/>
-    <w:basedOn w:val="Normal"/>
-    <w:next w:val="Normal"/>
-    <w:autoRedefine/>
-    <w:uiPriority w:val="39"/>
-    <w:unhideWhenUsed/>
-    <w:rsid w:val="00901CA1"/>
-    <w:pPr>
-      <w:spacing w:after="100"/>
-    </w:pPr>
-  </w:style>
-  <w:style w:type="character" w:customStyle="1" w:styleId="Ttulo2Char">
-    <w:name w:val="Título 2 Char"/>
-    <w:basedOn w:val="Fontepargpadro"/>
-    <w:link w:val="Ttulo2"/>
-    <w:uiPriority w:val="9"/>
-    <w:rsid w:val="006D6686"/>
-    <w:rPr>
-      <w:rFonts w:asciiTheme="majorHAnsi" w:eastAsiaTheme="majorEastAsia" w:hAnsiTheme="majorHAnsi" w:cstheme="majorBidi"/>
-      <w:color w:val="2F5496" w:themeColor="accent1" w:themeShade="BF"/>
-      <w:sz w:val="26"/>
-      <w:szCs w:val="26"/>
-    </w:rPr>
-  </w:style>
-  <w:style w:type="character" w:customStyle="1" w:styleId="Ttulo3Char">
-    <w:name w:val="Título 3 Char"/>
-    <w:basedOn w:val="Fontepargpadro"/>
-    <w:link w:val="Ttulo3"/>
-    <w:uiPriority w:val="9"/>
-    <w:rsid w:val="006D6686"/>
-    <w:rPr>
-      <w:rFonts w:asciiTheme="majorHAnsi" w:eastAsiaTheme="majorEastAsia" w:hAnsiTheme="majorHAnsi" w:cstheme="majorBidi"/>
-      <w:color w:val="1F3763" w:themeColor="accent1" w:themeShade="7F"/>
-      <w:sz w:val="24"/>
-      <w:szCs w:val="24"/>
-    </w:rPr>
-  </w:style>
-  <w:style w:type="paragraph" w:styleId="Sumrio2">
-    <w:name w:val="toc 2"/>
-    <w:basedOn w:val="Normal"/>
-    <w:next w:val="Normal"/>
-    <w:autoRedefine/>
-    <w:uiPriority w:val="39"/>
-    <w:unhideWhenUsed/>
-    <w:rsid w:val="007712ED"/>
-    <w:pPr>
-      <w:spacing w:after="100"/>
-      <w:ind w:left="220"/>
-    </w:pPr>
-  </w:style>
-  <w:style w:type="paragraph" w:styleId="Sumrio3">
-    <w:name w:val="toc 3"/>
-    <w:basedOn w:val="Normal"/>
-    <w:next w:val="Normal"/>
-    <w:autoRedefine/>
-    <w:uiPriority w:val="39"/>
-    <w:unhideWhenUsed/>
-    <w:rsid w:val="007712ED"/>
-    <w:pPr>
-      <w:spacing w:after="100"/>
-      <w:ind w:left="440"/>
-    </w:pPr>
-  </w:style>
-  <w:style w:type="character" w:customStyle="1" w:styleId="Ttulo4Char">
-    <w:name w:val="Título 4 Char"/>
-    <w:basedOn w:val="Fontepargpadro"/>
-    <w:link w:val="Ttulo4"/>
-    <w:uiPriority w:val="9"/>
-    <w:rsid w:val="00963E1B"/>
-    <w:rPr>
-      <w:rFonts w:asciiTheme="majorHAnsi" w:eastAsiaTheme="majorEastAsia" w:hAnsiTheme="majorHAnsi" w:cstheme="majorBidi"/>
-      <w:i/>
-      <w:iCs/>
-      <w:color w:val="2F5496" w:themeColor="accent1" w:themeShade="BF"/>
-    </w:rPr>
-  </w:style>
-  <w:style w:type="character" w:customStyle="1" w:styleId="UnresolvedMention">
-    <w:name w:val="Unresolved Mention"/>
-    <w:basedOn w:val="Fontepargpadro"/>
-    <w:uiPriority w:val="99"/>
-    <w:semiHidden/>
-    <w:unhideWhenUsed/>
-    <w:rsid w:val="002E0FCF"/>
-    <w:rPr>
-      <w:color w:val="605E5C"/>
-      <w:shd w:val="clear" w:color="auto" w:fill="E1DFDD"/>
-    </w:rPr>
-  </w:style>
-</w:styles>
-</file>
-
-<file path=word/stylesWithEffects.xml><?xml version="1.0" encoding="utf-8"?>
-<w:styles xmlns:wpc="http://schemas.microsoft.com/office/word/2010/wordprocessingCanvas" xmlns:mc="http://schemas.openxmlformats.org/markup-compatibility/2006" xmlns:o="urn:schemas-microsoft-com:office:office" xmlns:r="http://schemas.openxmlformats.org/officeDocument/2006/relationships" xmlns:m="http://schemas.openxmlformats.org/officeDocument/2006/math" xmlns:v="urn:schemas-microsoft-com:vml" xmlns:wp14="http://schemas.microsoft.com/office/word/2010/wordprocessingDrawing" xmlns:wp="http://schemas.openxmlformats.org/drawingml/2006/wordprocessingDrawing" xmlns:w10="urn:schemas-microsoft-com:office:word" xmlns:w="http://schemas.openxmlformats.org/wordprocessingml/2006/main" xmlns:w14="http://schemas.microsoft.com/office/word/2010/wordml" xmlns:wpg="http://schemas.microsoft.com/office/word/2010/wordprocessingGroup" xmlns:wpi="http://schemas.microsoft.com/office/word/2010/wordprocessingInk" xmlns:wne="http://schemas.microsoft.com/office/word/2006/wordml" xmlns:wps="http://schemas.microsoft.com/office/word/2010/wordprocessingShape" mc:Ignorable="w14 wp14">
-  <w:docDefaults>
-    <w:rPrDefault>
-      <w:rPr>
-        <w:rFonts w:asciiTheme="minorHAnsi" w:eastAsiaTheme="minorHAnsi" w:hAnsiTheme="minorHAnsi" w:cstheme="minorBidi"/>
-        <w:sz w:val="22"/>
-        <w:szCs w:val="22"/>
-        <w:lang w:val="pt-BR" w:eastAsia="en-US" w:bidi="ar-SA"/>
-      </w:rPr>
-    </w:rPrDefault>
-    <w:pPrDefault>
-      <w:pPr>
-        <w:spacing w:after="160" w:line="259" w:lineRule="auto"/>
-      </w:pPr>
-    </w:pPrDefault>
-  </w:docDefaults>
-  <w:latentStyles w:defLockedState="0" w:defUIPriority="99" w:defSemiHidden="1" w:defUnhideWhenUsed="1" w:defQFormat="0" w:count="267">
-    <w:lsdException w:name="Normal" w:semiHidden="0" w:uiPriority="0" w:unhideWhenUsed="0" w:qFormat="1"/>
-    <w:lsdException w:name="heading 1" w:semiHidden="0" w:uiPriority="9" w:unhideWhenUsed="0" w:qFormat="1"/>
-    <w:lsdException w:name="heading 2" w:uiPriority="9" w:qFormat="1"/>
-    <w:lsdException w:name="heading 3" w:uiPriority="9" w:qFormat="1"/>
-    <w:lsdException w:name="heading 4" w:uiPriority="9" w:qFormat="1"/>
-    <w:lsdException w:name="heading 5" w:uiPriority="9" w:qFormat="1"/>
-    <w:lsdException w:name="heading 6" w:uiPriority="9" w:qFormat="1"/>
-    <w:lsdException w:name="heading 7" w:uiPriority="9" w:qFormat="1"/>
-    <w:lsdException w:name="heading 8" w:uiPriority="9" w:qFormat="1"/>
-    <w:lsdException w:name="heading 9" w:uiPriority="9" w:qFormat="1"/>
-    <w:lsdException w:name="toc 1" w:uiPriority="39"/>
-    <w:lsdException w:name="toc 2" w:uiPriority="39"/>
-    <w:lsdException w:name="toc 3" w:uiPriority="39"/>
-    <w:lsdException w:name="toc 4" w:uiPriority="39"/>
-    <w:lsdException w:name="toc 5" w:uiPriority="39"/>
-    <w:lsdException w:name="toc 6" w:uiPriority="39"/>
-    <w:lsdException w:name="toc 7" w:uiPriority="39"/>
-    <w:lsdException w:name="toc 8" w:uiPriority="39"/>
-    <w:lsdException w:name="toc 9" w:uiPriority="39"/>
-    <w:lsdException w:name="caption" w:uiPriority="35" w:qFormat="1"/>
-    <w:lsdException w:name="Title" w:semiHidden="0" w:uiPriority="10" w:unhideWhenUsed="0" w:qFormat="1"/>
-    <w:lsdException w:name="Default Paragraph Font" w:uiPriority="1"/>
-    <w:lsdException w:name="Subtitle" w:semiHidden="0" w:uiPriority="11" w:unhideWhenUsed="0" w:qFormat="1"/>
-    <w:lsdException w:name="Strong" w:semiHidden="0" w:uiPriority="22" w:unhideWhenUsed="0" w:qFormat="1"/>
-    <w:lsdException w:name="Emphasis" w:semiHidden="0" w:uiPriority="20" w:unhideWhenUsed="0" w:qFormat="1"/>
-    <w:lsdException w:name="Table Grid" w:semiHidden="0" w:uiPriority="39" w:unhideWhenUsed="0"/>
-    <w:lsdException w:name="Placeholder Text" w:unhideWhenUsed="0"/>
-    <w:lsdException w:name="No Spacing" w:semiHidden="0" w:uiPriority="1" w:unhideWhenUsed="0" w:qFormat="1"/>
-    <w:lsdException w:name="Light Shading" w:semiHidden="0" w:uiPriority="60" w:unhideWhenUsed="0"/>
-    <w:lsdException w:name="Light List" w:semiHidden="0" w:uiPriority="61" w:unhideWhenUsed="0"/>
-    <w:lsdException w:name="Light Grid" w:semiHidden="0" w:uiPriority="62" w:unhideWhenUsed="0"/>
-    <w:lsdException w:name="Medium Shading 1" w:semiHidden="0" w:uiPriority="63" w:unhideWhenUsed="0"/>
-    <w:lsdException w:name="Medium Shading 2" w:semiHidden="0" w:uiPriority="64" w:unhideWhenUsed="0"/>
-    <w:lsdException w:name="Medium List 1" w:semiHidden="0" w:uiPriority="65" w:unhideWhenUsed="0"/>
-    <w:lsdException w:name="Medium List 2" w:semiHidden="0" w:uiPriority="66" w:unhideWhenUsed="0"/>
-    <w:lsdException w:name="Medium Grid 1" w:semiHidden="0" w:uiPriority="67" w:unhideWhenUsed="0"/>
-    <w:lsdException w:name="Medium Grid 2" w:semiHidden="0" w:uiPriority="68" w:unhideWhenUsed="0"/>
-    <w:lsdException w:name="Medium Grid 3" w:semiHidden="0" w:uiPriority="69" w:unhideWhenUsed="0"/>
-    <w:lsdException w:name="Dark List" w:semiHidden="0" w:uiPriority="70" w:unhideWhenUsed="0"/>
-    <w:lsdException w:name="Colorful Shading" w:semiHidden="0" w:uiPriority="71" w:unhideWhenUsed="0"/>
-    <w:lsdException w:name="Colorful List" w:semiHidden="0" w:uiPriority="72" w:unhideWhenUsed="0"/>
-    <w:lsdException w:name="Colorful Grid" w:semiHidden="0" w:uiPriority="73" w:unhideWhenUsed="0"/>
-    <w:lsdException w:name="Light Shading Accent 1" w:semiHidden="0" w:uiPriority="60" w:unhideWhenUsed="0"/>
-    <w:lsdException w:name="Light List Accent 1" w:semiHidden="0" w:uiPriority="61" w:unhideWhenUsed="0"/>
-    <w:lsdException w:name="Light Grid Accent 1" w:semiHidden="0" w:uiPriority="62" w:unhideWhenUsed="0"/>
-    <w:lsdException w:name="Medium Shading 1 Accent 1" w:semiHidden="0" w:uiPriority="63" w:unhideWhenUsed="0"/>
-    <w:lsdException w:name="Medium Shading 2 Accent 1" w:semiHidden="0" w:uiPriority="64" w:unhideWhenUsed="0"/>
-    <w:lsdException w:name="Medium List 1 Accent 1" w:semiHidden="0" w:uiPriority="65" w:unhideWhenUsed="0"/>
-    <w:lsdException w:name="Revision" w:unhideWhenUsed="0"/>
-    <w:lsdException w:name="List Paragraph" w:semiHidden="0" w:uiPriority="34" w:unhideWhenUsed="0" w:qFormat="1"/>
-    <w:lsdException w:name="Quote" w:semiHidden="0" w:uiPriority="29" w:unhideWhenUsed="0" w:qFormat="1"/>
-    <w:lsdException w:name="Intense Quote" w:semiHidden="0" w:uiPriority="30" w:unhideWhenUsed="0" w:qFormat="1"/>
-    <w:lsdException w:name="Medium List 2 Accent 1" w:semiHidden="0" w:uiPriority="66" w:unhideWhenUsed="0"/>
-    <w:lsdException w:name="Medium Grid 1 Accent 1" w:semiHidden="0" w:uiPriority="67" w:unhideWhenUsed="0"/>
-    <w:lsdException w:name="Medium Grid 2 Accent 1" w:semiHidden="0" w:uiPriority="68" w:unhideWhenUsed="0"/>
-    <w:lsdException w:name="Medium Grid 3 Accent 1" w:semiHidden="0" w:uiPriority="69" w:unhideWhenUsed="0"/>
-    <w:lsdException w:name="Dark List Accent 1" w:semiHidden="0" w:uiPriority="70" w:unhideWhenUsed="0"/>
-    <w:lsdException w:name="Colorful Shading Accent 1" w:semiHidden="0" w:uiPriority="71" w:unhideWhenUsed="0"/>
-    <w:lsdException w:name="Colorful List Accent 1" w:semiHidden="0" w:uiPriority="72" w:unhideWhenUsed="0"/>
-    <w:lsdException w:name="Colorful Grid Accent 1" w:semiHidden="0" w:uiPriority="73" w:unhideWhenUsed="0"/>
-    <w:lsdException w:name="Light Shading Accent 2" w:semiHidden="0" w:uiPriority="60" w:unhideWhenUsed="0"/>
-    <w:lsdException w:name="Light List Accent 2" w:semiHidden="0" w:uiPriority="61" w:unhideWhenUsed="0"/>
-    <w:lsdException w:name="Light Grid Accent 2" w:semiHidden="0" w:uiPriority="62" w:unhideWhenUsed="0"/>
-    <w:lsdException w:name="Medium Shading 1 Accent 2" w:semiHidden="0" w:uiPriority="63" w:unhideWhenUsed="0"/>
-    <w:lsdException w:name="Medium Shading 2 Accent 2" w:semiHidden="0" w:uiPriority="64" w:unhideWhenUsed="0"/>
-    <w:lsdException w:name="Medium List 1 Accent 2" w:semiHidden="0" w:uiPriority="65" w:unhideWhenUsed="0"/>
-    <w:lsdException w:name="Medium List 2 Accent 2" w:semiHidden="0" w:uiPriority="66" w:unhideWhenUsed="0"/>
-    <w:lsdException w:name="Medium Grid 1 Accent 2" w:semiHidden="0" w:uiPriority="67" w:unhideWhenUsed="0"/>
-    <w:lsdException w:name="Medium Grid 2 Accent 2" w:semiHidden="0" w:uiPriority="68" w:unhideWhenUsed="0"/>
-    <w:lsdException w:name="Medium Grid 3 Accent 2" w:semiHidden="0" w:uiPriority="69" w:unhideWhenUsed="0"/>
-    <w:lsdException w:name="Dark List Accent 2" w:semiHidden="0" w:uiPriority="70" w:unhideWhenUsed="0"/>
-    <w:lsdException w:name="Colorful Shading Accent 2" w:semiHidden="0" w:uiPriority="71" w:unhideWhenUsed="0"/>
-    <w:lsdException w:name="Colorful List Accent 2" w:semiHidden="0" w:uiPriority="72" w:unhideWhenUsed="0"/>
-    <w:lsdException w:name="Colorful Grid Accent 2" w:semiHidden="0" w:uiPriority="73" w:unhideWhenUsed="0"/>
-    <w:lsdException w:name="Light Shading Accent 3" w:semiHidden="0" w:uiPriority="60" w:unhideWhenUsed="0"/>
-    <w:lsdException w:name="Light List Accent 3" w:semiHidden="0" w:uiPriority="61" w:unhideWhenUsed="0"/>
-    <w:lsdException w:name="Light Grid Accent 3" w:semiHidden="0" w:uiPriority="62" w:unhideWhenUsed="0"/>
-    <w:lsdException w:name="Medium Shading 1 Accent 3" w:semiHidden="0" w:uiPriority="63" w:unhideWhenUsed="0"/>
-    <w:lsdException w:name="Medium Shading 2 Accent 3" w:semiHidden="0" w:uiPriority="64" w:unhideWhenUsed="0"/>
-    <w:lsdException w:name="Medium List 1 Accent 3" w:semiHidden="0" w:uiPriority="65" w:unhideWhenUsed="0"/>
-    <w:lsdException w:name="Medium List 2 Accent 3" w:semiHidden="0" w:uiPriority="66" w:unhideWhenUsed="0"/>
-    <w:lsdException w:name="Medium Grid 1 Accent 3" w:semiHidden="0" w:uiPriority="67" w:unhideWhenUsed="0"/>
-    <w:lsdException w:name="Medium Grid 2 Accent 3" w:semiHidden="0" w:uiPriority="68" w:unhideWhenUsed="0"/>
-    <w:lsdException w:name="Medium Grid 3 Accent 3" w:semiHidden="0" w:uiPriority="69" w:unhideWhenUsed="0"/>
-    <w:lsdException w:name="Dark List Accent 3" w:semiHidden="0" w:uiPriority="70" w:unhideWhenUsed="0"/>
-    <w:lsdException w:name="Colorful Shading Accent 3" w:semiHidden="0" w:uiPriority="71" w:unhideWhenUsed="0"/>
-    <w:lsdException w:name="Colorful List Accent 3" w:semiHidden="0" w:uiPriority="72" w:unhideWhenUsed="0"/>
-    <w:lsdException w:name="Colorful Grid Accent 3" w:semiHidden="0" w:uiPriority="73" w:unhideWhenUsed="0"/>
-    <w:lsdException w:name="Light Shading Accent 4" w:semiHidden="0" w:uiPriority="60" w:unhideWhenUsed="0"/>
-    <w:lsdException w:name="Light List Accent 4" w:semiHidden="0" w:uiPriority="61" w:unhideWhenUsed="0"/>
-    <w:lsdException w:name="Light Grid Accent 4" w:semiHidden="0" w:uiPriority="62" w:unhideWhenUsed="0"/>
-    <w:lsdException w:name="Medium Shading 1 Accent 4" w:semiHidden="0" w:uiPriority="63" w:unhideWhenUsed="0"/>
-    <w:lsdException w:name="Medium Shading 2 Accent 4" w:semiHidden="0" w:uiPriority="64" w:unhideWhenUsed="0"/>
-    <w:lsdException w:name="Medium List 1 Accent 4" w:semiHidden="0" w:uiPriority="65" w:unhideWhenUsed="0"/>
-    <w:lsdException w:name="Medium List 2 Accent 4" w:semiHidden="0" w:uiPriority="66" w:unhideWhenUsed="0"/>
-    <w:lsdException w:name="Medium Grid 1 Accent 4" w:semiHidden="0" w:uiPriority="67" w:unhideWhenUsed="0"/>
-    <w:lsdException w:name="Medium Grid 2 Accent 4" w:semiHidden="0" w:uiPriority="68" w:unhideWhenUsed="0"/>
-    <w:lsdException w:name="Medium Grid 3 Accent 4" w:semiHidden="0" w:uiPriority="69" w:unhideWhenUsed="0"/>
-    <w:lsdException w:name="Dark List Accent 4" w:semiHidden="0" w:uiPriority="70" w:unhideWhenUsed="0"/>
-    <w:lsdException w:name="Colorful Shading Accent 4" w:semiHidden="0" w:uiPriority="71" w:unhideWhenUsed="0"/>
-    <w:lsdException w:name="Colorful List Accent 4" w:semiHidden="0" w:uiPriority="72" w:unhideWhenUsed="0"/>
-    <w:lsdException w:name="Colorful Grid Accent 4" w:semiHidden="0" w:uiPriority="73" w:unhideWhenUsed="0"/>
-    <w:lsdException w:name="Light Shading Accent 5" w:semiHidden="0" w:uiPriority="60" w:unhideWhenUsed="0"/>
-    <w:lsdException w:name="Light List Accent 5" w:semiHidden="0" w:uiPriority="61" w:unhideWhenUsed="0"/>
-    <w:lsdException w:name="Light Grid Accent 5" w:semiHidden="0" w:uiPriority="62" w:unhideWhenUsed="0"/>
-    <w:lsdException w:name="Medium Shading 1 Accent 5" w:semiHidden="0" w:uiPriority="63" w:unhideWhenUsed="0"/>
-    <w:lsdException w:name="Medium Shading 2 Accent 5" w:semiHidden="0" w:uiPriority="64" w:unhideWhenUsed="0"/>
-    <w:lsdException w:name="Medium List 1 Accent 5" w:semiHidden="0" w:uiPriority="65" w:unhideWhenUsed="0"/>
-    <w:lsdException w:name="Medium List 2 Accent 5" w:semiHidden="0" w:uiPriority="66" w:unhideWhenUsed="0"/>
-    <w:lsdException w:name="Medium Grid 1 Accent 5" w:semiHidden="0" w:uiPriority="67" w:unhideWhenUsed="0"/>
-    <w:lsdException w:name="Medium Grid 2 Accent 5" w:semiHidden="0" w:uiPriority="68" w:unhideWhenUsed="0"/>
-    <w:lsdException w:name="Medium Grid 3 Accent 5" w:semiHidden="0" w:uiPriority="69" w:unhideWhenUsed="0"/>
-    <w:lsdException w:name="Dark List Accent 5" w:semiHidden="0" w:uiPriority="70" w:unhideWhenUsed="0"/>
-    <w:lsdException w:name="Colorful Shading Accent 5" w:semiHidden="0" w:uiPriority="71" w:unhideWhenUsed="0"/>
-    <w:lsdException w:name="Colorful List Accent 5" w:semiHidden="0" w:uiPriority="72" w:unhideWhenUsed="0"/>
-    <w:lsdException w:name="Colorful Grid Accent 5" w:semiHidden="0" w:uiPriority="73" w:unhideWhenUsed="0"/>
-    <w:lsdException w:name="Light Shading Accent 6" w:semiHidden="0" w:uiPriority="60" w:unhideWhenUsed="0"/>
-    <w:lsdException w:name="Light List Accent 6" w:semiHidden="0" w:uiPriority="61" w:unhideWhenUsed="0"/>
-    <w:lsdException w:name="Light Grid Accent 6" w:semiHidden="0" w:uiPriority="62" w:unhideWhenUsed="0"/>
-    <w:lsdException w:name="Medium Shading 1 Accent 6" w:semiHidden="0" w:uiPriority="63" w:unhideWhenUsed="0"/>
-    <w:lsdException w:name="Medium Shading 2 Accent 6" w:semiHidden="0" w:uiPriority="64" w:unhideWhenUsed="0"/>
-    <w:lsdException w:name="Medium List 1 Accent 6" w:semiHidden="0" w:uiPriority="65" w:unhideWhenUsed="0"/>
-    <w:lsdException w:name="Medium List 2 Accent 6" w:semiHidden="0" w:uiPriority="66" w:unhideWhenUsed="0"/>
-    <w:lsdException w:name="Medium Grid 1 Accent 6" w:semiHidden="0" w:uiPriority="67" w:unhideWhenUsed="0"/>
-    <w:lsdException w:name="Medium Grid 2 Accent 6" w:semiHidden="0" w:uiPriority="68" w:unhideWhenUsed="0"/>
-    <w:lsdException w:name="Medium Grid 3 Accent 6" w:semiHidden="0" w:uiPriority="69" w:unhideWhenUsed="0"/>
-    <w:lsdException w:name="Dark List Accent 6" w:semiHidden="0" w:uiPriority="70" w:unhideWhenUsed="0"/>
-    <w:lsdException w:name="Colorful Shading Accent 6" w:semiHidden="0" w:uiPriority="71" w:unhideWhenUsed="0"/>
-    <w:lsdException w:name="Colorful List Accent 6" w:semiHidden="0" w:uiPriority="72" w:unhideWhenUsed="0"/>
-    <w:lsdException w:name="Colorful Grid Accent 6" w:semiHidden="0" w:uiPriority="73" w:unhideWhenUsed="0"/>
-    <w:lsdException w:name="Subtle Emphasis" w:semiHidden="0" w:uiPriority="19" w:unhideWhenUsed="0" w:qFormat="1"/>
-    <w:lsdException w:name="Intense Emphasis" w:semiHidden="0" w:uiPriority="21" w:unhideWhenUsed="0" w:qFormat="1"/>
-    <w:lsdException w:name="Subtle Reference" w:semiHidden="0" w:uiPriority="31" w:unhideWhenUsed="0" w:qFormat="1"/>
-    <w:lsdException w:name="Intense Reference" w:semiHidden="0" w:uiPriority="32" w:unhideWhenUsed="0" w:qFormat="1"/>
-    <w:lsdException w:name="Book Title" w:semiHidden="0" w:uiPriority="33" w:unhideWhenUsed="0" w:qFormat="1"/>
-    <w:lsdException w:name="Bibliography" w:uiPriority="37"/>
-    <w:lsdException w:name="TOC Heading" w:uiPriority="39" w:qFormat="1"/>
+  <w:latentStyles w:defLockedState="0" w:defUIPriority="99" w:defSemiHidden="0" w:defUnhideWhenUsed="0" w:defQFormat="0" w:count="371">
+    <w:lsdException w:name="Normal" w:uiPriority="0" w:qFormat="1"/>
+    <w:lsdException w:name="heading 1" w:uiPriority="9" w:qFormat="1"/>
+    <w:lsdException w:name="heading 2" w:semiHidden="1" w:uiPriority="9" w:unhideWhenUsed="1" w:qFormat="1"/>
+    <w:lsdException w:name="heading 3" w:semiHidden="1" w:uiPriority="9" w:unhideWhenUsed="1" w:qFormat="1"/>
+    <w:lsdException w:name="heading 4" w:semiHidden="1" w:uiPriority="9" w:unhideWhenUsed="1" w:qFormat="1"/>
+    <w:lsdException w:name="heading 5" w:semiHidden="1" w:uiPriority="9" w:unhideWhenUsed="1" w:qFormat="1"/>
+    <w:lsdException w:name="heading 6" w:semiHidden="1" w:uiPriority="9" w:unhideWhenUsed="1" w:qFormat="1"/>
+    <w:lsdException w:name="heading 7" w:semiHidden="1" w:uiPriority="9" w:unhideWhenUsed="1" w:qFormat="1"/>
+    <w:lsdException w:name="heading 8" w:semiHidden="1" w:uiPriority="9" w:unhideWhenUsed="1" w:qFormat="1"/>
+    <w:lsdException w:name="heading 9" w:semiHidden="1" w:uiPriority="9" w:unhideWhenUsed="1" w:qFormat="1"/>
+    <w:lsdException w:name="index 1" w:semiHidden="1" w:unhideWhenUsed="1"/>
+    <w:lsdException w:name="index 2" w:semiHidden="1" w:unhideWhenUsed="1"/>
+    <w:lsdException w:name="index 3" w:semiHidden="1" w:unhideWhenUsed="1"/>
+    <w:lsdException w:name="index 4" w:semiHidden="1" w:unhideWhenUsed="1"/>
+    <w:lsdException w:name="index 5" w:semiHidden="1" w:unhideWhenUsed="1"/>
+    <w:lsdException w:name="index 6" w:semiHidden="1" w:unhideWhenUsed="1"/>
+    <w:lsdException w:name="index 7" w:semiHidden="1" w:unhideWhenUsed="1"/>
+    <w:lsdException w:name="index 8" w:semiHidden="1" w:unhideWhenUsed="1"/>
+    <w:lsdException w:name="index 9" w:semiHidden="1" w:unhideWhenUsed="1"/>
+    <w:lsdException w:name="toc 1" w:semiHidden="1" w:uiPriority="39" w:unhideWhenUsed="1"/>
+    <w:lsdException w:name="toc 2" w:semiHidden="1" w:uiPriority="39" w:unhideWhenUsed="1"/>
+    <w:lsdException w:name="toc 3" w:semiHidden="1" w:uiPriority="39" w:unhideWhenUsed="1"/>
+    <w:lsdException w:name="toc 4" w:semiHidden="1" w:uiPriority="39" w:unhideWhenUsed="1"/>
+    <w:lsdException w:name="toc 5" w:semiHidden="1" w:uiPriority="39" w:unhideWhenUsed="1"/>
+    <w:lsdException w:name="toc 6" w:semiHidden="1" w:uiPriority="39" w:unhideWhenUsed="1"/>
+    <w:lsdException w:name="toc 7" w:semiHidden="1" w:uiPriority="39" w:unhideWhenUsed="1"/>
+    <w:lsdException w:name="toc 8" w:semiHidden="1" w:uiPriority="39" w:unhideWhenUsed="1"/>
+    <w:lsdException w:name="toc 9" w:semiHidden="1" w:uiPriority="39" w:unhideWhenUsed="1"/>
+    <w:lsdException w:name="Normal Indent" w:semiHidden="1" w:unhideWhenUsed="1"/>
+    <w:lsdException w:name="footnote text" w:semiHidden="1" w:unhideWhenUsed="1"/>
+    <w:lsdException w:name="annotation text" w:semiHidden="1" w:unhideWhenUsed="1"/>
+    <w:lsdException w:name="header" w:semiHidden="1" w:unhideWhenUsed="1"/>
+    <w:lsdException w:name="footer" w:semiHidden="1" w:unhideWhenUsed="1"/>
+    <w:lsdException w:name="index heading" w:semiHidden="1" w:unhideWhenUsed="1"/>
+    <w:lsdException w:name="caption" w:semiHidden="1" w:uiPriority="35" w:unhideWhenUsed="1" w:qFormat="1"/>
+    <w:lsdException w:name="table of figures" w:semiHidden="1" w:unhideWhenUsed="1"/>
+    <w:lsdException w:name="envelope address" w:semiHidden="1" w:unhideWhenUsed="1"/>
+    <w:lsdException w:name="envelope return" w:semiHidden="1" w:unhideWhenUsed="1"/>
+    <w:lsdException w:name="footnote reference" w:semiHidden="1" w:unhideWhenUsed="1"/>
+    <w:lsdException w:name="annotation reference" w:semiHidden="1" w:unhideWhenUsed="1"/>
+    <w:lsdException w:name="line number" w:semiHidden="1" w:unhideWhenUsed="1"/>
+    <w:lsdException w:name="page number" w:semiHidden="1" w:unhideWhenUsed="1"/>
+    <w:lsdException w:name="endnote reference" w:semiHidden="1" w:unhideWhenUsed="1"/>
+    <w:lsdException w:name="endnote text" w:semiHidden="1" w:unhideWhenUsed="1"/>
+    <w:lsdException w:name="table of authorities" w:semiHidden="1" w:unhideWhenUsed="1"/>
+    <w:lsdException w:name="macro" w:semiHidden="1" w:unhideWhenUsed="1"/>
+    <w:lsdException w:name="toa heading" w:semiHidden="1" w:unhideWhenUsed="1"/>
+    <w:lsdException w:name="List" w:semiHidden="1" w:unhideWhenUsed="1"/>
+    <w:lsdException w:name="List Bullet" w:semiHidden="1" w:unhideWhenUsed="1"/>
+    <w:lsdException w:name="List Number" w:semiHidden="1" w:unhideWhenUsed="1"/>
+    <w:lsdException w:name="List 2" w:semiHidden="1" w:unhideWhenUsed="1"/>
+    <w:lsdException w:name="List 3" w:semiHidden="1" w:unhideWhenUsed="1"/>
+    <w:lsdException w:name="List 4" w:semiHidden="1" w:unhideWhenUsed="1"/>
+    <w:lsdException w:name="List 5" w:semiHidden="1" w:unhideWhenUsed="1"/>
+    <w:lsdException w:name="List Bullet 2" w:semiHidden="1" w:unhideWhenUsed="1"/>
+    <w:lsdException w:name="List Bullet 3" w:semiHidden="1" w:unhideWhenUsed="1"/>
+    <w:lsdException w:name="List Bullet 4" w:semiHidden="1" w:unhideWhenUsed="1"/>
+    <w:lsdException w:name="List Bullet 5" w:semiHidden="1" w:unhideWhenUsed="1"/>
+    <w:lsdException w:name="List Number 2" w:semiHidden="1" w:unhideWhenUsed="1"/>
+    <w:lsdException w:name="List Number 3" w:semiHidden="1" w:unhideWhenUsed="1"/>
+    <w:lsdException w:name="List Number 4" w:semiHidden="1" w:unhideWhenUsed="1"/>
+    <w:lsdException w:name="List Number 5" w:semiHidden="1" w:unhideWhenUsed="1"/>
+    <w:lsdException w:name="Title" w:uiPriority="10" w:qFormat="1"/>
+    <w:lsdException w:name="Closing" w:semiHidden="1" w:unhideWhenUsed="1"/>
+    <w:lsdException w:name="Signature" w:semiHidden="1" w:unhideWhenUsed="1"/>
+    <w:lsdException w:name="Default Paragraph Font" w:semiHidden="1" w:uiPriority="1" w:unhideWhenUsed="1"/>
+    <w:lsdException w:name="Body Text" w:semiHidden="1" w:unhideWhenUsed="1"/>
+    <w:lsdException w:name="Body Text Indent" w:semiHidden="1" w:unhideWhenUsed="1"/>
+    <w:lsdException w:name="List Continue" w:semiHidden="1" w:unhideWhenUsed="1"/>
+    <w:lsdException w:name="List Continue 2" w:semiHidden="1" w:unhideWhenUsed="1"/>
+    <w:lsdException w:name="List Continue 3" w:semiHidden="1" w:unhideWhenUsed="1"/>
+    <w:lsdException w:name="List Continue 4" w:semiHidden="1" w:unhideWhenUsed="1"/>
+    <w:lsdException w:name="List Continue 5" w:semiHidden="1" w:unhideWhenUsed="1"/>
+    <w:lsdException w:name="Message Header" w:semiHidden="1" w:unhideWhenUsed="1"/>
+    <w:lsdException w:name="Subtitle" w:uiPriority="11" w:qFormat="1"/>
+    <w:lsdException w:name="Salutation" w:semiHidden="1" w:unhideWhenUsed="1"/>
+    <w:lsdException w:name="Date" w:semiHidden="1" w:unhideWhenUsed="1"/>
+    <w:lsdException w:name="Body Text First Indent" w:semiHidden="1" w:unhideWhenUsed="1"/>
+    <w:lsdException w:name="Body Text First Indent 2" w:semiHidden="1" w:unhideWhenUsed="1"/>
+    <w:lsdException w:name="Note Heading" w:semiHidden="1" w:unhideWhenUsed="1"/>
+    <w:lsdException w:name="Body Text 2" w:semiHidden="1" w:unhideWhenUsed="1"/>
+    <w:lsdException w:name="Body Text 3" w:semiHidden="1" w:unhideWhenUsed="1"/>
+    <w:lsdException w:name="Body Text Indent 2" w:semiHidden="1" w:unhideWhenUsed="1"/>
+    <w:lsdException w:name="Body Text Indent 3" w:semiHidden="1" w:unhideWhenUsed="1"/>
+    <w:lsdException w:name="Block Text" w:semiHidden="1" w:unhideWhenUsed="1"/>
+    <w:lsdException w:name="Hyperlink" w:semiHidden="1" w:unhideWhenUsed="1"/>
+    <w:lsdException w:name="FollowedHyperlink" w:semiHidden="1" w:unhideWhenUsed="1"/>
+    <w:lsdException w:name="Strong" w:uiPriority="22" w:qFormat="1"/>
+    <w:lsdException w:name="Emphasis" w:uiPriority="20" w:qFormat="1"/>
+    <w:lsdException w:name="Document Map" w:semiHidden="1" w:unhideWhenUsed="1"/>
+    <w:lsdException w:name="Plain Text" w:semiHidden="1" w:unhideWhenUsed="1"/>
+    <w:lsdException w:name="E-mail Signature" w:semiHidden="1" w:unhideWhenUsed="1"/>
+    <w:lsdException w:name="HTML Top of Form" w:semiHidden="1" w:unhideWhenUsed="1"/>
+    <w:lsdException w:name="HTML Bottom of Form" w:semiHidden="1" w:unhideWhenUsed="1"/>
+    <w:lsdException w:name="Normal (Web)" w:semiHidden="1" w:unhideWhenUsed="1"/>
+    <w:lsdException w:name="HTML Acronym" w:semiHidden="1" w:unhideWhenUsed="1"/>
+    <w:lsdException w:name="HTML Address" w:semiHidden="1" w:unhideWhenUsed="1"/>
+    <w:lsdException w:name="HTML Cite" w:semiHidden="1" w:unhideWhenUsed="1"/>
+    <w:lsdException w:name="HTML Code" w:semiHidden="1" w:unhideWhenUsed="1"/>
+    <w:lsdException w:name="HTML Definition" w:semiHidden="1" w:unhideWhenUsed="1"/>
+    <w:lsdException w:name="HTML Keyboard" w:semiHidden="1" w:unhideWhenUsed="1"/>
+    <w:lsdException w:name="HTML Preformatted" w:semiHidden="1" w:unhideWhenUsed="1"/>
+    <w:lsdException w:name="HTML Sample" w:semiHidden="1" w:unhideWhenUsed="1"/>
+    <w:lsdException w:name="HTML Typewriter" w:semiHidden="1" w:unhideWhenUsed="1"/>
+    <w:lsdException w:name="HTML Variable" w:semiHidden="1" w:unhideWhenUsed="1"/>
+    <w:lsdException w:name="Normal Table" w:semiHidden="1" w:unhideWhenUsed="1"/>
+    <w:lsdException w:name="annotation subject" w:semiHidden="1" w:unhideWhenUsed="1"/>
+    <w:lsdException w:name="No List" w:semiHidden="1" w:unhideWhenUsed="1"/>
+    <w:lsdException w:name="Outline List 1" w:semiHidden="1" w:unhideWhenUsed="1"/>
+    <w:lsdException w:name="Outline List 2" w:semiHidden="1" w:unhideWhenUsed="1"/>
+    <w:lsdException w:name="Outline List 3" w:semiHidden="1" w:unhideWhenUsed="1"/>
+    <w:lsdException w:name="Table Simple 1" w:semiHidden="1" w:unhideWhenUsed="1"/>
+    <w:lsdException w:name="Table Simple 2" w:semiHidden="1" w:unhideWhenUsed="1"/>
+    <w:lsdException w:name="Table Simple 3" w:semiHidden="1" w:unhideWhenUsed="1"/>
+    <w:lsdException w:name="Table Classic 1" w:semiHidden="1" w:unhideWhenUsed="1"/>
+    <w:lsdException w:name="Table Classic 2" w:semiHidden="1" w:unhideWhenUsed="1"/>
+    <w:lsdException w:name="Table Classic 3" w:semiHidden="1" w:unhideWhenUsed="1"/>
+    <w:lsdException w:name="Table Classic 4" w:semiHidden="1" w:unhideWhenUsed="1"/>
+    <w:lsdException w:name="Table Colorful 1" w:semiHidden="1" w:unhideWhenUsed="1"/>
+    <w:lsdException w:name="Table Colorful 2" w:semiHidden="1" w:unhideWhenUsed="1"/>
+    <w:lsdException w:name="Table Colorful 3" w:semiHidden="1" w:unhideWhenUsed="1"/>
+    <w:lsdException w:name="Table Columns 1" w:semiHidden="1" w:unhideWhenUsed="1"/>
+    <w:lsdException w:name="Table Columns 2" w:semiHidden="1" w:unhideWhenUsed="1"/>
+    <w:lsdException w:name="Table Columns 3" w:semiHidden="1" w:unhideWhenUsed="1"/>
+    <w:lsdException w:name="Table Columns 4" w:semiHidden="1" w:unhideWhenUsed="1"/>
+    <w:lsdException w:name="Table Columns 5" w:semiHidden="1" w:unhideWhenUsed="1"/>
+    <w:lsdException w:name="Table Grid 1" w:semiHidden="1" w:unhideWhenUsed="1"/>
+    <w:lsdException w:name="Table Grid 2" w:semiHidden="1" w:unhideWhenUsed="1"/>
+    <w:lsdException w:name="Table Grid 3" w:semiHidden="1" w:unhideWhenUsed="1"/>
+    <w:lsdException w:name="Table Grid 4" w:semiHidden="1" w:unhideWhenUsed="1"/>
+    <w:lsdException w:name="Table Grid 5" w:semiHidden="1" w:unhideWhenUsed="1"/>
+    <w:lsdException w:name="Table Grid 6" w:semiHidden="1" w:unhideWhenUsed="1"/>
+    <w:lsdException w:name="Table Grid 7" w:semiHidden="1" w:unhideWhenUsed="1"/>
+    <w:lsdException w:name="Table Grid 8" w:semiHidden="1" w:unhideWhenUsed="1"/>
+    <w:lsdException w:name="Table List 1" w:semiHidden="1" w:unhideWhenUsed="1"/>
+    <w:lsdException w:name="Table List 2" w:semiHidden="1" w:unhideWhenUsed="1"/>
+    <w:lsdException w:name="Table List 3" w:semiHidden="1" w:unhideWhenUsed="1"/>
+    <w:lsdException w:name="Table List 4" w:semiHidden="1" w:unhideWhenUsed="1"/>
+    <w:lsdException w:name="Table List 5" w:semiHidden="1" w:unhideWhenUsed="1"/>
+    <w:lsdException w:name="Table List 6" w:semiHidden="1" w:unhideWhenUsed="1"/>
+    <w:lsdException w:name="Table List 7" w:semiHidden="1" w:unhideWhenUsed="1"/>
+    <w:lsdException w:name="Table List 8" w:semiHidden="1" w:unhideWhenUsed="1"/>
+    <w:lsdException w:name="Table 3D effects 1" w:semiHidden="1" w:unhideWhenUsed="1"/>
+    <w:lsdException w:name="Table 3D effects 2" w:semiHidden="1" w:unhideWhenUsed="1"/>
+    <w:lsdException w:name="Table 3D effects 3" w:semiHidden="1" w:unhideWhenUsed="1"/>
+    <w:lsdException w:name="Table Contemporary" w:semiHidden="1" w:unhideWhenUsed="1"/>
+    <w:lsdException w:name="Table Elegant" w:semiHidden="1" w:unhideWhenUsed="1"/>
+    <w:lsdException w:name="Table Professional" w:semiHidden="1" w:unhideWhenUsed="1"/>
+    <w:lsdException w:name="Table Subtle 1" w:semiHidden="1" w:unhideWhenUsed="1"/>
+    <w:lsdException w:name="Table Subtle 2" w:semiHidden="1" w:unhideWhenUsed="1"/>
+    <w:lsdException w:name="Table Web 1" w:semiHidden="1" w:unhideWhenUsed="1"/>
+    <w:lsdException w:name="Table Web 2" w:semiHidden="1" w:unhideWhenUsed="1"/>
+    <w:lsdException w:name="Table Web 3" w:semiHidden="1" w:unhideWhenUsed="1"/>
+    <w:lsdException w:name="Balloon Text" w:semiHidden="1" w:unhideWhenUsed="1"/>
+    <w:lsdException w:name="Table Grid" w:uiPriority="39"/>
+    <w:lsdException w:name="Table Theme" w:semiHidden="1" w:unhideWhenUsed="1"/>
+    <w:lsdException w:name="Placeholder Text" w:semiHidden="1"/>
+    <w:lsdException w:name="No Spacing" w:uiPriority="1" w:qFormat="1"/>
+    <w:lsdException w:name="Light Shading" w:uiPriority="60"/>
+    <w:lsdException w:name="Light List" w:uiPriority="61"/>
+    <w:lsdException w:name="Light Grid" w:uiPriority="62"/>
+    <w:lsdException w:name="Medium Shading 1" w:uiPriority="63"/>
+    <w:lsdException w:name="Medium Shading 2" w:uiPriority="64"/>
+    <w:lsdException w:name="Medium List 1" w:uiPriority="65"/>
+    <w:lsdException w:name="Medium List 2" w:uiPriority="66"/>
+    <w:lsdException w:name="Medium Grid 1" w:uiPriority="67"/>
+    <w:lsdException w:name="Medium Grid 2" w:uiPriority="68"/>
+    <w:lsdException w:name="Medium Grid 3" w:uiPriority="69"/>
+    <w:lsdException w:name="Dark List" w:uiPriority="70"/>
+    <w:lsdException w:name="Colorful Shading" w:uiPriority="71"/>
+    <w:lsdException w:name="Colorful List" w:uiPriority="72"/>
+    <w:lsdException w:name="Colorful Grid" w:uiPriority="73"/>
+    <w:lsdException w:name="Light Shading Accent 1" w:uiPriority="60"/>
+    <w:lsdException w:name="Light List Accent 1" w:uiPriority="61"/>
+    <w:lsdException w:name="Light Grid Accent 1" w:uiPriority="62"/>
+    <w:lsdException w:name="Medium Shading 1 Accent 1" w:uiPriority="63"/>
+    <w:lsdException w:name="Medium Shading 2 Accent 1" w:uiPriority="64"/>
+    <w:lsdException w:name="Medium List 1 Accent 1" w:uiPriority="65"/>
+    <w:lsdException w:name="Revision" w:semiHidden="1"/>
+    <w:lsdException w:name="List Paragraph" w:uiPriority="34" w:qFormat="1"/>
+    <w:lsdException w:name="Quote" w:uiPriority="29" w:qFormat="1"/>
+    <w:lsdException w:name="Intense Quote" w:uiPriority="30" w:qFormat="1"/>
+    <w:lsdException w:name="Medium List 2 Accent 1" w:uiPriority="66"/>
+    <w:lsdException w:name="Medium Grid 1 Accent 1" w:uiPriority="67"/>
+    <w:lsdException w:name="Medium Grid 2 Accent 1" w:uiPriority="68"/>
+    <w:lsdException w:name="Medium Grid 3 Accent 1" w:uiPriority="69"/>
+    <w:lsdException w:name="Dark List Accent 1" w:uiPriority="70"/>
+    <w:lsdException w:name="Colorful Shading Accent 1" w:uiPriority="71"/>
+    <w:lsdException w:name="Colorful List Accent 1" w:uiPriority="72"/>
+    <w:lsdException w:name="Colorful Grid Accent 1" w:uiPriority="73"/>
+    <w:lsdException w:name="Light Shading Accent 2" w:uiPriority="60"/>
+    <w:lsdException w:name="Light List Accent 2" w:uiPriority="61"/>
+    <w:lsdException w:name="Light Grid Accent 2" w:uiPriority="62"/>
+    <w:lsdException w:name="Medium Shading 1 Accent 2" w:uiPriority="63"/>
+    <w:lsdException w:name="Medium Shading 2 Accent 2" w:uiPriority="64"/>
+    <w:lsdException w:name="Medium List 1 Accent 2" w:uiPriority="65"/>
+    <w:lsdException w:name="Medium List 2 Accent 2" w:uiPriority="66"/>
+    <w:lsdException w:name="Medium Grid 1 Accent 2" w:uiPriority="67"/>
+    <w:lsdException w:name="Medium Grid 2 Accent 2" w:uiPriority="68"/>
+    <w:lsdException w:name="Medium Grid 3 Accent 2" w:uiPriority="69"/>
+    <w:lsdException w:name="Dark List Accent 2" w:uiPriority="70"/>
+    <w:lsdException w:name="Colorful Shading Accent 2" w:uiPriority="71"/>
+    <w:lsdException w:name="Colorful List Accent 2" w:uiPriority="72"/>
+    <w:lsdException w:name="Colorful Grid Accent 2" w:uiPriority="73"/>
+    <w:lsdException w:name="Light Shading Accent 3" w:uiPriority="60"/>
+    <w:lsdException w:name="Light List Accent 3" w:uiPriority="61"/>
+    <w:lsdException w:name="Light Grid Accent 3" w:uiPriority="62"/>
+    <w:lsdException w:name="Medium Shading 1 Accent 3" w:uiPriority="63"/>
+    <w:lsdException w:name="Medium Shading 2 Accent 3" w:uiPriority="64"/>
+    <w:lsdException w:name="Medium List 1 Accent 3" w:uiPriority="65"/>
+    <w:lsdException w:name="Medium List 2 Accent 3" w:uiPriority="66"/>
+    <w:lsdException w:name="Medium Grid 1 Accent 3" w:uiPriority="67"/>
+    <w:lsdException w:name="Medium Grid 2 Accent 3" w:uiPriority="68"/>
+    <w:lsdException w:name="Medium Grid 3 Accent 3" w:uiPriority="69"/>
+    <w:lsdException w:name="Dark List Accent 3" w:uiPriority="70"/>
+    <w:lsdException w:name="Colorful Shading Accent 3" w:uiPriority="71"/>
+    <w:lsdException w:name="Colorful List Accent 3" w:uiPriority="72"/>
+    <w:lsdException w:name="Colorful Grid Accent 3" w:uiPriority="73"/>
+    <w:lsdException w:name="Light Shading Accent 4" w:uiPriority="60"/>
+    <w:lsdException w:name="Light List Accent 4" w:uiPriority="61"/>
+    <w:lsdException w:name="Light Grid Accent 4" w:uiPriority="62"/>
+    <w:lsdException w:name="Medium Shading 1 Accent 4" w:uiPriority="63"/>
+    <w:lsdException w:name="Medium Shading 2 Accent 4" w:uiPriority="64"/>
+    <w:lsdException w:name="Medium List 1 Accent 4" w:uiPriority="65"/>
+    <w:lsdException w:name="Medium List 2 Accent 4" w:uiPriority="66"/>
+    <w:lsdException w:name="Medium Grid 1 Accent 4" w:uiPriority="67"/>
+    <w:lsdException w:name="Medium Grid 2 Accent 4" w:uiPriority="68"/>
+    <w:lsdException w:name="Medium Grid 3 Accent 4" w:uiPriority="69"/>
+    <w:lsdException w:name="Dark List Accent 4" w:uiPriority="70"/>
+    <w:lsdException w:name="Colorful Shading Accent 4" w:uiPriority="71"/>
+    <w:lsdException w:name="Colorful List Accent 4" w:uiPriority="72"/>
+    <w:lsdException w:name="Colorful Grid Accent 4" w:uiPriority="73"/>
+    <w:lsdException w:name="Light Shading Accent 5" w:uiPriority="60"/>
+    <w:lsdException w:name="Light List Accent 5" w:uiPriority="61"/>
+    <w:lsdException w:name="Light Grid Accent 5" w:uiPriority="62"/>
+    <w:lsdException w:name="Medium Shading 1 Accent 5" w:uiPriority="63"/>
+    <w:lsdException w:name="Medium Shading 2 Accent 5" w:uiPriority="64"/>
+    <w:lsdException w:name="Medium List 1 Accent 5" w:uiPriority="65"/>
+    <w:lsdException w:name="Medium List 2 Accent 5" w:uiPriority="66"/>
+    <w:lsdException w:name="Medium Grid 1 Accent 5" w:uiPriority="67"/>
+    <w:lsdException w:name="Medium Grid 2 Accent 5" w:uiPriority="68"/>
+    <w:lsdException w:name="Medium Grid 3 Accent 5" w:uiPriority="69"/>
+    <w:lsdException w:name="Dark List Accent 5" w:uiPriority="70"/>
+    <w:lsdException w:name="Colorful Shading Accent 5" w:uiPriority="71"/>
+    <w:lsdException w:name="Colorful List Accent 5" w:uiPriority="72"/>
+    <w:lsdException w:name="Colorful Grid Accent 5" w:uiPriority="73"/>
+    <w:lsdException w:name="Light Shading Accent 6" w:uiPriority="60"/>
+    <w:lsdException w:name="Light List Accent 6" w:uiPriority="61"/>
+    <w:lsdException w:name="Light Grid Accent 6" w:uiPriority="62"/>
+    <w:lsdException w:name="Medium Shading 1 Accent 6" w:uiPriority="63"/>
+    <w:lsdException w:name="Medium Shading 2 Accent 6" w:uiPriority="64"/>
+    <w:lsdException w:name="Medium List 1 Accent 6" w:uiPriority="65"/>
+    <w:lsdException w:name="Medium List 2 Accent 6" w:uiPriority="66"/>
+    <w:lsdException w:name="Medium Grid 1 Accent 6" w:uiPriority="67"/>
+    <w:lsdException w:name="Medium Grid 2 Accent 6" w:uiPriority="68"/>
+    <w:lsdException w:name="Medium Grid 3 Accent 6" w:uiPriority="69"/>
+    <w:lsdException w:name="Dark List Accent 6" w:uiPriority="70"/>
+    <w:lsdException w:name="Colorful Shading Accent 6" w:uiPriority="71"/>
+    <w:lsdException w:name="Colorful List Accent 6" w:uiPriority="72"/>
+    <w:lsdException w:name="Colorful Grid Accent 6" w:uiPriority="73"/>
+    <w:lsdException w:name="Subtle Emphasis" w:uiPriority="19" w:qFormat="1"/>
+    <w:lsdException w:name="Intense Emphasis" w:uiPriority="21" w:qFormat="1"/>
+    <w:lsdException w:name="Subtle Reference" w:uiPriority="31" w:qFormat="1"/>
+    <w:lsdException w:name="Intense Reference" w:uiPriority="32" w:qFormat="1"/>
+    <w:lsdException w:name="Book Title" w:uiPriority="33" w:qFormat="1"/>
+    <w:lsdException w:name="Bibliography" w:semiHidden="1" w:uiPriority="37" w:unhideWhenUsed="1"/>
+    <w:lsdException w:name="TOC Heading" w:semiHidden="1" w:uiPriority="39" w:unhideWhenUsed="1" w:qFormat="1"/>
+    <w:lsdException w:name="Plain Table 1" w:uiPriority="41"/>
+    <w:lsdException w:name="Plain Table 2" w:uiPriority="42"/>
+    <w:lsdException w:name="Plain Table 3" w:uiPriority="43"/>
+    <w:lsdException w:name="Plain Table 4" w:uiPriority="44"/>
+    <w:lsdException w:name="Plain Table 5" w:uiPriority="45"/>
+    <w:lsdException w:name="Grid Table Light" w:uiPriority="40"/>
+    <w:lsdException w:name="Grid Table 1 Light" w:uiPriority="46"/>
+    <w:lsdException w:name="Grid Table 2" w:uiPriority="47"/>
+    <w:lsdException w:name="Grid Table 3" w:uiPriority="48"/>
+    <w:lsdException w:name="Grid Table 4" w:uiPriority="49"/>
+    <w:lsdException w:name="Grid Table 5 Dark" w:uiPriority="50"/>
+    <w:lsdException w:name="Grid Table 6 Colorful" w:uiPriority="51"/>
+    <w:lsdException w:name="Grid Table 7 Colorful" w:uiPriority="52"/>
+    <w:lsdException w:name="Grid Table 1 Light Accent 1" w:uiPriority="46"/>
+    <w:lsdException w:name="Grid Table 2 Accent 1" w:uiPriority="47"/>
+    <w:lsdException w:name="Grid Table 3 Accent 1" w:uiPriority="48"/>
+    <w:lsdException w:name="Grid Table 4 Accent 1" w:uiPriority="49"/>
+    <w:lsdException w:name="Grid Table 5 Dark Accent 1" w:uiPriority="50"/>
+    <w:lsdException w:name="Grid Table 6 Colorful Accent 1" w:uiPriority="51"/>
+    <w:lsdException w:name="Grid Table 7 Colorful Accent 1" w:uiPriority="52"/>
+    <w:lsdException w:name="Grid Table 1 Light Accent 2" w:uiPriority="46"/>
+    <w:lsdException w:name="Grid Table 2 Accent 2" w:uiPriority="47"/>
+    <w:lsdException w:name="Grid Table 3 Accent 2" w:uiPriority="48"/>
+    <w:lsdException w:name="Grid Table 4 Accent 2" w:uiPriority="49"/>
+    <w:lsdException w:name="Grid Table 5 Dark Accent 2" w:uiPriority="50"/>
+    <w:lsdException w:name="Grid Table 6 Colorful Accent 2" w:uiPriority="51"/>
+    <w:lsdException w:name="Grid Table 7 Colorful Accent 2" w:uiPriority="52"/>
+    <w:lsdException w:name="Grid Table 1 Light Accent 3" w:uiPriority="46"/>
+    <w:lsdException w:name="Grid Table 2 Accent 3" w:uiPriority="47"/>
+    <w:lsdException w:name="Grid Table 3 Accent 3" w:uiPriority="48"/>
+    <w:lsdException w:name="Grid Table 4 Accent 3" w:uiPriority="49"/>
+    <w:lsdException w:name="Grid Table 5 Dark Accent 3" w:uiPriority="50"/>
+    <w:lsdException w:name="Grid Table 6 Colorful Accent 3" w:uiPriority="51"/>
+    <w:lsdException w:name="Grid Table 7 Colorful Accent 3" w:uiPriority="52"/>
+    <w:lsdException w:name="Grid Table 1 Light Accent 4" w:uiPriority="46"/>
+    <w:lsdException w:name="Grid Table 2 Accent 4" w:uiPriority="47"/>
+    <w:lsdException w:name="Grid Table 3 Accent 4" w:uiPriority="48"/>
+    <w:lsdException w:name="Grid Table 4 Accent 4" w:uiPriority="49"/>
+    <w:lsdException w:name="Grid Table 5 Dark Accent 4" w:uiPriority="50"/>
+    <w:lsdException w:name="Grid Table 6 Colorful Accent 4" w:uiPriority="51"/>
+    <w:lsdException w:name="Grid Table 7 Colorful Accent 4" w:uiPriority="52"/>
+    <w:lsdException w:name="Grid Table 1 Light Accent 5" w:uiPriority="46"/>
+    <w:lsdException w:name="Grid Table 2 Accent 5" w:uiPriority="47"/>
+    <w:lsdException w:name="Grid Table 3 Accent 5" w:uiPriority="48"/>
+    <w:lsdException w:name="Grid Table 4 Accent 5" w:uiPriority="49"/>
+    <w:lsdException w:name="Grid Table 5 Dark Accent 5" w:uiPriority="50"/>
+    <w:lsdException w:name="Grid Table 6 Colorful Accent 5" w:uiPriority="51"/>
+    <w:lsdException w:name="Grid Table 7 Colorful Accent 5" w:uiPriority="52"/>
+    <w:lsdException w:name="Grid Table 1 Light Accent 6" w:uiPriority="46"/>
+    <w:lsdException w:name="Grid Table 2 Accent 6" w:uiPriority="47"/>
+    <w:lsdException w:name="Grid Table 3 Accent 6" w:uiPriority="48"/>
+    <w:lsdException w:name="Grid Table 4 Accent 6" w:uiPriority="49"/>
+    <w:lsdException w:name="Grid Table 5 Dark Accent 6" w:uiPriority="50"/>
+    <w:lsdException w:name="Grid Table 6 Colorful Accent 6" w:uiPriority="51"/>
+    <w:lsdException w:name="Grid Table 7 Colorful Accent 6" w:uiPriority="52"/>
+    <w:lsdException w:name="List Table 1 Light" w:uiPriority="46"/>
+    <w:lsdException w:name="List Table 2" w:uiPriority="47"/>
+    <w:lsdException w:name="List Table 3" w:uiPriority="48"/>
+    <w:lsdException w:name="List Table 4" w:uiPriority="49"/>
+    <w:lsdException w:name="List Table 5 Dark" w:uiPriority="50"/>
+    <w:lsdException w:name="List Table 6 Colorful" w:uiPriority="51"/>
+    <w:lsdException w:name="List Table 7 Colorful" w:uiPriority="52"/>
+    <w:lsdException w:name="List Table 1 Light Accent 1" w:uiPriority="46"/>
+    <w:lsdException w:name="List Table 2 Accent 1" w:uiPriority="47"/>
+    <w:lsdException w:name="List Table 3 Accent 1" w:uiPriority="48"/>
+    <w:lsdException w:name="List Table 4 Accent 1" w:uiPriority="49"/>
+    <w:lsdException w:name="List Table 5 Dark Accent 1" w:uiPriority="50"/>
+    <w:lsdException w:name="List Table 6 Colorful Accent 1" w:uiPriority="51"/>
+    <w:lsdException w:name="List Table 7 Colorful Accent 1" w:uiPriority="52"/>
+    <w:lsdException w:name="List Table 1 Light Accent 2" w:uiPriority="46"/>
+    <w:lsdException w:name="List Table 2 Accent 2" w:uiPriority="47"/>
+    <w:lsdException w:name="List Table 3 Accent 2" w:uiPriority="48"/>
+    <w:lsdException w:name="List Table 4 Accent 2" w:uiPriority="49"/>
+    <w:lsdException w:name="List Table 5 Dark Accent 2" w:uiPriority="50"/>
+    <w:lsdException w:name="List Table 6 Colorful Accent 2" w:uiPriority="51"/>
+    <w:lsdException w:name="List Table 7 Colorful Accent 2" w:uiPriority="52"/>
+    <w:lsdException w:name="List Table 1 Light Accent 3" w:uiPriority="46"/>
+    <w:lsdException w:name="List Table 2 Accent 3" w:uiPriority="47"/>
+    <w:lsdException w:name="List Table 3 Accent 3" w:uiPriority="48"/>
+    <w:lsdException w:name="List Table 4 Accent 3" w:uiPriority="49"/>
+    <w:lsdException w:name="List Table 5 Dark Accent 3" w:uiPriority="50"/>
+    <w:lsdException w:name="List Table 6 Colorful Accent 3" w:uiPriority="51"/>
+    <w:lsdException w:name="List Table 7 Colorful Accent 3" w:uiPriority="52"/>
+    <w:lsdException w:name="List Table 1 Light Accent 4" w:uiPriority="46"/>
+    <w:lsdException w:name="List Table 2 Accent 4" w:uiPriority="47"/>
+    <w:lsdException w:name="List Table 3 Accent 4" w:uiPriority="48"/>
+    <w:lsdException w:name="List Table 4 Accent 4" w:uiPriority="49"/>
+    <w:lsdException w:name="List Table 5 Dark Accent 4" w:uiPriority="50"/>
+    <w:lsdException w:name="List Table 6 Colorful Accent 4" w:uiPriority="51"/>
+    <w:lsdException w:name="List Table 7 Colorful Accent 4" w:uiPriority="52"/>
+    <w:lsdException w:name="List Table 1 Light Accent 5" w:uiPriority="46"/>
+    <w:lsdException w:name="List Table 2 Accent 5" w:uiPriority="47"/>
+    <w:lsdException w:name="List Table 3 Accent 5" w:uiPriority="48"/>
+    <w:lsdException w:name="List Table 4 Accent 5" w:uiPriority="49"/>
+    <w:lsdException w:name="List Table 5 Dark Accent 5" w:uiPriority="50"/>
+    <w:lsdException w:name="List Table 6 Colorful Accent 5" w:uiPriority="51"/>
+    <w:lsdException w:name="List Table 7 Colorful Accent 5" w:uiPriority="52"/>
+    <w:lsdException w:name="List Table 1 Light Accent 6" w:uiPriority="46"/>
+    <w:lsdException w:name="List Table 2 Accent 6" w:uiPriority="47"/>
+    <w:lsdException w:name="List Table 3 Accent 6" w:uiPriority="48"/>
+    <w:lsdException w:name="List Table 4 Accent 6" w:uiPriority="49"/>
+    <w:lsdException w:name="List Table 5 Dark Accent 6" w:uiPriority="50"/>
+    <w:lsdException w:name="List Table 6 Colorful Accent 6" w:uiPriority="51"/>
+    <w:lsdException w:name="List Table 7 Colorful Accent 6" w:uiPriority="52"/>
   </w:latentStyles>
   <w:style w:type="paragraph" w:default="1" w:styleId="Normal">
     <w:name w:val="Normal"/>
@@ -5178,7 +4832,7 @@
   <a:extraClrSchemeLst/>
   <a:extLst>
     <a:ext uri="{05A4C25C-085E-4340-85A3-A5531E510DB2}">
-      <thm15:themeFamily xmlns="" xmlns:thm15="http://schemas.microsoft.com/office/thememl/2012/main" name="Office Theme" id="{62F939B6-93AF-4DB8-9C6B-D6C7DFDC589F}" vid="{4A3C46E8-61CC-4603-A589-7422A47A8E4A}"/>
+      <thm15:themeFamily xmlns:thm15="http://schemas.microsoft.com/office/thememl/2012/main" name="Office Theme" id="{62F939B6-93AF-4DB8-9C6B-D6C7DFDC589F}" vid="{4A3C46E8-61CC-4603-A589-7422A47A8E4A}"/>
     </a:ext>
   </a:extLst>
 </a:theme>

</xml_diff>

<commit_message>
Ajustando arquivo de entrega
</commit_message>
<xml_diff>
--- a/Global_Solution_-_Compliance__Quality_Assurance.docx
+++ b/Global_Solution_-_Compliance__Quality_Assurance.docx
@@ -1,6 +1,6 @@
 
 <file path=word/document.xml><?xml version="1.0" encoding="utf-8"?>
-<w:document xmlns:wpc="http://schemas.microsoft.com/office/word/2010/wordprocessingCanvas" xmlns:mc="http://schemas.openxmlformats.org/markup-compatibility/2006" xmlns:o="urn:schemas-microsoft-com:office:office" xmlns:r="http://schemas.openxmlformats.org/officeDocument/2006/relationships" xmlns:m="http://schemas.openxmlformats.org/officeDocument/2006/math" xmlns:v="urn:schemas-microsoft-com:vml" xmlns:wp14="http://schemas.microsoft.com/office/word/2010/wordprocessingDrawing" xmlns:wp="http://schemas.openxmlformats.org/drawingml/2006/wordprocessingDrawing" xmlns:w10="urn:schemas-microsoft-com:office:word" xmlns:w="http://schemas.openxmlformats.org/wordprocessingml/2006/main" xmlns:w14="http://schemas.microsoft.com/office/word/2010/wordml" xmlns:w15="http://schemas.microsoft.com/office/word/2012/wordml" xmlns:wpg="http://schemas.microsoft.com/office/word/2010/wordprocessingGroup" xmlns:wpi="http://schemas.microsoft.com/office/word/2010/wordprocessingInk" xmlns:wne="http://schemas.microsoft.com/office/word/2006/wordml" xmlns:wps="http://schemas.microsoft.com/office/word/2010/wordprocessingShape" mc:Ignorable="w14 w15 wp14">
+<w:document xmlns:wpc="http://schemas.microsoft.com/office/word/2010/wordprocessingCanvas" xmlns:mc="http://schemas.openxmlformats.org/markup-compatibility/2006" xmlns:o="urn:schemas-microsoft-com:office:office" xmlns:r="http://schemas.openxmlformats.org/officeDocument/2006/relationships" xmlns:m="http://schemas.openxmlformats.org/officeDocument/2006/math" xmlns:v="urn:schemas-microsoft-com:vml" xmlns:wp14="http://schemas.microsoft.com/office/word/2010/wordprocessingDrawing" xmlns:wp="http://schemas.openxmlformats.org/drawingml/2006/wordprocessingDrawing" xmlns:w10="urn:schemas-microsoft-com:office:word" xmlns:w="http://schemas.openxmlformats.org/wordprocessingml/2006/main" xmlns:w14="http://schemas.microsoft.com/office/word/2010/wordml" xmlns:wpg="http://schemas.microsoft.com/office/word/2010/wordprocessingGroup" xmlns:wpi="http://schemas.microsoft.com/office/word/2010/wordprocessingInk" xmlns:wne="http://schemas.microsoft.com/office/word/2006/wordml" xmlns:wps="http://schemas.microsoft.com/office/word/2010/wordprocessingShape" mc:Ignorable="w14 wp14">
   <w:body>
     <w:p>
       <w:pPr>
@@ -44,7 +44,7 @@
                     <pic:cNvPicPr/>
                   </pic:nvPicPr>
                   <pic:blipFill>
-                    <a:blip r:embed="rId7" cstate="print">
+                    <a:blip r:embed="rId8" cstate="print">
                       <a:extLst>
                         <a:ext uri="{28A0092B-C50C-407E-A947-70E740481C1C}">
                           <a14:useLocalDpi xmlns:a14="http://schemas.microsoft.com/office/drawing/2010/main" val="0"/>
@@ -1619,7 +1619,57 @@
           <w:sz w:val="28"/>
           <w:szCs w:val="28"/>
         </w:rPr>
-        <w:t>O trabalho apresenta uma avaliação de impactos de governança da solução, destacando os benefícios em termos de segurança e controle administrativo, bem como a melhoria dos processos produtivos e distributivos de alimentos.</w:t>
+        <w:t xml:space="preserve">O trabalho apresenta uma avaliação de impactos </w:t>
+      </w:r>
+      <w:r>
+        <w:rPr>
+          <w:rFonts w:ascii="Arial" w:hAnsi="Arial" w:cs="Arial"/>
+          <w:sz w:val="28"/>
+          <w:szCs w:val="28"/>
+        </w:rPr>
+        <w:t>positivos</w:t>
+      </w:r>
+      <w:r>
+        <w:rPr>
+          <w:rFonts w:ascii="Arial" w:hAnsi="Arial" w:cs="Arial"/>
+          <w:sz w:val="28"/>
+          <w:szCs w:val="28"/>
+        </w:rPr>
+        <w:t xml:space="preserve"> </w:t>
+      </w:r>
+      <w:proofErr w:type="gramStart"/>
+      <w:r>
+        <w:rPr>
+          <w:rFonts w:ascii="Arial" w:hAnsi="Arial" w:cs="Arial"/>
+          <w:sz w:val="28"/>
+          <w:szCs w:val="28"/>
+        </w:rPr>
+        <w:t>a</w:t>
+      </w:r>
+      <w:proofErr w:type="gramEnd"/>
+      <w:r>
+        <w:rPr>
+          <w:rFonts w:ascii="Arial" w:hAnsi="Arial" w:cs="Arial"/>
+          <w:sz w:val="28"/>
+          <w:szCs w:val="28"/>
+        </w:rPr>
+        <w:t xml:space="preserve"> solução, destacando os benefícios em termos de segurança</w:t>
+      </w:r>
+      <w:r>
+        <w:rPr>
+          <w:rFonts w:ascii="Arial" w:hAnsi="Arial" w:cs="Arial"/>
+          <w:sz w:val="28"/>
+          <w:szCs w:val="28"/>
+        </w:rPr>
+        <w:t xml:space="preserve"> alimentar</w:t>
+      </w:r>
+      <w:r>
+        <w:rPr>
+          <w:rFonts w:ascii="Arial" w:hAnsi="Arial" w:cs="Arial"/>
+          <w:sz w:val="28"/>
+          <w:szCs w:val="28"/>
+        </w:rPr>
+        <w:t xml:space="preserve"> e controle administrativo, bem como a melhoria dos processos distributivos de alimentos.</w:t>
       </w:r>
     </w:p>
     <w:p>
@@ -1840,67 +1890,72 @@
           <w:sz w:val="28"/>
           <w:szCs w:val="28"/>
         </w:rPr>
-        <w:t xml:space="preserve">O desperdício de alimentos é um problema que afeta não apenas a sustentabilidade ambiental, mas também a segurança alimentar e a justiça social. Milhões de toneladas de alimentos são desperdiçados anualmente em todo o mundo. Segundo dados do G1, no Brasil, 125,2 milhões de pessoas vivem com algum grau de insegurança alimentar, o </w:t>
-      </w:r>
-      <w:bookmarkStart w:id="4" w:name="_GoBack"/>
+        <w:t xml:space="preserve">O desperdício de alimentos é um problema que afeta não apenas a sustentabilidade ambiental, mas também a segurança alimentar e a justiça social. Milhões de toneladas de alimentos são desperdiçados anualmente em todo o mundo. Segundo dados do G1, no Brasil, 125,2 milhões de pessoas vivem com algum grau de insegurança alimentar, o que corresponde a mais da metade da população. O </w:t>
+      </w:r>
+      <w:proofErr w:type="spellStart"/>
+      <w:r>
+        <w:rPr>
+          <w:rFonts w:ascii="Arial" w:hAnsi="Arial" w:cs="Arial"/>
+          <w:sz w:val="28"/>
+          <w:szCs w:val="28"/>
+        </w:rPr>
+        <w:t>Food</w:t>
+      </w:r>
+      <w:proofErr w:type="spellEnd"/>
+      <w:r>
+        <w:rPr>
+          <w:rFonts w:ascii="Arial" w:hAnsi="Arial" w:cs="Arial"/>
+          <w:sz w:val="28"/>
+          <w:szCs w:val="28"/>
+        </w:rPr>
+        <w:t xml:space="preserve"> </w:t>
+      </w:r>
+      <w:proofErr w:type="spellStart"/>
+      <w:r>
+        <w:rPr>
+          <w:rFonts w:ascii="Arial" w:hAnsi="Arial" w:cs="Arial"/>
+          <w:sz w:val="28"/>
+          <w:szCs w:val="28"/>
+        </w:rPr>
+        <w:t>Share</w:t>
+      </w:r>
+      <w:proofErr w:type="spellEnd"/>
+      <w:r>
+        <w:rPr>
+          <w:rFonts w:ascii="Arial" w:hAnsi="Arial" w:cs="Arial"/>
+          <w:sz w:val="28"/>
+          <w:szCs w:val="28"/>
+        </w:rPr>
+        <w:t xml:space="preserve"> propõe-se a resolver esse problema, conectando doadores de alimentos com receptores de forma dinâmica, eficaz e objetiva.</w:t>
+      </w:r>
+    </w:p>
+    <w:p>
+      <w:pPr>
+        <w:jc w:val="both"/>
+        <w:rPr>
+          <w:rFonts w:ascii="Arial" w:hAnsi="Arial" w:cs="Arial"/>
+          <w:sz w:val="28"/>
+          <w:szCs w:val="28"/>
+        </w:rPr>
+      </w:pPr>
+    </w:p>
+    <w:p>
+      <w:pPr>
+        <w:pStyle w:val="Ttulo3"/>
+      </w:pPr>
+      <w:bookmarkStart w:id="4" w:name="_Toc136290221"/>
+      <w:proofErr w:type="gramStart"/>
+      <w:r>
+        <w:t xml:space="preserve">1.2 </w:t>
+      </w:r>
+      <w:r>
+        <w:t>Solução</w:t>
+      </w:r>
+      <w:proofErr w:type="gramEnd"/>
+      <w:r>
+        <w:t xml:space="preserve"> Idealizada</w:t>
+      </w:r>
       <w:bookmarkEnd w:id="4"/>
-      <w:r>
-        <w:rPr>
-          <w:rFonts w:ascii="Arial" w:hAnsi="Arial" w:cs="Arial"/>
-          <w:sz w:val="28"/>
-          <w:szCs w:val="28"/>
-        </w:rPr>
-        <w:t xml:space="preserve">que corresponde a mais da metade da população. O </w:t>
-      </w:r>
-      <w:proofErr w:type="spellStart"/>
-      <w:r>
-        <w:rPr>
-          <w:rFonts w:ascii="Arial" w:hAnsi="Arial" w:cs="Arial"/>
-          <w:sz w:val="28"/>
-          <w:szCs w:val="28"/>
-        </w:rPr>
-        <w:t>Food</w:t>
-      </w:r>
-      <w:proofErr w:type="spellEnd"/>
-      <w:r>
-        <w:rPr>
-          <w:rFonts w:ascii="Arial" w:hAnsi="Arial" w:cs="Arial"/>
-          <w:sz w:val="28"/>
-          <w:szCs w:val="28"/>
-        </w:rPr>
-        <w:t xml:space="preserve"> </w:t>
-      </w:r>
-      <w:proofErr w:type="spellStart"/>
-      <w:r>
-        <w:rPr>
-          <w:rFonts w:ascii="Arial" w:hAnsi="Arial" w:cs="Arial"/>
-          <w:sz w:val="28"/>
-          <w:szCs w:val="28"/>
-        </w:rPr>
-        <w:t>Share</w:t>
-      </w:r>
-      <w:proofErr w:type="spellEnd"/>
-      <w:r>
-        <w:rPr>
-          <w:rFonts w:ascii="Arial" w:hAnsi="Arial" w:cs="Arial"/>
-          <w:sz w:val="28"/>
-          <w:szCs w:val="28"/>
-        </w:rPr>
-        <w:t xml:space="preserve"> propõe-se a resolver esse problema, conectando doadores de alimentos com receptores de forma dinâmica, eficaz e objetiva.</w:t>
-      </w:r>
-    </w:p>
-    <w:p>
-      <w:pPr>
-        <w:pStyle w:val="Ttulo3"/>
-      </w:pPr>
-      <w:bookmarkStart w:id="5" w:name="_Toc136290221"/>
-      <w:r>
-        <w:t xml:space="preserve">1.2 </w:t>
-      </w:r>
-      <w:r>
-        <w:t>Solução Idealizada</w:t>
-      </w:r>
-      <w:bookmarkEnd w:id="5"/>
       <w:r>
         <w:t>:</w:t>
       </w:r>
@@ -2040,14 +2095,14 @@
       <w:pPr>
         <w:pStyle w:val="Ttulo3"/>
       </w:pPr>
-      <w:bookmarkStart w:id="6" w:name="_Toc136290222"/>
+      <w:bookmarkStart w:id="5" w:name="_Toc136290222"/>
       <w:r>
         <w:t xml:space="preserve">1.3 </w:t>
       </w:r>
       <w:r>
         <w:t xml:space="preserve">Impactos </w:t>
       </w:r>
-      <w:bookmarkEnd w:id="6"/>
+      <w:bookmarkEnd w:id="5"/>
       <w:r>
         <w:t>positivos:</w:t>
       </w:r>
@@ -2109,15 +2164,31 @@
           <w:sz w:val="28"/>
           <w:szCs w:val="28"/>
         </w:rPr>
-        <w:t>, espera-se um impacto significativo em termos de governança</w:t>
-      </w:r>
-      <w:r>
-        <w:rPr>
-          <w:rFonts w:ascii="Arial" w:hAnsi="Arial" w:cs="Arial"/>
-          <w:sz w:val="28"/>
-          <w:szCs w:val="28"/>
-        </w:rPr>
-        <w:t>, desenvolvimento sustentável e distribuição de alimentos</w:t>
+        <w:t>, espera-se um impacto significativo em termos de</w:t>
+      </w:r>
+      <w:r>
+        <w:rPr>
+          <w:rFonts w:ascii="Arial" w:hAnsi="Arial" w:cs="Arial"/>
+          <w:sz w:val="28"/>
+          <w:szCs w:val="28"/>
+        </w:rPr>
+        <w:t xml:space="preserve"> </w:t>
+      </w:r>
+      <w:r>
+        <w:rPr>
+          <w:rFonts w:ascii="Arial" w:hAnsi="Arial" w:cs="Arial"/>
+          <w:sz w:val="28"/>
+          <w:szCs w:val="28"/>
+        </w:rPr>
+        <w:t xml:space="preserve">desenvolvimento sustentável, visibilidade a comunidades de risco e </w:t>
+      </w:r>
+      <w:r>
+        <w:rPr>
+          <w:rFonts w:ascii="Arial" w:hAnsi="Arial" w:cs="Arial"/>
+          <w:sz w:val="28"/>
+          <w:szCs w:val="28"/>
+        </w:rPr>
+        <w:t xml:space="preserve"> distribuição de alimentos</w:t>
       </w:r>
       <w:r>
         <w:rPr>
@@ -2190,121 +2261,131 @@
       <w:pPr>
         <w:pStyle w:val="Ttulo1"/>
       </w:pPr>
-      <w:bookmarkStart w:id="7" w:name="_Toc136290224"/>
+      <w:bookmarkStart w:id="6" w:name="_Toc136290224"/>
       <w:r>
         <w:t>Resultados</w:t>
       </w:r>
+      <w:bookmarkEnd w:id="6"/>
+    </w:p>
+    <w:p/>
+    <w:p>
+      <w:pPr>
+        <w:jc w:val="both"/>
+        <w:rPr>
+          <w:rFonts w:ascii="Arial" w:hAnsi="Arial" w:cs="Arial"/>
+          <w:sz w:val="28"/>
+          <w:szCs w:val="28"/>
+        </w:rPr>
+      </w:pPr>
+      <w:r>
+        <w:rPr>
+          <w:rFonts w:ascii="Arial" w:hAnsi="Arial" w:cs="Arial"/>
+          <w:sz w:val="28"/>
+          <w:szCs w:val="28"/>
+        </w:rPr>
+        <w:t xml:space="preserve">Os resultados </w:t>
+      </w:r>
+      <w:r>
+        <w:rPr>
+          <w:rFonts w:ascii="Arial" w:hAnsi="Arial" w:cs="Arial"/>
+          <w:sz w:val="28"/>
+          <w:szCs w:val="28"/>
+        </w:rPr>
+        <w:t>esperados</w:t>
+      </w:r>
+      <w:r>
+        <w:rPr>
+          <w:rFonts w:ascii="Arial" w:hAnsi="Arial" w:cs="Arial"/>
+          <w:sz w:val="28"/>
+          <w:szCs w:val="28"/>
+        </w:rPr>
+        <w:t xml:space="preserve"> e planejados</w:t>
+      </w:r>
+      <w:r>
+        <w:rPr>
+          <w:rFonts w:ascii="Arial" w:hAnsi="Arial" w:cs="Arial"/>
+          <w:sz w:val="28"/>
+          <w:szCs w:val="28"/>
+        </w:rPr>
+        <w:t xml:space="preserve"> na avaliação de impactos </w:t>
+      </w:r>
+      <w:r>
+        <w:rPr>
+          <w:rFonts w:ascii="Arial" w:hAnsi="Arial" w:cs="Arial"/>
+          <w:sz w:val="28"/>
+          <w:szCs w:val="28"/>
+        </w:rPr>
+        <w:t xml:space="preserve">da solução </w:t>
+      </w:r>
+      <w:r>
+        <w:rPr>
+          <w:rFonts w:ascii="Arial" w:hAnsi="Arial" w:cs="Arial"/>
+          <w:sz w:val="28"/>
+          <w:szCs w:val="28"/>
+        </w:rPr>
+        <w:t>estruturada,</w:t>
+      </w:r>
+      <w:r>
+        <w:rPr>
+          <w:rFonts w:ascii="Arial" w:hAnsi="Arial" w:cs="Arial"/>
+          <w:sz w:val="28"/>
+          <w:szCs w:val="28"/>
+        </w:rPr>
+        <w:t xml:space="preserve"> demonstraram que o </w:t>
+      </w:r>
+      <w:proofErr w:type="spellStart"/>
+      <w:r>
+        <w:rPr>
+          <w:rFonts w:ascii="Arial" w:hAnsi="Arial" w:cs="Arial"/>
+          <w:sz w:val="28"/>
+          <w:szCs w:val="28"/>
+        </w:rPr>
+        <w:t>Food</w:t>
+      </w:r>
+      <w:proofErr w:type="spellEnd"/>
+      <w:r>
+        <w:rPr>
+          <w:rFonts w:ascii="Arial" w:hAnsi="Arial" w:cs="Arial"/>
+          <w:sz w:val="28"/>
+          <w:szCs w:val="28"/>
+        </w:rPr>
+        <w:t xml:space="preserve"> </w:t>
+      </w:r>
+      <w:proofErr w:type="spellStart"/>
+      <w:r>
+        <w:rPr>
+          <w:rFonts w:ascii="Arial" w:hAnsi="Arial" w:cs="Arial"/>
+          <w:sz w:val="28"/>
+          <w:szCs w:val="28"/>
+        </w:rPr>
+        <w:t>Share</w:t>
+      </w:r>
+      <w:proofErr w:type="spellEnd"/>
+      <w:r>
+        <w:rPr>
+          <w:rFonts w:ascii="Arial" w:hAnsi="Arial" w:cs="Arial"/>
+          <w:sz w:val="28"/>
+          <w:szCs w:val="28"/>
+        </w:rPr>
+        <w:t xml:space="preserve"> tem o potencial de promover uma </w:t>
+      </w:r>
+      <w:r>
+        <w:rPr>
+          <w:rFonts w:ascii="Arial" w:hAnsi="Arial" w:cs="Arial"/>
+          <w:sz w:val="28"/>
+          <w:szCs w:val="28"/>
+        </w:rPr>
+        <w:t>conscientização da causa, combater a pobreza e fome, através do apoio e visibilidade as comunidades mais vulneráveis. Além do mais, garantir uma alimentação digna para as famílias que passam por inseguranç</w:t>
+      </w:r>
+      <w:bookmarkStart w:id="7" w:name="_GoBack"/>
       <w:bookmarkEnd w:id="7"/>
-    </w:p>
-    <w:p/>
-    <w:p>
-      <w:pPr>
-        <w:jc w:val="both"/>
-        <w:rPr>
-          <w:rFonts w:ascii="Arial" w:hAnsi="Arial" w:cs="Arial"/>
-          <w:sz w:val="28"/>
-          <w:szCs w:val="28"/>
-        </w:rPr>
-      </w:pPr>
-      <w:r>
-        <w:rPr>
-          <w:rFonts w:ascii="Arial" w:hAnsi="Arial" w:cs="Arial"/>
-          <w:sz w:val="28"/>
-          <w:szCs w:val="28"/>
-        </w:rPr>
-        <w:t xml:space="preserve">Os resultados </w:t>
-      </w:r>
-      <w:r>
-        <w:rPr>
-          <w:rFonts w:ascii="Arial" w:hAnsi="Arial" w:cs="Arial"/>
-          <w:sz w:val="28"/>
-          <w:szCs w:val="28"/>
-        </w:rPr>
-        <w:t>esperados</w:t>
-      </w:r>
-      <w:r>
-        <w:rPr>
-          <w:rFonts w:ascii="Arial" w:hAnsi="Arial" w:cs="Arial"/>
-          <w:sz w:val="28"/>
-          <w:szCs w:val="28"/>
-        </w:rPr>
-        <w:t xml:space="preserve"> e planejados</w:t>
-      </w:r>
-      <w:r>
-        <w:rPr>
-          <w:rFonts w:ascii="Arial" w:hAnsi="Arial" w:cs="Arial"/>
-          <w:sz w:val="28"/>
-          <w:szCs w:val="28"/>
-        </w:rPr>
-        <w:t xml:space="preserve"> na avaliação de impactos </w:t>
-      </w:r>
-      <w:r>
-        <w:rPr>
-          <w:rFonts w:ascii="Arial" w:hAnsi="Arial" w:cs="Arial"/>
-          <w:sz w:val="28"/>
-          <w:szCs w:val="28"/>
-        </w:rPr>
-        <w:t xml:space="preserve">da solução </w:t>
-      </w:r>
-      <w:r>
-        <w:rPr>
-          <w:rFonts w:ascii="Arial" w:hAnsi="Arial" w:cs="Arial"/>
-          <w:sz w:val="28"/>
-          <w:szCs w:val="28"/>
-        </w:rPr>
-        <w:t>estruturada,</w:t>
-      </w:r>
-      <w:r>
-        <w:rPr>
-          <w:rFonts w:ascii="Arial" w:hAnsi="Arial" w:cs="Arial"/>
-          <w:sz w:val="28"/>
-          <w:szCs w:val="28"/>
-        </w:rPr>
-        <w:t xml:space="preserve"> demonstraram que o </w:t>
-      </w:r>
-      <w:proofErr w:type="spellStart"/>
-      <w:r>
-        <w:rPr>
-          <w:rFonts w:ascii="Arial" w:hAnsi="Arial" w:cs="Arial"/>
-          <w:sz w:val="28"/>
-          <w:szCs w:val="28"/>
-        </w:rPr>
-        <w:t>Food</w:t>
-      </w:r>
-      <w:proofErr w:type="spellEnd"/>
-      <w:r>
-        <w:rPr>
-          <w:rFonts w:ascii="Arial" w:hAnsi="Arial" w:cs="Arial"/>
-          <w:sz w:val="28"/>
-          <w:szCs w:val="28"/>
-        </w:rPr>
-        <w:t xml:space="preserve"> </w:t>
-      </w:r>
-      <w:proofErr w:type="spellStart"/>
-      <w:r>
-        <w:rPr>
-          <w:rFonts w:ascii="Arial" w:hAnsi="Arial" w:cs="Arial"/>
-          <w:sz w:val="28"/>
-          <w:szCs w:val="28"/>
-        </w:rPr>
-        <w:t>Share</w:t>
-      </w:r>
-      <w:proofErr w:type="spellEnd"/>
-      <w:r>
-        <w:rPr>
-          <w:rFonts w:ascii="Arial" w:hAnsi="Arial" w:cs="Arial"/>
-          <w:sz w:val="28"/>
-          <w:szCs w:val="28"/>
-        </w:rPr>
-        <w:t xml:space="preserve"> tem o potencial de promover uma </w:t>
-      </w:r>
-      <w:r>
-        <w:rPr>
-          <w:rFonts w:ascii="Arial" w:hAnsi="Arial" w:cs="Arial"/>
-          <w:sz w:val="28"/>
-          <w:szCs w:val="28"/>
-        </w:rPr>
-        <w:t>conscientização da causa, combater a pobreza e fome, através do apoio e visibilidade as comunidades mais vulneráveis. Além do mais, garantir uma alimentação digna para as famílias que passam por insegurança alimentar</w:t>
+      <w:r>
+        <w:rPr>
+          <w:rFonts w:ascii="Arial" w:hAnsi="Arial" w:cs="Arial"/>
+          <w:sz w:val="28"/>
+          <w:szCs w:val="28"/>
+        </w:rPr>
+        <w:t>a alimentar</w:t>
       </w:r>
       <w:r>
         <w:rPr>
@@ -2482,8 +2563,8 @@
     </w:p>
     <w:p/>
     <w:sectPr>
-      <w:headerReference w:type="default" r:id="rId8"/>
-      <w:footerReference w:type="default" r:id="rId9"/>
+      <w:headerReference w:type="default" r:id="rId9"/>
+      <w:footerReference w:type="default" r:id="rId10"/>
       <w:pgSz w:w="11906" w:h="16838"/>
       <w:pgMar w:top="1701" w:right="1701" w:bottom="1134" w:left="1701" w:header="709" w:footer="709" w:gutter="0"/>
       <w:cols w:space="708"/>
@@ -2494,7 +2575,7 @@
 </file>
 
 <file path=word/endnotes.xml><?xml version="1.0" encoding="utf-8"?>
-<w:endnotes xmlns:wpc="http://schemas.microsoft.com/office/word/2010/wordprocessingCanvas" xmlns:mc="http://schemas.openxmlformats.org/markup-compatibility/2006" xmlns:o="urn:schemas-microsoft-com:office:office" xmlns:r="http://schemas.openxmlformats.org/officeDocument/2006/relationships" xmlns:m="http://schemas.openxmlformats.org/officeDocument/2006/math" xmlns:v="urn:schemas-microsoft-com:vml" xmlns:wp14="http://schemas.microsoft.com/office/word/2010/wordprocessingDrawing" xmlns:wp="http://schemas.openxmlformats.org/drawingml/2006/wordprocessingDrawing" xmlns:w10="urn:schemas-microsoft-com:office:word" xmlns:w="http://schemas.openxmlformats.org/wordprocessingml/2006/main" xmlns:w14="http://schemas.microsoft.com/office/word/2010/wordml" xmlns:w15="http://schemas.microsoft.com/office/word/2012/wordml" xmlns:wpg="http://schemas.microsoft.com/office/word/2010/wordprocessingGroup" xmlns:wpi="http://schemas.microsoft.com/office/word/2010/wordprocessingInk" xmlns:wne="http://schemas.microsoft.com/office/word/2006/wordml" xmlns:wps="http://schemas.microsoft.com/office/word/2010/wordprocessingShape" mc:Ignorable="w14 w15 wp14">
+<w:endnotes xmlns:wpc="http://schemas.microsoft.com/office/word/2010/wordprocessingCanvas" xmlns:mc="http://schemas.openxmlformats.org/markup-compatibility/2006" xmlns:o="urn:schemas-microsoft-com:office:office" xmlns:r="http://schemas.openxmlformats.org/officeDocument/2006/relationships" xmlns:m="http://schemas.openxmlformats.org/officeDocument/2006/math" xmlns:v="urn:schemas-microsoft-com:vml" xmlns:wp14="http://schemas.microsoft.com/office/word/2010/wordprocessingDrawing" xmlns:wp="http://schemas.openxmlformats.org/drawingml/2006/wordprocessingDrawing" xmlns:w10="urn:schemas-microsoft-com:office:word" xmlns:w="http://schemas.openxmlformats.org/wordprocessingml/2006/main" xmlns:w14="http://schemas.microsoft.com/office/word/2010/wordml" xmlns:wpg="http://schemas.microsoft.com/office/word/2010/wordprocessingGroup" xmlns:wpi="http://schemas.microsoft.com/office/word/2010/wordprocessingInk" xmlns:wne="http://schemas.microsoft.com/office/word/2006/wordml" xmlns:wps="http://schemas.microsoft.com/office/word/2010/wordprocessingShape" mc:Ignorable="w14 wp14">
   <w:endnote w:type="separator" w:id="-1">
     <w:p>
       <w:pPr>
@@ -2519,7 +2600,7 @@
 </file>
 
 <file path=word/footer1.xml><?xml version="1.0" encoding="utf-8"?>
-<w:ftr xmlns:wpc="http://schemas.microsoft.com/office/word/2010/wordprocessingCanvas" xmlns:mc="http://schemas.openxmlformats.org/markup-compatibility/2006" xmlns:o="urn:schemas-microsoft-com:office:office" xmlns:r="http://schemas.openxmlformats.org/officeDocument/2006/relationships" xmlns:m="http://schemas.openxmlformats.org/officeDocument/2006/math" xmlns:v="urn:schemas-microsoft-com:vml" xmlns:wp14="http://schemas.microsoft.com/office/word/2010/wordprocessingDrawing" xmlns:wp="http://schemas.openxmlformats.org/drawingml/2006/wordprocessingDrawing" xmlns:w10="urn:schemas-microsoft-com:office:word" xmlns:w="http://schemas.openxmlformats.org/wordprocessingml/2006/main" xmlns:w14="http://schemas.microsoft.com/office/word/2010/wordml" xmlns:w15="http://schemas.microsoft.com/office/word/2012/wordml" xmlns:wpg="http://schemas.microsoft.com/office/word/2010/wordprocessingGroup" xmlns:wpi="http://schemas.microsoft.com/office/word/2010/wordprocessingInk" xmlns:wne="http://schemas.microsoft.com/office/word/2006/wordml" xmlns:wps="http://schemas.microsoft.com/office/word/2010/wordprocessingShape" mc:Ignorable="w14 w15 wp14">
+<w:ftr xmlns:wpc="http://schemas.microsoft.com/office/word/2010/wordprocessingCanvas" xmlns:mc="http://schemas.openxmlformats.org/markup-compatibility/2006" xmlns:o="urn:schemas-microsoft-com:office:office" xmlns:r="http://schemas.openxmlformats.org/officeDocument/2006/relationships" xmlns:m="http://schemas.openxmlformats.org/officeDocument/2006/math" xmlns:v="urn:schemas-microsoft-com:vml" xmlns:wp14="http://schemas.microsoft.com/office/word/2010/wordprocessingDrawing" xmlns:wp="http://schemas.openxmlformats.org/drawingml/2006/wordprocessingDrawing" xmlns:w10="urn:schemas-microsoft-com:office:word" xmlns:w="http://schemas.openxmlformats.org/wordprocessingml/2006/main" xmlns:w14="http://schemas.microsoft.com/office/word/2010/wordml" xmlns:wpg="http://schemas.microsoft.com/office/word/2010/wordprocessingGroup" xmlns:wpi="http://schemas.microsoft.com/office/word/2010/wordprocessingInk" xmlns:wne="http://schemas.microsoft.com/office/word/2006/wordml" xmlns:wps="http://schemas.microsoft.com/office/word/2010/wordprocessingShape" mc:Ignorable="w14 wp14">
   <w:p>
     <w:pPr>
       <w:jc w:val="center"/>
@@ -2565,7 +2646,7 @@
 </file>
 
 <file path=word/footnotes.xml><?xml version="1.0" encoding="utf-8"?>
-<w:footnotes xmlns:wpc="http://schemas.microsoft.com/office/word/2010/wordprocessingCanvas" xmlns:mc="http://schemas.openxmlformats.org/markup-compatibility/2006" xmlns:o="urn:schemas-microsoft-com:office:office" xmlns:r="http://schemas.openxmlformats.org/officeDocument/2006/relationships" xmlns:m="http://schemas.openxmlformats.org/officeDocument/2006/math" xmlns:v="urn:schemas-microsoft-com:vml" xmlns:wp14="http://schemas.microsoft.com/office/word/2010/wordprocessingDrawing" xmlns:wp="http://schemas.openxmlformats.org/drawingml/2006/wordprocessingDrawing" xmlns:w10="urn:schemas-microsoft-com:office:word" xmlns:w="http://schemas.openxmlformats.org/wordprocessingml/2006/main" xmlns:w14="http://schemas.microsoft.com/office/word/2010/wordml" xmlns:w15="http://schemas.microsoft.com/office/word/2012/wordml" xmlns:wpg="http://schemas.microsoft.com/office/word/2010/wordprocessingGroup" xmlns:wpi="http://schemas.microsoft.com/office/word/2010/wordprocessingInk" xmlns:wne="http://schemas.microsoft.com/office/word/2006/wordml" xmlns:wps="http://schemas.microsoft.com/office/word/2010/wordprocessingShape" mc:Ignorable="w14 w15 wp14">
+<w:footnotes xmlns:wpc="http://schemas.microsoft.com/office/word/2010/wordprocessingCanvas" xmlns:mc="http://schemas.openxmlformats.org/markup-compatibility/2006" xmlns:o="urn:schemas-microsoft-com:office:office" xmlns:r="http://schemas.openxmlformats.org/officeDocument/2006/relationships" xmlns:m="http://schemas.openxmlformats.org/officeDocument/2006/math" xmlns:v="urn:schemas-microsoft-com:vml" xmlns:wp14="http://schemas.microsoft.com/office/word/2010/wordprocessingDrawing" xmlns:wp="http://schemas.openxmlformats.org/drawingml/2006/wordprocessingDrawing" xmlns:w10="urn:schemas-microsoft-com:office:word" xmlns:w="http://schemas.openxmlformats.org/wordprocessingml/2006/main" xmlns:w14="http://schemas.microsoft.com/office/word/2010/wordml" xmlns:wpg="http://schemas.microsoft.com/office/word/2010/wordprocessingGroup" xmlns:wpi="http://schemas.microsoft.com/office/word/2010/wordprocessingInk" xmlns:wne="http://schemas.microsoft.com/office/word/2006/wordml" xmlns:wps="http://schemas.microsoft.com/office/word/2010/wordprocessingShape" mc:Ignorable="w14 wp14">
   <w:footnote w:type="separator" w:id="-1">
     <w:p>
       <w:pPr>
@@ -2590,7 +2671,7 @@
 </file>
 
 <file path=word/header1.xml><?xml version="1.0" encoding="utf-8"?>
-<w:hdr xmlns:wpc="http://schemas.microsoft.com/office/word/2010/wordprocessingCanvas" xmlns:mc="http://schemas.openxmlformats.org/markup-compatibility/2006" xmlns:o="urn:schemas-microsoft-com:office:office" xmlns:r="http://schemas.openxmlformats.org/officeDocument/2006/relationships" xmlns:m="http://schemas.openxmlformats.org/officeDocument/2006/math" xmlns:v="urn:schemas-microsoft-com:vml" xmlns:wp14="http://schemas.microsoft.com/office/word/2010/wordprocessingDrawing" xmlns:wp="http://schemas.openxmlformats.org/drawingml/2006/wordprocessingDrawing" xmlns:w10="urn:schemas-microsoft-com:office:word" xmlns:w="http://schemas.openxmlformats.org/wordprocessingml/2006/main" xmlns:w14="http://schemas.microsoft.com/office/word/2010/wordml" xmlns:w15="http://schemas.microsoft.com/office/word/2012/wordml" xmlns:wpg="http://schemas.microsoft.com/office/word/2010/wordprocessingGroup" xmlns:wpi="http://schemas.microsoft.com/office/word/2010/wordprocessingInk" xmlns:wne="http://schemas.microsoft.com/office/word/2006/wordml" xmlns:wps="http://schemas.microsoft.com/office/word/2010/wordprocessingShape" mc:Ignorable="w14 w15 wp14">
+<w:hdr xmlns:wpc="http://schemas.microsoft.com/office/word/2010/wordprocessingCanvas" xmlns:mc="http://schemas.openxmlformats.org/markup-compatibility/2006" xmlns:o="urn:schemas-microsoft-com:office:office" xmlns:r="http://schemas.openxmlformats.org/officeDocument/2006/relationships" xmlns:m="http://schemas.openxmlformats.org/officeDocument/2006/math" xmlns:v="urn:schemas-microsoft-com:vml" xmlns:wp14="http://schemas.microsoft.com/office/word/2010/wordprocessingDrawing" xmlns:wp="http://schemas.openxmlformats.org/drawingml/2006/wordprocessingDrawing" xmlns:w10="urn:schemas-microsoft-com:office:word" xmlns:w="http://schemas.openxmlformats.org/wordprocessingml/2006/main" xmlns:w14="http://schemas.microsoft.com/office/word/2010/wordml" xmlns:wpg="http://schemas.microsoft.com/office/word/2010/wordprocessingGroup" xmlns:wpi="http://schemas.microsoft.com/office/word/2010/wordprocessingInk" xmlns:wne="http://schemas.microsoft.com/office/word/2006/wordml" xmlns:wps="http://schemas.microsoft.com/office/word/2010/wordprocessingShape" mc:Ignorable="w14 wp14">
   <w:p>
     <w:pPr>
       <w:pStyle w:val="Cabealho"/>
@@ -2669,8 +2750,8 @@
 </file>
 
 <file path=word/numbering.xml><?xml version="1.0" encoding="utf-8"?>
-<w:numbering xmlns:wpc="http://schemas.microsoft.com/office/word/2010/wordprocessingCanvas" xmlns:mc="http://schemas.openxmlformats.org/markup-compatibility/2006" xmlns:o="urn:schemas-microsoft-com:office:office" xmlns:r="http://schemas.openxmlformats.org/officeDocument/2006/relationships" xmlns:m="http://schemas.openxmlformats.org/officeDocument/2006/math" xmlns:v="urn:schemas-microsoft-com:vml" xmlns:wp14="http://schemas.microsoft.com/office/word/2010/wordprocessingDrawing" xmlns:wp="http://schemas.openxmlformats.org/drawingml/2006/wordprocessingDrawing" xmlns:w10="urn:schemas-microsoft-com:office:word" xmlns:w="http://schemas.openxmlformats.org/wordprocessingml/2006/main" xmlns:w14="http://schemas.microsoft.com/office/word/2010/wordml" xmlns:w15="http://schemas.microsoft.com/office/word/2012/wordml" xmlns:wpg="http://schemas.microsoft.com/office/word/2010/wordprocessingGroup" xmlns:wpi="http://schemas.microsoft.com/office/word/2010/wordprocessingInk" xmlns:wne="http://schemas.microsoft.com/office/word/2006/wordml" xmlns:wps="http://schemas.microsoft.com/office/word/2010/wordprocessingShape" mc:Ignorable="w14 w15 wp14">
-  <w:abstractNum w:abstractNumId="0" w15:restartNumberingAfterBreak="0">
+<w:numbering xmlns:wpc="http://schemas.microsoft.com/office/word/2010/wordprocessingCanvas" xmlns:mc="http://schemas.openxmlformats.org/markup-compatibility/2006" xmlns:o="urn:schemas-microsoft-com:office:office" xmlns:r="http://schemas.openxmlformats.org/officeDocument/2006/relationships" xmlns:m="http://schemas.openxmlformats.org/officeDocument/2006/math" xmlns:v="urn:schemas-microsoft-com:vml" xmlns:wp14="http://schemas.microsoft.com/office/word/2010/wordprocessingDrawing" xmlns:wp="http://schemas.openxmlformats.org/drawingml/2006/wordprocessingDrawing" xmlns:w10="urn:schemas-microsoft-com:office:word" xmlns:w="http://schemas.openxmlformats.org/wordprocessingml/2006/main" xmlns:w14="http://schemas.microsoft.com/office/word/2010/wordml" xmlns:wpg="http://schemas.microsoft.com/office/word/2010/wordprocessingGroup" xmlns:wpi="http://schemas.microsoft.com/office/word/2010/wordprocessingInk" xmlns:wne="http://schemas.microsoft.com/office/word/2006/wordml" xmlns:wps="http://schemas.microsoft.com/office/word/2010/wordprocessingShape" mc:Ignorable="w14 wp14">
+  <w:abstractNum w:abstractNumId="0">
     <w:nsid w:val="042C42FE"/>
     <w:multiLevelType w:val="multilevel"/>
     <w:tmpl w:val="93720148"/>
@@ -2783,7 +2864,7 @@
       </w:rPr>
     </w:lvl>
   </w:abstractNum>
-  <w:abstractNum w:abstractNumId="1" w15:restartNumberingAfterBreak="0">
+  <w:abstractNum w:abstractNumId="1">
     <w:nsid w:val="2E36157E"/>
     <w:multiLevelType w:val="hybridMultilevel"/>
     <w:tmpl w:val="70607008"/>
@@ -2872,7 +2953,7 @@
       </w:pPr>
     </w:lvl>
   </w:abstractNum>
-  <w:abstractNum w:abstractNumId="2" w15:restartNumberingAfterBreak="0">
+  <w:abstractNum w:abstractNumId="2">
     <w:nsid w:val="36BD22CB"/>
     <w:multiLevelType w:val="hybridMultilevel"/>
     <w:tmpl w:val="A4865600"/>
@@ -2963,7 +3044,7 @@
       </w:pPr>
     </w:lvl>
   </w:abstractNum>
-  <w:abstractNum w:abstractNumId="3" w15:restartNumberingAfterBreak="0">
+  <w:abstractNum w:abstractNumId="3">
     <w:nsid w:val="41312F25"/>
     <w:multiLevelType w:val="hybridMultilevel"/>
     <w:tmpl w:val="CC903E94"/>
@@ -3076,7 +3157,7 @@
       </w:rPr>
     </w:lvl>
   </w:abstractNum>
-  <w:abstractNum w:abstractNumId="4" w15:restartNumberingAfterBreak="0">
+  <w:abstractNum w:abstractNumId="4">
     <w:nsid w:val="44A06887"/>
     <w:multiLevelType w:val="multilevel"/>
     <w:tmpl w:val="21B0A848"/>
@@ -3197,7 +3278,7 @@
       </w:rPr>
     </w:lvl>
   </w:abstractNum>
-  <w:abstractNum w:abstractNumId="5" w15:restartNumberingAfterBreak="0">
+  <w:abstractNum w:abstractNumId="5">
     <w:nsid w:val="4B3A3DFD"/>
     <w:multiLevelType w:val="hybridMultilevel"/>
     <w:tmpl w:val="4ADC365E"/>
@@ -3286,7 +3367,7 @@
       </w:pPr>
     </w:lvl>
   </w:abstractNum>
-  <w:abstractNum w:abstractNumId="6" w15:restartNumberingAfterBreak="0">
+  <w:abstractNum w:abstractNumId="6">
     <w:nsid w:val="55FF4DF6"/>
     <w:multiLevelType w:val="hybridMultilevel"/>
     <w:tmpl w:val="A14C66B6"/>
@@ -3399,7 +3480,7 @@
       </w:rPr>
     </w:lvl>
   </w:abstractNum>
-  <w:abstractNum w:abstractNumId="7" w15:restartNumberingAfterBreak="0">
+  <w:abstractNum w:abstractNumId="7">
     <w:nsid w:val="564435DE"/>
     <w:multiLevelType w:val="hybridMultilevel"/>
     <w:tmpl w:val="0568D440"/>
@@ -3489,7 +3570,7 @@
       </w:pPr>
     </w:lvl>
   </w:abstractNum>
-  <w:abstractNum w:abstractNumId="8" w15:restartNumberingAfterBreak="0">
+  <w:abstractNum w:abstractNumId="8">
     <w:nsid w:val="5BD131E4"/>
     <w:multiLevelType w:val="hybridMultilevel"/>
     <w:tmpl w:val="64EC29AE"/>
@@ -3580,7 +3661,7 @@
       </w:pPr>
     </w:lvl>
   </w:abstractNum>
-  <w:abstractNum w:abstractNumId="9" w15:restartNumberingAfterBreak="0">
+  <w:abstractNum w:abstractNumId="9">
     <w:nsid w:val="70F828B8"/>
     <w:multiLevelType w:val="hybridMultilevel"/>
     <w:tmpl w:val="AE6CF6C2"/>
@@ -3669,7 +3750,7 @@
       </w:pPr>
     </w:lvl>
   </w:abstractNum>
-  <w:abstractNum w:abstractNumId="10" w15:restartNumberingAfterBreak="0">
+  <w:abstractNum w:abstractNumId="10">
     <w:nsid w:val="7E2223DF"/>
     <w:multiLevelType w:val="hybridMultilevel"/>
     <w:tmpl w:val="A34C05C0"/>
@@ -3795,7 +3876,7 @@
 </file>
 
 <file path=word/styles.xml><?xml version="1.0" encoding="utf-8"?>
-<w:styles xmlns:mc="http://schemas.openxmlformats.org/markup-compatibility/2006" xmlns:r="http://schemas.openxmlformats.org/officeDocument/2006/relationships" xmlns:w="http://schemas.openxmlformats.org/wordprocessingml/2006/main" xmlns:w14="http://schemas.microsoft.com/office/word/2010/wordml" xmlns:w15="http://schemas.microsoft.com/office/word/2012/wordml" mc:Ignorable="w14 w15">
+<w:styles xmlns:mc="http://schemas.openxmlformats.org/markup-compatibility/2006" xmlns:r="http://schemas.openxmlformats.org/officeDocument/2006/relationships" xmlns:w="http://schemas.openxmlformats.org/wordprocessingml/2006/main" xmlns:w14="http://schemas.microsoft.com/office/word/2010/wordml" mc:Ignorable="w14">
   <w:docDefaults>
     <w:rPrDefault>
       <w:rPr>
@@ -3811,378 +3892,659 @@
       </w:pPr>
     </w:pPrDefault>
   </w:docDefaults>
-  <w:latentStyles w:defLockedState="0" w:defUIPriority="99" w:defSemiHidden="0" w:defUnhideWhenUsed="0" w:defQFormat="0" w:count="371">
-    <w:lsdException w:name="Normal" w:uiPriority="0" w:qFormat="1"/>
-    <w:lsdException w:name="heading 1" w:uiPriority="9" w:qFormat="1"/>
-    <w:lsdException w:name="heading 2" w:semiHidden="1" w:uiPriority="9" w:unhideWhenUsed="1" w:qFormat="1"/>
-    <w:lsdException w:name="heading 3" w:semiHidden="1" w:uiPriority="9" w:unhideWhenUsed="1" w:qFormat="1"/>
-    <w:lsdException w:name="heading 4" w:semiHidden="1" w:uiPriority="9" w:unhideWhenUsed="1" w:qFormat="1"/>
-    <w:lsdException w:name="heading 5" w:semiHidden="1" w:uiPriority="9" w:unhideWhenUsed="1" w:qFormat="1"/>
-    <w:lsdException w:name="heading 6" w:semiHidden="1" w:uiPriority="9" w:unhideWhenUsed="1" w:qFormat="1"/>
-    <w:lsdException w:name="heading 7" w:semiHidden="1" w:uiPriority="9" w:unhideWhenUsed="1" w:qFormat="1"/>
-    <w:lsdException w:name="heading 8" w:semiHidden="1" w:uiPriority="9" w:unhideWhenUsed="1" w:qFormat="1"/>
-    <w:lsdException w:name="heading 9" w:semiHidden="1" w:uiPriority="9" w:unhideWhenUsed="1" w:qFormat="1"/>
-    <w:lsdException w:name="index 1" w:semiHidden="1" w:unhideWhenUsed="1"/>
-    <w:lsdException w:name="index 2" w:semiHidden="1" w:unhideWhenUsed="1"/>
-    <w:lsdException w:name="index 3" w:semiHidden="1" w:unhideWhenUsed="1"/>
-    <w:lsdException w:name="index 4" w:semiHidden="1" w:unhideWhenUsed="1"/>
-    <w:lsdException w:name="index 5" w:semiHidden="1" w:unhideWhenUsed="1"/>
-    <w:lsdException w:name="index 6" w:semiHidden="1" w:unhideWhenUsed="1"/>
-    <w:lsdException w:name="index 7" w:semiHidden="1" w:unhideWhenUsed="1"/>
-    <w:lsdException w:name="index 8" w:semiHidden="1" w:unhideWhenUsed="1"/>
-    <w:lsdException w:name="index 9" w:semiHidden="1" w:unhideWhenUsed="1"/>
-    <w:lsdException w:name="toc 1" w:semiHidden="1" w:uiPriority="39" w:unhideWhenUsed="1"/>
-    <w:lsdException w:name="toc 2" w:semiHidden="1" w:uiPriority="39" w:unhideWhenUsed="1"/>
-    <w:lsdException w:name="toc 3" w:semiHidden="1" w:uiPriority="39" w:unhideWhenUsed="1"/>
-    <w:lsdException w:name="toc 4" w:semiHidden="1" w:uiPriority="39" w:unhideWhenUsed="1"/>
-    <w:lsdException w:name="toc 5" w:semiHidden="1" w:uiPriority="39" w:unhideWhenUsed="1"/>
-    <w:lsdException w:name="toc 6" w:semiHidden="1" w:uiPriority="39" w:unhideWhenUsed="1"/>
-    <w:lsdException w:name="toc 7" w:semiHidden="1" w:uiPriority="39" w:unhideWhenUsed="1"/>
-    <w:lsdException w:name="toc 8" w:semiHidden="1" w:uiPriority="39" w:unhideWhenUsed="1"/>
-    <w:lsdException w:name="toc 9" w:semiHidden="1" w:uiPriority="39" w:unhideWhenUsed="1"/>
-    <w:lsdException w:name="Normal Indent" w:semiHidden="1" w:unhideWhenUsed="1"/>
-    <w:lsdException w:name="footnote text" w:semiHidden="1" w:unhideWhenUsed="1"/>
-    <w:lsdException w:name="annotation text" w:semiHidden="1" w:unhideWhenUsed="1"/>
-    <w:lsdException w:name="header" w:semiHidden="1" w:unhideWhenUsed="1"/>
-    <w:lsdException w:name="footer" w:semiHidden="1" w:unhideWhenUsed="1"/>
-    <w:lsdException w:name="index heading" w:semiHidden="1" w:unhideWhenUsed="1"/>
-    <w:lsdException w:name="caption" w:semiHidden="1" w:uiPriority="35" w:unhideWhenUsed="1" w:qFormat="1"/>
-    <w:lsdException w:name="table of figures" w:semiHidden="1" w:unhideWhenUsed="1"/>
-    <w:lsdException w:name="envelope address" w:semiHidden="1" w:unhideWhenUsed="1"/>
-    <w:lsdException w:name="envelope return" w:semiHidden="1" w:unhideWhenUsed="1"/>
-    <w:lsdException w:name="footnote reference" w:semiHidden="1" w:unhideWhenUsed="1"/>
-    <w:lsdException w:name="annotation reference" w:semiHidden="1" w:unhideWhenUsed="1"/>
-    <w:lsdException w:name="line number" w:semiHidden="1" w:unhideWhenUsed="1"/>
-    <w:lsdException w:name="page number" w:semiHidden="1" w:unhideWhenUsed="1"/>
-    <w:lsdException w:name="endnote reference" w:semiHidden="1" w:unhideWhenUsed="1"/>
-    <w:lsdException w:name="endnote text" w:semiHidden="1" w:unhideWhenUsed="1"/>
-    <w:lsdException w:name="table of authorities" w:semiHidden="1" w:unhideWhenUsed="1"/>
-    <w:lsdException w:name="macro" w:semiHidden="1" w:unhideWhenUsed="1"/>
-    <w:lsdException w:name="toa heading" w:semiHidden="1" w:unhideWhenUsed="1"/>
-    <w:lsdException w:name="List" w:semiHidden="1" w:unhideWhenUsed="1"/>
-    <w:lsdException w:name="List Bullet" w:semiHidden="1" w:unhideWhenUsed="1"/>
-    <w:lsdException w:name="List Number" w:semiHidden="1" w:unhideWhenUsed="1"/>
-    <w:lsdException w:name="List 2" w:semiHidden="1" w:unhideWhenUsed="1"/>
-    <w:lsdException w:name="List 3" w:semiHidden="1" w:unhideWhenUsed="1"/>
-    <w:lsdException w:name="List 4" w:semiHidden="1" w:unhideWhenUsed="1"/>
-    <w:lsdException w:name="List 5" w:semiHidden="1" w:unhideWhenUsed="1"/>
-    <w:lsdException w:name="List Bullet 2" w:semiHidden="1" w:unhideWhenUsed="1"/>
-    <w:lsdException w:name="List Bullet 3" w:semiHidden="1" w:unhideWhenUsed="1"/>
-    <w:lsdException w:name="List Bullet 4" w:semiHidden="1" w:unhideWhenUsed="1"/>
-    <w:lsdException w:name="List Bullet 5" w:semiHidden="1" w:unhideWhenUsed="1"/>
-    <w:lsdException w:name="List Number 2" w:semiHidden="1" w:unhideWhenUsed="1"/>
-    <w:lsdException w:name="List Number 3" w:semiHidden="1" w:unhideWhenUsed="1"/>
-    <w:lsdException w:name="List Number 4" w:semiHidden="1" w:unhideWhenUsed="1"/>
-    <w:lsdException w:name="List Number 5" w:semiHidden="1" w:unhideWhenUsed="1"/>
-    <w:lsdException w:name="Title" w:uiPriority="10" w:qFormat="1"/>
-    <w:lsdException w:name="Closing" w:semiHidden="1" w:unhideWhenUsed="1"/>
-    <w:lsdException w:name="Signature" w:semiHidden="1" w:unhideWhenUsed="1"/>
-    <w:lsdException w:name="Default Paragraph Font" w:semiHidden="1" w:uiPriority="1" w:unhideWhenUsed="1"/>
-    <w:lsdException w:name="Body Text" w:semiHidden="1" w:unhideWhenUsed="1"/>
-    <w:lsdException w:name="Body Text Indent" w:semiHidden="1" w:unhideWhenUsed="1"/>
-    <w:lsdException w:name="List Continue" w:semiHidden="1" w:unhideWhenUsed="1"/>
-    <w:lsdException w:name="List Continue 2" w:semiHidden="1" w:unhideWhenUsed="1"/>
-    <w:lsdException w:name="List Continue 3" w:semiHidden="1" w:unhideWhenUsed="1"/>
-    <w:lsdException w:name="List Continue 4" w:semiHidden="1" w:unhideWhenUsed="1"/>
-    <w:lsdException w:name="List Continue 5" w:semiHidden="1" w:unhideWhenUsed="1"/>
-    <w:lsdException w:name="Message Header" w:semiHidden="1" w:unhideWhenUsed="1"/>
-    <w:lsdException w:name="Subtitle" w:uiPriority="11" w:qFormat="1"/>
-    <w:lsdException w:name="Salutation" w:semiHidden="1" w:unhideWhenUsed="1"/>
-    <w:lsdException w:name="Date" w:semiHidden="1" w:unhideWhenUsed="1"/>
-    <w:lsdException w:name="Body Text First Indent" w:semiHidden="1" w:unhideWhenUsed="1"/>
-    <w:lsdException w:name="Body Text First Indent 2" w:semiHidden="1" w:unhideWhenUsed="1"/>
-    <w:lsdException w:name="Note Heading" w:semiHidden="1" w:unhideWhenUsed="1"/>
-    <w:lsdException w:name="Body Text 2" w:semiHidden="1" w:unhideWhenUsed="1"/>
-    <w:lsdException w:name="Body Text 3" w:semiHidden="1" w:unhideWhenUsed="1"/>
-    <w:lsdException w:name="Body Text Indent 2" w:semiHidden="1" w:unhideWhenUsed="1"/>
-    <w:lsdException w:name="Body Text Indent 3" w:semiHidden="1" w:unhideWhenUsed="1"/>
-    <w:lsdException w:name="Block Text" w:semiHidden="1" w:unhideWhenUsed="1"/>
-    <w:lsdException w:name="Hyperlink" w:semiHidden="1" w:unhideWhenUsed="1"/>
-    <w:lsdException w:name="FollowedHyperlink" w:semiHidden="1" w:unhideWhenUsed="1"/>
-    <w:lsdException w:name="Strong" w:uiPriority="22" w:qFormat="1"/>
-    <w:lsdException w:name="Emphasis" w:uiPriority="20" w:qFormat="1"/>
-    <w:lsdException w:name="Document Map" w:semiHidden="1" w:unhideWhenUsed="1"/>
-    <w:lsdException w:name="Plain Text" w:semiHidden="1" w:unhideWhenUsed="1"/>
-    <w:lsdException w:name="E-mail Signature" w:semiHidden="1" w:unhideWhenUsed="1"/>
-    <w:lsdException w:name="HTML Top of Form" w:semiHidden="1" w:unhideWhenUsed="1"/>
-    <w:lsdException w:name="HTML Bottom of Form" w:semiHidden="1" w:unhideWhenUsed="1"/>
-    <w:lsdException w:name="Normal (Web)" w:semiHidden="1" w:unhideWhenUsed="1"/>
-    <w:lsdException w:name="HTML Acronym" w:semiHidden="1" w:unhideWhenUsed="1"/>
-    <w:lsdException w:name="HTML Address" w:semiHidden="1" w:unhideWhenUsed="1"/>
-    <w:lsdException w:name="HTML Cite" w:semiHidden="1" w:unhideWhenUsed="1"/>
-    <w:lsdException w:name="HTML Code" w:semiHidden="1" w:unhideWhenUsed="1"/>
-    <w:lsdException w:name="HTML Definition" w:semiHidden="1" w:unhideWhenUsed="1"/>
-    <w:lsdException w:name="HTML Keyboard" w:semiHidden="1" w:unhideWhenUsed="1"/>
-    <w:lsdException w:name="HTML Preformatted" w:semiHidden="1" w:unhideWhenUsed="1"/>
-    <w:lsdException w:name="HTML Sample" w:semiHidden="1" w:unhideWhenUsed="1"/>
-    <w:lsdException w:name="HTML Typewriter" w:semiHidden="1" w:unhideWhenUsed="1"/>
-    <w:lsdException w:name="HTML Variable" w:semiHidden="1" w:unhideWhenUsed="1"/>
-    <w:lsdException w:name="Normal Table" w:semiHidden="1" w:unhideWhenUsed="1"/>
-    <w:lsdException w:name="annotation subject" w:semiHidden="1" w:unhideWhenUsed="1"/>
-    <w:lsdException w:name="No List" w:semiHidden="1" w:unhideWhenUsed="1"/>
-    <w:lsdException w:name="Outline List 1" w:semiHidden="1" w:unhideWhenUsed="1"/>
-    <w:lsdException w:name="Outline List 2" w:semiHidden="1" w:unhideWhenUsed="1"/>
-    <w:lsdException w:name="Outline List 3" w:semiHidden="1" w:unhideWhenUsed="1"/>
-    <w:lsdException w:name="Table Simple 1" w:semiHidden="1" w:unhideWhenUsed="1"/>
-    <w:lsdException w:name="Table Simple 2" w:semiHidden="1" w:unhideWhenUsed="1"/>
-    <w:lsdException w:name="Table Simple 3" w:semiHidden="1" w:unhideWhenUsed="1"/>
-    <w:lsdException w:name="Table Classic 1" w:semiHidden="1" w:unhideWhenUsed="1"/>
-    <w:lsdException w:name="Table Classic 2" w:semiHidden="1" w:unhideWhenUsed="1"/>
-    <w:lsdException w:name="Table Classic 3" w:semiHidden="1" w:unhideWhenUsed="1"/>
-    <w:lsdException w:name="Table Classic 4" w:semiHidden="1" w:unhideWhenUsed="1"/>
-    <w:lsdException w:name="Table Colorful 1" w:semiHidden="1" w:unhideWhenUsed="1"/>
-    <w:lsdException w:name="Table Colorful 2" w:semiHidden="1" w:unhideWhenUsed="1"/>
-    <w:lsdException w:name="Table Colorful 3" w:semiHidden="1" w:unhideWhenUsed="1"/>
-    <w:lsdException w:name="Table Columns 1" w:semiHidden="1" w:unhideWhenUsed="1"/>
-    <w:lsdException w:name="Table Columns 2" w:semiHidden="1" w:unhideWhenUsed="1"/>
-    <w:lsdException w:name="Table Columns 3" w:semiHidden="1" w:unhideWhenUsed="1"/>
-    <w:lsdException w:name="Table Columns 4" w:semiHidden="1" w:unhideWhenUsed="1"/>
-    <w:lsdException w:name="Table Columns 5" w:semiHidden="1" w:unhideWhenUsed="1"/>
-    <w:lsdException w:name="Table Grid 1" w:semiHidden="1" w:unhideWhenUsed="1"/>
-    <w:lsdException w:name="Table Grid 2" w:semiHidden="1" w:unhideWhenUsed="1"/>
-    <w:lsdException w:name="Table Grid 3" w:semiHidden="1" w:unhideWhenUsed="1"/>
-    <w:lsdException w:name="Table Grid 4" w:semiHidden="1" w:unhideWhenUsed="1"/>
-    <w:lsdException w:name="Table Grid 5" w:semiHidden="1" w:unhideWhenUsed="1"/>
-    <w:lsdException w:name="Table Grid 6" w:semiHidden="1" w:unhideWhenUsed="1"/>
-    <w:lsdException w:name="Table Grid 7" w:semiHidden="1" w:unhideWhenUsed="1"/>
-    <w:lsdException w:name="Table Grid 8" w:semiHidden="1" w:unhideWhenUsed="1"/>
-    <w:lsdException w:name="Table List 1" w:semiHidden="1" w:unhideWhenUsed="1"/>
-    <w:lsdException w:name="Table List 2" w:semiHidden="1" w:unhideWhenUsed="1"/>
-    <w:lsdException w:name="Table List 3" w:semiHidden="1" w:unhideWhenUsed="1"/>
-    <w:lsdException w:name="Table List 4" w:semiHidden="1" w:unhideWhenUsed="1"/>
-    <w:lsdException w:name="Table List 5" w:semiHidden="1" w:unhideWhenUsed="1"/>
-    <w:lsdException w:name="Table List 6" w:semiHidden="1" w:unhideWhenUsed="1"/>
-    <w:lsdException w:name="Table List 7" w:semiHidden="1" w:unhideWhenUsed="1"/>
-    <w:lsdException w:name="Table List 8" w:semiHidden="1" w:unhideWhenUsed="1"/>
-    <w:lsdException w:name="Table 3D effects 1" w:semiHidden="1" w:unhideWhenUsed="1"/>
-    <w:lsdException w:name="Table 3D effects 2" w:semiHidden="1" w:unhideWhenUsed="1"/>
-    <w:lsdException w:name="Table 3D effects 3" w:semiHidden="1" w:unhideWhenUsed="1"/>
-    <w:lsdException w:name="Table Contemporary" w:semiHidden="1" w:unhideWhenUsed="1"/>
-    <w:lsdException w:name="Table Elegant" w:semiHidden="1" w:unhideWhenUsed="1"/>
-    <w:lsdException w:name="Table Professional" w:semiHidden="1" w:unhideWhenUsed="1"/>
-    <w:lsdException w:name="Table Subtle 1" w:semiHidden="1" w:unhideWhenUsed="1"/>
-    <w:lsdException w:name="Table Subtle 2" w:semiHidden="1" w:unhideWhenUsed="1"/>
-    <w:lsdException w:name="Table Web 1" w:semiHidden="1" w:unhideWhenUsed="1"/>
-    <w:lsdException w:name="Table Web 2" w:semiHidden="1" w:unhideWhenUsed="1"/>
-    <w:lsdException w:name="Table Web 3" w:semiHidden="1" w:unhideWhenUsed="1"/>
-    <w:lsdException w:name="Balloon Text" w:semiHidden="1" w:unhideWhenUsed="1"/>
-    <w:lsdException w:name="Table Grid" w:uiPriority="39"/>
-    <w:lsdException w:name="Table Theme" w:semiHidden="1" w:unhideWhenUsed="1"/>
-    <w:lsdException w:name="Placeholder Text" w:semiHidden="1"/>
-    <w:lsdException w:name="No Spacing" w:uiPriority="1" w:qFormat="1"/>
-    <w:lsdException w:name="Light Shading" w:uiPriority="60"/>
-    <w:lsdException w:name="Light List" w:uiPriority="61"/>
-    <w:lsdException w:name="Light Grid" w:uiPriority="62"/>
-    <w:lsdException w:name="Medium Shading 1" w:uiPriority="63"/>
-    <w:lsdException w:name="Medium Shading 2" w:uiPriority="64"/>
-    <w:lsdException w:name="Medium List 1" w:uiPriority="65"/>
-    <w:lsdException w:name="Medium List 2" w:uiPriority="66"/>
-    <w:lsdException w:name="Medium Grid 1" w:uiPriority="67"/>
-    <w:lsdException w:name="Medium Grid 2" w:uiPriority="68"/>
-    <w:lsdException w:name="Medium Grid 3" w:uiPriority="69"/>
-    <w:lsdException w:name="Dark List" w:uiPriority="70"/>
-    <w:lsdException w:name="Colorful Shading" w:uiPriority="71"/>
-    <w:lsdException w:name="Colorful List" w:uiPriority="72"/>
-    <w:lsdException w:name="Colorful Grid" w:uiPriority="73"/>
-    <w:lsdException w:name="Light Shading Accent 1" w:uiPriority="60"/>
-    <w:lsdException w:name="Light List Accent 1" w:uiPriority="61"/>
-    <w:lsdException w:name="Light Grid Accent 1" w:uiPriority="62"/>
-    <w:lsdException w:name="Medium Shading 1 Accent 1" w:uiPriority="63"/>
-    <w:lsdException w:name="Medium Shading 2 Accent 1" w:uiPriority="64"/>
-    <w:lsdException w:name="Medium List 1 Accent 1" w:uiPriority="65"/>
-    <w:lsdException w:name="Revision" w:semiHidden="1"/>
-    <w:lsdException w:name="List Paragraph" w:uiPriority="34" w:qFormat="1"/>
-    <w:lsdException w:name="Quote" w:uiPriority="29" w:qFormat="1"/>
-    <w:lsdException w:name="Intense Quote" w:uiPriority="30" w:qFormat="1"/>
-    <w:lsdException w:name="Medium List 2 Accent 1" w:uiPriority="66"/>
-    <w:lsdException w:name="Medium Grid 1 Accent 1" w:uiPriority="67"/>
-    <w:lsdException w:name="Medium Grid 2 Accent 1" w:uiPriority="68"/>
-    <w:lsdException w:name="Medium Grid 3 Accent 1" w:uiPriority="69"/>
-    <w:lsdException w:name="Dark List Accent 1" w:uiPriority="70"/>
-    <w:lsdException w:name="Colorful Shading Accent 1" w:uiPriority="71"/>
-    <w:lsdException w:name="Colorful List Accent 1" w:uiPriority="72"/>
-    <w:lsdException w:name="Colorful Grid Accent 1" w:uiPriority="73"/>
-    <w:lsdException w:name="Light Shading Accent 2" w:uiPriority="60"/>
-    <w:lsdException w:name="Light List Accent 2" w:uiPriority="61"/>
-    <w:lsdException w:name="Light Grid Accent 2" w:uiPriority="62"/>
-    <w:lsdException w:name="Medium Shading 1 Accent 2" w:uiPriority="63"/>
-    <w:lsdException w:name="Medium Shading 2 Accent 2" w:uiPriority="64"/>
-    <w:lsdException w:name="Medium List 1 Accent 2" w:uiPriority="65"/>
-    <w:lsdException w:name="Medium List 2 Accent 2" w:uiPriority="66"/>
-    <w:lsdException w:name="Medium Grid 1 Accent 2" w:uiPriority="67"/>
-    <w:lsdException w:name="Medium Grid 2 Accent 2" w:uiPriority="68"/>
-    <w:lsdException w:name="Medium Grid 3 Accent 2" w:uiPriority="69"/>
-    <w:lsdException w:name="Dark List Accent 2" w:uiPriority="70"/>
-    <w:lsdException w:name="Colorful Shading Accent 2" w:uiPriority="71"/>
-    <w:lsdException w:name="Colorful List Accent 2" w:uiPriority="72"/>
-    <w:lsdException w:name="Colorful Grid Accent 2" w:uiPriority="73"/>
-    <w:lsdException w:name="Light Shading Accent 3" w:uiPriority="60"/>
-    <w:lsdException w:name="Light List Accent 3" w:uiPriority="61"/>
-    <w:lsdException w:name="Light Grid Accent 3" w:uiPriority="62"/>
-    <w:lsdException w:name="Medium Shading 1 Accent 3" w:uiPriority="63"/>
-    <w:lsdException w:name="Medium Shading 2 Accent 3" w:uiPriority="64"/>
-    <w:lsdException w:name="Medium List 1 Accent 3" w:uiPriority="65"/>
-    <w:lsdException w:name="Medium List 2 Accent 3" w:uiPriority="66"/>
-    <w:lsdException w:name="Medium Grid 1 Accent 3" w:uiPriority="67"/>
-    <w:lsdException w:name="Medium Grid 2 Accent 3" w:uiPriority="68"/>
-    <w:lsdException w:name="Medium Grid 3 Accent 3" w:uiPriority="69"/>
-    <w:lsdException w:name="Dark List Accent 3" w:uiPriority="70"/>
-    <w:lsdException w:name="Colorful Shading Accent 3" w:uiPriority="71"/>
-    <w:lsdException w:name="Colorful List Accent 3" w:uiPriority="72"/>
-    <w:lsdException w:name="Colorful Grid Accent 3" w:uiPriority="73"/>
-    <w:lsdException w:name="Light Shading Accent 4" w:uiPriority="60"/>
-    <w:lsdException w:name="Light List Accent 4" w:uiPriority="61"/>
-    <w:lsdException w:name="Light Grid Accent 4" w:uiPriority="62"/>
-    <w:lsdException w:name="Medium Shading 1 Accent 4" w:uiPriority="63"/>
-    <w:lsdException w:name="Medium Shading 2 Accent 4" w:uiPriority="64"/>
-    <w:lsdException w:name="Medium List 1 Accent 4" w:uiPriority="65"/>
-    <w:lsdException w:name="Medium List 2 Accent 4" w:uiPriority="66"/>
-    <w:lsdException w:name="Medium Grid 1 Accent 4" w:uiPriority="67"/>
-    <w:lsdException w:name="Medium Grid 2 Accent 4" w:uiPriority="68"/>
-    <w:lsdException w:name="Medium Grid 3 Accent 4" w:uiPriority="69"/>
-    <w:lsdException w:name="Dark List Accent 4" w:uiPriority="70"/>
-    <w:lsdException w:name="Colorful Shading Accent 4" w:uiPriority="71"/>
-    <w:lsdException w:name="Colorful List Accent 4" w:uiPriority="72"/>
-    <w:lsdException w:name="Colorful Grid Accent 4" w:uiPriority="73"/>
-    <w:lsdException w:name="Light Shading Accent 5" w:uiPriority="60"/>
-    <w:lsdException w:name="Light List Accent 5" w:uiPriority="61"/>
-    <w:lsdException w:name="Light Grid Accent 5" w:uiPriority="62"/>
-    <w:lsdException w:name="Medium Shading 1 Accent 5" w:uiPriority="63"/>
-    <w:lsdException w:name="Medium Shading 2 Accent 5" w:uiPriority="64"/>
-    <w:lsdException w:name="Medium List 1 Accent 5" w:uiPriority="65"/>
-    <w:lsdException w:name="Medium List 2 Accent 5" w:uiPriority="66"/>
-    <w:lsdException w:name="Medium Grid 1 Accent 5" w:uiPriority="67"/>
-    <w:lsdException w:name="Medium Grid 2 Accent 5" w:uiPriority="68"/>
-    <w:lsdException w:name="Medium Grid 3 Accent 5" w:uiPriority="69"/>
-    <w:lsdException w:name="Dark List Accent 5" w:uiPriority="70"/>
-    <w:lsdException w:name="Colorful Shading Accent 5" w:uiPriority="71"/>
-    <w:lsdException w:name="Colorful List Accent 5" w:uiPriority="72"/>
-    <w:lsdException w:name="Colorful Grid Accent 5" w:uiPriority="73"/>
-    <w:lsdException w:name="Light Shading Accent 6" w:uiPriority="60"/>
-    <w:lsdException w:name="Light List Accent 6" w:uiPriority="61"/>
-    <w:lsdException w:name="Light Grid Accent 6" w:uiPriority="62"/>
-    <w:lsdException w:name="Medium Shading 1 Accent 6" w:uiPriority="63"/>
-    <w:lsdException w:name="Medium Shading 2 Accent 6" w:uiPriority="64"/>
-    <w:lsdException w:name="Medium List 1 Accent 6" w:uiPriority="65"/>
-    <w:lsdException w:name="Medium List 2 Accent 6" w:uiPriority="66"/>
-    <w:lsdException w:name="Medium Grid 1 Accent 6" w:uiPriority="67"/>
-    <w:lsdException w:name="Medium Grid 2 Accent 6" w:uiPriority="68"/>
-    <w:lsdException w:name="Medium Grid 3 Accent 6" w:uiPriority="69"/>
-    <w:lsdException w:name="Dark List Accent 6" w:uiPriority="70"/>
-    <w:lsdException w:name="Colorful Shading Accent 6" w:uiPriority="71"/>
-    <w:lsdException w:name="Colorful List Accent 6" w:uiPriority="72"/>
-    <w:lsdException w:name="Colorful Grid Accent 6" w:uiPriority="73"/>
-    <w:lsdException w:name="Subtle Emphasis" w:uiPriority="19" w:qFormat="1"/>
-    <w:lsdException w:name="Intense Emphasis" w:uiPriority="21" w:qFormat="1"/>
-    <w:lsdException w:name="Subtle Reference" w:uiPriority="31" w:qFormat="1"/>
-    <w:lsdException w:name="Intense Reference" w:uiPriority="32" w:qFormat="1"/>
-    <w:lsdException w:name="Book Title" w:uiPriority="33" w:qFormat="1"/>
-    <w:lsdException w:name="Bibliography" w:semiHidden="1" w:uiPriority="37" w:unhideWhenUsed="1"/>
-    <w:lsdException w:name="TOC Heading" w:semiHidden="1" w:uiPriority="39" w:unhideWhenUsed="1" w:qFormat="1"/>
-    <w:lsdException w:name="Plain Table 1" w:uiPriority="41"/>
-    <w:lsdException w:name="Plain Table 2" w:uiPriority="42"/>
-    <w:lsdException w:name="Plain Table 3" w:uiPriority="43"/>
-    <w:lsdException w:name="Plain Table 4" w:uiPriority="44"/>
-    <w:lsdException w:name="Plain Table 5" w:uiPriority="45"/>
-    <w:lsdException w:name="Grid Table Light" w:uiPriority="40"/>
-    <w:lsdException w:name="Grid Table 1 Light" w:uiPriority="46"/>
-    <w:lsdException w:name="Grid Table 2" w:uiPriority="47"/>
-    <w:lsdException w:name="Grid Table 3" w:uiPriority="48"/>
-    <w:lsdException w:name="Grid Table 4" w:uiPriority="49"/>
-    <w:lsdException w:name="Grid Table 5 Dark" w:uiPriority="50"/>
-    <w:lsdException w:name="Grid Table 6 Colorful" w:uiPriority="51"/>
-    <w:lsdException w:name="Grid Table 7 Colorful" w:uiPriority="52"/>
-    <w:lsdException w:name="Grid Table 1 Light Accent 1" w:uiPriority="46"/>
-    <w:lsdException w:name="Grid Table 2 Accent 1" w:uiPriority="47"/>
-    <w:lsdException w:name="Grid Table 3 Accent 1" w:uiPriority="48"/>
-    <w:lsdException w:name="Grid Table 4 Accent 1" w:uiPriority="49"/>
-    <w:lsdException w:name="Grid Table 5 Dark Accent 1" w:uiPriority="50"/>
-    <w:lsdException w:name="Grid Table 6 Colorful Accent 1" w:uiPriority="51"/>
-    <w:lsdException w:name="Grid Table 7 Colorful Accent 1" w:uiPriority="52"/>
-    <w:lsdException w:name="Grid Table 1 Light Accent 2" w:uiPriority="46"/>
-    <w:lsdException w:name="Grid Table 2 Accent 2" w:uiPriority="47"/>
-    <w:lsdException w:name="Grid Table 3 Accent 2" w:uiPriority="48"/>
-    <w:lsdException w:name="Grid Table 4 Accent 2" w:uiPriority="49"/>
-    <w:lsdException w:name="Grid Table 5 Dark Accent 2" w:uiPriority="50"/>
-    <w:lsdException w:name="Grid Table 6 Colorful Accent 2" w:uiPriority="51"/>
-    <w:lsdException w:name="Grid Table 7 Colorful Accent 2" w:uiPriority="52"/>
-    <w:lsdException w:name="Grid Table 1 Light Accent 3" w:uiPriority="46"/>
-    <w:lsdException w:name="Grid Table 2 Accent 3" w:uiPriority="47"/>
-    <w:lsdException w:name="Grid Table 3 Accent 3" w:uiPriority="48"/>
-    <w:lsdException w:name="Grid Table 4 Accent 3" w:uiPriority="49"/>
-    <w:lsdException w:name="Grid Table 5 Dark Accent 3" w:uiPriority="50"/>
-    <w:lsdException w:name="Grid Table 6 Colorful Accent 3" w:uiPriority="51"/>
-    <w:lsdException w:name="Grid Table 7 Colorful Accent 3" w:uiPriority="52"/>
-    <w:lsdException w:name="Grid Table 1 Light Accent 4" w:uiPriority="46"/>
-    <w:lsdException w:name="Grid Table 2 Accent 4" w:uiPriority="47"/>
-    <w:lsdException w:name="Grid Table 3 Accent 4" w:uiPriority="48"/>
-    <w:lsdException w:name="Grid Table 4 Accent 4" w:uiPriority="49"/>
-    <w:lsdException w:name="Grid Table 5 Dark Accent 4" w:uiPriority="50"/>
-    <w:lsdException w:name="Grid Table 6 Colorful Accent 4" w:uiPriority="51"/>
-    <w:lsdException w:name="Grid Table 7 Colorful Accent 4" w:uiPriority="52"/>
-    <w:lsdException w:name="Grid Table 1 Light Accent 5" w:uiPriority="46"/>
-    <w:lsdException w:name="Grid Table 2 Accent 5" w:uiPriority="47"/>
-    <w:lsdException w:name="Grid Table 3 Accent 5" w:uiPriority="48"/>
-    <w:lsdException w:name="Grid Table 4 Accent 5" w:uiPriority="49"/>
-    <w:lsdException w:name="Grid Table 5 Dark Accent 5" w:uiPriority="50"/>
-    <w:lsdException w:name="Grid Table 6 Colorful Accent 5" w:uiPriority="51"/>
-    <w:lsdException w:name="Grid Table 7 Colorful Accent 5" w:uiPriority="52"/>
-    <w:lsdException w:name="Grid Table 1 Light Accent 6" w:uiPriority="46"/>
-    <w:lsdException w:name="Grid Table 2 Accent 6" w:uiPriority="47"/>
-    <w:lsdException w:name="Grid Table 3 Accent 6" w:uiPriority="48"/>
-    <w:lsdException w:name="Grid Table 4 Accent 6" w:uiPriority="49"/>
-    <w:lsdException w:name="Grid Table 5 Dark Accent 6" w:uiPriority="50"/>
-    <w:lsdException w:name="Grid Table 6 Colorful Accent 6" w:uiPriority="51"/>
-    <w:lsdException w:name="Grid Table 7 Colorful Accent 6" w:uiPriority="52"/>
-    <w:lsdException w:name="List Table 1 Light" w:uiPriority="46"/>
-    <w:lsdException w:name="List Table 2" w:uiPriority="47"/>
-    <w:lsdException w:name="List Table 3" w:uiPriority="48"/>
-    <w:lsdException w:name="List Table 4" w:uiPriority="49"/>
-    <w:lsdException w:name="List Table 5 Dark" w:uiPriority="50"/>
-    <w:lsdException w:name="List Table 6 Colorful" w:uiPriority="51"/>
-    <w:lsdException w:name="List Table 7 Colorful" w:uiPriority="52"/>
-    <w:lsdException w:name="List Table 1 Light Accent 1" w:uiPriority="46"/>
-    <w:lsdException w:name="List Table 2 Accent 1" w:uiPriority="47"/>
-    <w:lsdException w:name="List Table 3 Accent 1" w:uiPriority="48"/>
-    <w:lsdException w:name="List Table 4 Accent 1" w:uiPriority="49"/>
-    <w:lsdException w:name="List Table 5 Dark Accent 1" w:uiPriority="50"/>
-    <w:lsdException w:name="List Table 6 Colorful Accent 1" w:uiPriority="51"/>
-    <w:lsdException w:name="List Table 7 Colorful Accent 1" w:uiPriority="52"/>
-    <w:lsdException w:name="List Table 1 Light Accent 2" w:uiPriority="46"/>
-    <w:lsdException w:name="List Table 2 Accent 2" w:uiPriority="47"/>
-    <w:lsdException w:name="List Table 3 Accent 2" w:uiPriority="48"/>
-    <w:lsdException w:name="List Table 4 Accent 2" w:uiPriority="49"/>
-    <w:lsdException w:name="List Table 5 Dark Accent 2" w:uiPriority="50"/>
-    <w:lsdException w:name="List Table 6 Colorful Accent 2" w:uiPriority="51"/>
-    <w:lsdException w:name="List Table 7 Colorful Accent 2" w:uiPriority="52"/>
-    <w:lsdException w:name="List Table 1 Light Accent 3" w:uiPriority="46"/>
-    <w:lsdException w:name="List Table 2 Accent 3" w:uiPriority="47"/>
-    <w:lsdException w:name="List Table 3 Accent 3" w:uiPriority="48"/>
-    <w:lsdException w:name="List Table 4 Accent 3" w:uiPriority="49"/>
-    <w:lsdException w:name="List Table 5 Dark Accent 3" w:uiPriority="50"/>
-    <w:lsdException w:name="List Table 6 Colorful Accent 3" w:uiPriority="51"/>
-    <w:lsdException w:name="List Table 7 Colorful Accent 3" w:uiPriority="52"/>
-    <w:lsdException w:name="List Table 1 Light Accent 4" w:uiPriority="46"/>
-    <w:lsdException w:name="List Table 2 Accent 4" w:uiPriority="47"/>
-    <w:lsdException w:name="List Table 3 Accent 4" w:uiPriority="48"/>
-    <w:lsdException w:name="List Table 4 Accent 4" w:uiPriority="49"/>
-    <w:lsdException w:name="List Table 5 Dark Accent 4" w:uiPriority="50"/>
-    <w:lsdException w:name="List Table 6 Colorful Accent 4" w:uiPriority="51"/>
-    <w:lsdException w:name="List Table 7 Colorful Accent 4" w:uiPriority="52"/>
-    <w:lsdException w:name="List Table 1 Light Accent 5" w:uiPriority="46"/>
-    <w:lsdException w:name="List Table 2 Accent 5" w:uiPriority="47"/>
-    <w:lsdException w:name="List Table 3 Accent 5" w:uiPriority="48"/>
-    <w:lsdException w:name="List Table 4 Accent 5" w:uiPriority="49"/>
-    <w:lsdException w:name="List Table 5 Dark Accent 5" w:uiPriority="50"/>
-    <w:lsdException w:name="List Table 6 Colorful Accent 5" w:uiPriority="51"/>
-    <w:lsdException w:name="List Table 7 Colorful Accent 5" w:uiPriority="52"/>
-    <w:lsdException w:name="List Table 1 Light Accent 6" w:uiPriority="46"/>
-    <w:lsdException w:name="List Table 2 Accent 6" w:uiPriority="47"/>
-    <w:lsdException w:name="List Table 3 Accent 6" w:uiPriority="48"/>
-    <w:lsdException w:name="List Table 4 Accent 6" w:uiPriority="49"/>
-    <w:lsdException w:name="List Table 5 Dark Accent 6" w:uiPriority="50"/>
-    <w:lsdException w:name="List Table 6 Colorful Accent 6" w:uiPriority="51"/>
-    <w:lsdException w:name="List Table 7 Colorful Accent 6" w:uiPriority="52"/>
+  <w:latentStyles w:defLockedState="0" w:defUIPriority="99" w:defSemiHidden="1" w:defUnhideWhenUsed="1" w:defQFormat="0" w:count="267">
+    <w:lsdException w:name="Normal" w:semiHidden="0" w:uiPriority="0" w:unhideWhenUsed="0" w:qFormat="1"/>
+    <w:lsdException w:name="heading 1" w:semiHidden="0" w:uiPriority="9" w:unhideWhenUsed="0" w:qFormat="1"/>
+    <w:lsdException w:name="heading 2" w:uiPriority="9" w:qFormat="1"/>
+    <w:lsdException w:name="heading 3" w:uiPriority="9" w:qFormat="1"/>
+    <w:lsdException w:name="heading 4" w:uiPriority="9" w:qFormat="1"/>
+    <w:lsdException w:name="heading 5" w:uiPriority="9" w:qFormat="1"/>
+    <w:lsdException w:name="heading 6" w:uiPriority="9" w:qFormat="1"/>
+    <w:lsdException w:name="heading 7" w:uiPriority="9" w:qFormat="1"/>
+    <w:lsdException w:name="heading 8" w:uiPriority="9" w:qFormat="1"/>
+    <w:lsdException w:name="heading 9" w:uiPriority="9" w:qFormat="1"/>
+    <w:lsdException w:name="toc 1" w:uiPriority="39"/>
+    <w:lsdException w:name="toc 2" w:uiPriority="39"/>
+    <w:lsdException w:name="toc 3" w:uiPriority="39"/>
+    <w:lsdException w:name="toc 4" w:uiPriority="39"/>
+    <w:lsdException w:name="toc 5" w:uiPriority="39"/>
+    <w:lsdException w:name="toc 6" w:uiPriority="39"/>
+    <w:lsdException w:name="toc 7" w:uiPriority="39"/>
+    <w:lsdException w:name="toc 8" w:uiPriority="39"/>
+    <w:lsdException w:name="toc 9" w:uiPriority="39"/>
+    <w:lsdException w:name="caption" w:uiPriority="35" w:qFormat="1"/>
+    <w:lsdException w:name="Title" w:semiHidden="0" w:uiPriority="10" w:unhideWhenUsed="0" w:qFormat="1"/>
+    <w:lsdException w:name="Default Paragraph Font" w:uiPriority="1"/>
+    <w:lsdException w:name="Subtitle" w:semiHidden="0" w:uiPriority="11" w:unhideWhenUsed="0" w:qFormat="1"/>
+    <w:lsdException w:name="Strong" w:semiHidden="0" w:uiPriority="22" w:unhideWhenUsed="0" w:qFormat="1"/>
+    <w:lsdException w:name="Emphasis" w:semiHidden="0" w:uiPriority="20" w:unhideWhenUsed="0" w:qFormat="1"/>
+    <w:lsdException w:name="Table Grid" w:semiHidden="0" w:uiPriority="39" w:unhideWhenUsed="0"/>
+    <w:lsdException w:name="Placeholder Text" w:unhideWhenUsed="0"/>
+    <w:lsdException w:name="No Spacing" w:semiHidden="0" w:uiPriority="1" w:unhideWhenUsed="0" w:qFormat="1"/>
+    <w:lsdException w:name="Light Shading" w:semiHidden="0" w:uiPriority="60" w:unhideWhenUsed="0"/>
+    <w:lsdException w:name="Light List" w:semiHidden="0" w:uiPriority="61" w:unhideWhenUsed="0"/>
+    <w:lsdException w:name="Light Grid" w:semiHidden="0" w:uiPriority="62" w:unhideWhenUsed="0"/>
+    <w:lsdException w:name="Medium Shading 1" w:semiHidden="0" w:uiPriority="63" w:unhideWhenUsed="0"/>
+    <w:lsdException w:name="Medium Shading 2" w:semiHidden="0" w:uiPriority="64" w:unhideWhenUsed="0"/>
+    <w:lsdException w:name="Medium List 1" w:semiHidden="0" w:uiPriority="65" w:unhideWhenUsed="0"/>
+    <w:lsdException w:name="Medium List 2" w:semiHidden="0" w:uiPriority="66" w:unhideWhenUsed="0"/>
+    <w:lsdException w:name="Medium Grid 1" w:semiHidden="0" w:uiPriority="67" w:unhideWhenUsed="0"/>
+    <w:lsdException w:name="Medium Grid 2" w:semiHidden="0" w:uiPriority="68" w:unhideWhenUsed="0"/>
+    <w:lsdException w:name="Medium Grid 3" w:semiHidden="0" w:uiPriority="69" w:unhideWhenUsed="0"/>
+    <w:lsdException w:name="Dark List" w:semiHidden="0" w:uiPriority="70" w:unhideWhenUsed="0"/>
+    <w:lsdException w:name="Colorful Shading" w:semiHidden="0" w:uiPriority="71" w:unhideWhenUsed="0"/>
+    <w:lsdException w:name="Colorful List" w:semiHidden="0" w:uiPriority="72" w:unhideWhenUsed="0"/>
+    <w:lsdException w:name="Colorful Grid" w:semiHidden="0" w:uiPriority="73" w:unhideWhenUsed="0"/>
+    <w:lsdException w:name="Light Shading Accent 1" w:semiHidden="0" w:uiPriority="60" w:unhideWhenUsed="0"/>
+    <w:lsdException w:name="Light List Accent 1" w:semiHidden="0" w:uiPriority="61" w:unhideWhenUsed="0"/>
+    <w:lsdException w:name="Light Grid Accent 1" w:semiHidden="0" w:uiPriority="62" w:unhideWhenUsed="0"/>
+    <w:lsdException w:name="Medium Shading 1 Accent 1" w:semiHidden="0" w:uiPriority="63" w:unhideWhenUsed="0"/>
+    <w:lsdException w:name="Medium Shading 2 Accent 1" w:semiHidden="0" w:uiPriority="64" w:unhideWhenUsed="0"/>
+    <w:lsdException w:name="Medium List 1 Accent 1" w:semiHidden="0" w:uiPriority="65" w:unhideWhenUsed="0"/>
+    <w:lsdException w:name="Revision" w:unhideWhenUsed="0"/>
+    <w:lsdException w:name="List Paragraph" w:semiHidden="0" w:uiPriority="34" w:unhideWhenUsed="0" w:qFormat="1"/>
+    <w:lsdException w:name="Quote" w:semiHidden="0" w:uiPriority="29" w:unhideWhenUsed="0" w:qFormat="1"/>
+    <w:lsdException w:name="Intense Quote" w:semiHidden="0" w:uiPriority="30" w:unhideWhenUsed="0" w:qFormat="1"/>
+    <w:lsdException w:name="Medium List 2 Accent 1" w:semiHidden="0" w:uiPriority="66" w:unhideWhenUsed="0"/>
+    <w:lsdException w:name="Medium Grid 1 Accent 1" w:semiHidden="0" w:uiPriority="67" w:unhideWhenUsed="0"/>
+    <w:lsdException w:name="Medium Grid 2 Accent 1" w:semiHidden="0" w:uiPriority="68" w:unhideWhenUsed="0"/>
+    <w:lsdException w:name="Medium Grid 3 Accent 1" w:semiHidden="0" w:uiPriority="69" w:unhideWhenUsed="0"/>
+    <w:lsdException w:name="Dark List Accent 1" w:semiHidden="0" w:uiPriority="70" w:unhideWhenUsed="0"/>
+    <w:lsdException w:name="Colorful Shading Accent 1" w:semiHidden="0" w:uiPriority="71" w:unhideWhenUsed="0"/>
+    <w:lsdException w:name="Colorful List Accent 1" w:semiHidden="0" w:uiPriority="72" w:unhideWhenUsed="0"/>
+    <w:lsdException w:name="Colorful Grid Accent 1" w:semiHidden="0" w:uiPriority="73" w:unhideWhenUsed="0"/>
+    <w:lsdException w:name="Light Shading Accent 2" w:semiHidden="0" w:uiPriority="60" w:unhideWhenUsed="0"/>
+    <w:lsdException w:name="Light List Accent 2" w:semiHidden="0" w:uiPriority="61" w:unhideWhenUsed="0"/>
+    <w:lsdException w:name="Light Grid Accent 2" w:semiHidden="0" w:uiPriority="62" w:unhideWhenUsed="0"/>
+    <w:lsdException w:name="Medium Shading 1 Accent 2" w:semiHidden="0" w:uiPriority="63" w:unhideWhenUsed="0"/>
+    <w:lsdException w:name="Medium Shading 2 Accent 2" w:semiHidden="0" w:uiPriority="64" w:unhideWhenUsed="0"/>
+    <w:lsdException w:name="Medium List 1 Accent 2" w:semiHidden="0" w:uiPriority="65" w:unhideWhenUsed="0"/>
+    <w:lsdException w:name="Medium List 2 Accent 2" w:semiHidden="0" w:uiPriority="66" w:unhideWhenUsed="0"/>
+    <w:lsdException w:name="Medium Grid 1 Accent 2" w:semiHidden="0" w:uiPriority="67" w:unhideWhenUsed="0"/>
+    <w:lsdException w:name="Medium Grid 2 Accent 2" w:semiHidden="0" w:uiPriority="68" w:unhideWhenUsed="0"/>
+    <w:lsdException w:name="Medium Grid 3 Accent 2" w:semiHidden="0" w:uiPriority="69" w:unhideWhenUsed="0"/>
+    <w:lsdException w:name="Dark List Accent 2" w:semiHidden="0" w:uiPriority="70" w:unhideWhenUsed="0"/>
+    <w:lsdException w:name="Colorful Shading Accent 2" w:semiHidden="0" w:uiPriority="71" w:unhideWhenUsed="0"/>
+    <w:lsdException w:name="Colorful List Accent 2" w:semiHidden="0" w:uiPriority="72" w:unhideWhenUsed="0"/>
+    <w:lsdException w:name="Colorful Grid Accent 2" w:semiHidden="0" w:uiPriority="73" w:unhideWhenUsed="0"/>
+    <w:lsdException w:name="Light Shading Accent 3" w:semiHidden="0" w:uiPriority="60" w:unhideWhenUsed="0"/>
+    <w:lsdException w:name="Light List Accent 3" w:semiHidden="0" w:uiPriority="61" w:unhideWhenUsed="0"/>
+    <w:lsdException w:name="Light Grid Accent 3" w:semiHidden="0" w:uiPriority="62" w:unhideWhenUsed="0"/>
+    <w:lsdException w:name="Medium Shading 1 Accent 3" w:semiHidden="0" w:uiPriority="63" w:unhideWhenUsed="0"/>
+    <w:lsdException w:name="Medium Shading 2 Accent 3" w:semiHidden="0" w:uiPriority="64" w:unhideWhenUsed="0"/>
+    <w:lsdException w:name="Medium List 1 Accent 3" w:semiHidden="0" w:uiPriority="65" w:unhideWhenUsed="0"/>
+    <w:lsdException w:name="Medium List 2 Accent 3" w:semiHidden="0" w:uiPriority="66" w:unhideWhenUsed="0"/>
+    <w:lsdException w:name="Medium Grid 1 Accent 3" w:semiHidden="0" w:uiPriority="67" w:unhideWhenUsed="0"/>
+    <w:lsdException w:name="Medium Grid 2 Accent 3" w:semiHidden="0" w:uiPriority="68" w:unhideWhenUsed="0"/>
+    <w:lsdException w:name="Medium Grid 3 Accent 3" w:semiHidden="0" w:uiPriority="69" w:unhideWhenUsed="0"/>
+    <w:lsdException w:name="Dark List Accent 3" w:semiHidden="0" w:uiPriority="70" w:unhideWhenUsed="0"/>
+    <w:lsdException w:name="Colorful Shading Accent 3" w:semiHidden="0" w:uiPriority="71" w:unhideWhenUsed="0"/>
+    <w:lsdException w:name="Colorful List Accent 3" w:semiHidden="0" w:uiPriority="72" w:unhideWhenUsed="0"/>
+    <w:lsdException w:name="Colorful Grid Accent 3" w:semiHidden="0" w:uiPriority="73" w:unhideWhenUsed="0"/>
+    <w:lsdException w:name="Light Shading Accent 4" w:semiHidden="0" w:uiPriority="60" w:unhideWhenUsed="0"/>
+    <w:lsdException w:name="Light List Accent 4" w:semiHidden="0" w:uiPriority="61" w:unhideWhenUsed="0"/>
+    <w:lsdException w:name="Light Grid Accent 4" w:semiHidden="0" w:uiPriority="62" w:unhideWhenUsed="0"/>
+    <w:lsdException w:name="Medium Shading 1 Accent 4" w:semiHidden="0" w:uiPriority="63" w:unhideWhenUsed="0"/>
+    <w:lsdException w:name="Medium Shading 2 Accent 4" w:semiHidden="0" w:uiPriority="64" w:unhideWhenUsed="0"/>
+    <w:lsdException w:name="Medium List 1 Accent 4" w:semiHidden="0" w:uiPriority="65" w:unhideWhenUsed="0"/>
+    <w:lsdException w:name="Medium List 2 Accent 4" w:semiHidden="0" w:uiPriority="66" w:unhideWhenUsed="0"/>
+    <w:lsdException w:name="Medium Grid 1 Accent 4" w:semiHidden="0" w:uiPriority="67" w:unhideWhenUsed="0"/>
+    <w:lsdException w:name="Medium Grid 2 Accent 4" w:semiHidden="0" w:uiPriority="68" w:unhideWhenUsed="0"/>
+    <w:lsdException w:name="Medium Grid 3 Accent 4" w:semiHidden="0" w:uiPriority="69" w:unhideWhenUsed="0"/>
+    <w:lsdException w:name="Dark List Accent 4" w:semiHidden="0" w:uiPriority="70" w:unhideWhenUsed="0"/>
+    <w:lsdException w:name="Colorful Shading Accent 4" w:semiHidden="0" w:uiPriority="71" w:unhideWhenUsed="0"/>
+    <w:lsdException w:name="Colorful List Accent 4" w:semiHidden="0" w:uiPriority="72" w:unhideWhenUsed="0"/>
+    <w:lsdException w:name="Colorful Grid Accent 4" w:semiHidden="0" w:uiPriority="73" w:unhideWhenUsed="0"/>
+    <w:lsdException w:name="Light Shading Accent 5" w:semiHidden="0" w:uiPriority="60" w:unhideWhenUsed="0"/>
+    <w:lsdException w:name="Light List Accent 5" w:semiHidden="0" w:uiPriority="61" w:unhideWhenUsed="0"/>
+    <w:lsdException w:name="Light Grid Accent 5" w:semiHidden="0" w:uiPriority="62" w:unhideWhenUsed="0"/>
+    <w:lsdException w:name="Medium Shading 1 Accent 5" w:semiHidden="0" w:uiPriority="63" w:unhideWhenUsed="0"/>
+    <w:lsdException w:name="Medium Shading 2 Accent 5" w:semiHidden="0" w:uiPriority="64" w:unhideWhenUsed="0"/>
+    <w:lsdException w:name="Medium List 1 Accent 5" w:semiHidden="0" w:uiPriority="65" w:unhideWhenUsed="0"/>
+    <w:lsdException w:name="Medium List 2 Accent 5" w:semiHidden="0" w:uiPriority="66" w:unhideWhenUsed="0"/>
+    <w:lsdException w:name="Medium Grid 1 Accent 5" w:semiHidden="0" w:uiPriority="67" w:unhideWhenUsed="0"/>
+    <w:lsdException w:name="Medium Grid 2 Accent 5" w:semiHidden="0" w:uiPriority="68" w:unhideWhenUsed="0"/>
+    <w:lsdException w:name="Medium Grid 3 Accent 5" w:semiHidden="0" w:uiPriority="69" w:unhideWhenUsed="0"/>
+    <w:lsdException w:name="Dark List Accent 5" w:semiHidden="0" w:uiPriority="70" w:unhideWhenUsed="0"/>
+    <w:lsdException w:name="Colorful Shading Accent 5" w:semiHidden="0" w:uiPriority="71" w:unhideWhenUsed="0"/>
+    <w:lsdException w:name="Colorful List Accent 5" w:semiHidden="0" w:uiPriority="72" w:unhideWhenUsed="0"/>
+    <w:lsdException w:name="Colorful Grid Accent 5" w:semiHidden="0" w:uiPriority="73" w:unhideWhenUsed="0"/>
+    <w:lsdException w:name="Light Shading Accent 6" w:semiHidden="0" w:uiPriority="60" w:unhideWhenUsed="0"/>
+    <w:lsdException w:name="Light List Accent 6" w:semiHidden="0" w:uiPriority="61" w:unhideWhenUsed="0"/>
+    <w:lsdException w:name="Light Grid Accent 6" w:semiHidden="0" w:uiPriority="62" w:unhideWhenUsed="0"/>
+    <w:lsdException w:name="Medium Shading 1 Accent 6" w:semiHidden="0" w:uiPriority="63" w:unhideWhenUsed="0"/>
+    <w:lsdException w:name="Medium Shading 2 Accent 6" w:semiHidden="0" w:uiPriority="64" w:unhideWhenUsed="0"/>
+    <w:lsdException w:name="Medium List 1 Accent 6" w:semiHidden="0" w:uiPriority="65" w:unhideWhenUsed="0"/>
+    <w:lsdException w:name="Medium List 2 Accent 6" w:semiHidden="0" w:uiPriority="66" w:unhideWhenUsed="0"/>
+    <w:lsdException w:name="Medium Grid 1 Accent 6" w:semiHidden="0" w:uiPriority="67" w:unhideWhenUsed="0"/>
+    <w:lsdException w:name="Medium Grid 2 Accent 6" w:semiHidden="0" w:uiPriority="68" w:unhideWhenUsed="0"/>
+    <w:lsdException w:name="Medium Grid 3 Accent 6" w:semiHidden="0" w:uiPriority="69" w:unhideWhenUsed="0"/>
+    <w:lsdException w:name="Dark List Accent 6" w:semiHidden="0" w:uiPriority="70" w:unhideWhenUsed="0"/>
+    <w:lsdException w:name="Colorful Shading Accent 6" w:semiHidden="0" w:uiPriority="71" w:unhideWhenUsed="0"/>
+    <w:lsdException w:name="Colorful List Accent 6" w:semiHidden="0" w:uiPriority="72" w:unhideWhenUsed="0"/>
+    <w:lsdException w:name="Colorful Grid Accent 6" w:semiHidden="0" w:uiPriority="73" w:unhideWhenUsed="0"/>
+    <w:lsdException w:name="Subtle Emphasis" w:semiHidden="0" w:uiPriority="19" w:unhideWhenUsed="0" w:qFormat="1"/>
+    <w:lsdException w:name="Intense Emphasis" w:semiHidden="0" w:uiPriority="21" w:unhideWhenUsed="0" w:qFormat="1"/>
+    <w:lsdException w:name="Subtle Reference" w:semiHidden="0" w:uiPriority="31" w:unhideWhenUsed="0" w:qFormat="1"/>
+    <w:lsdException w:name="Intense Reference" w:semiHidden="0" w:uiPriority="32" w:unhideWhenUsed="0" w:qFormat="1"/>
+    <w:lsdException w:name="Book Title" w:semiHidden="0" w:uiPriority="33" w:unhideWhenUsed="0" w:qFormat="1"/>
+    <w:lsdException w:name="Bibliography" w:uiPriority="37"/>
+    <w:lsdException w:name="TOC Heading" w:uiPriority="39" w:qFormat="1"/>
+  </w:latentStyles>
+  <w:style w:type="paragraph" w:default="1" w:styleId="Normal">
+    <w:name w:val="Normal"/>
+    <w:qFormat/>
+    <w:rsid w:val="00913045"/>
+  </w:style>
+  <w:style w:type="paragraph" w:styleId="Ttulo1">
+    <w:name w:val="heading 1"/>
+    <w:basedOn w:val="Normal"/>
+    <w:next w:val="Normal"/>
+    <w:link w:val="Ttulo1Char"/>
+    <w:uiPriority w:val="9"/>
+    <w:qFormat/>
+    <w:rsid w:val="00F73985"/>
+    <w:pPr>
+      <w:keepNext/>
+      <w:keepLines/>
+      <w:spacing w:before="240" w:after="0"/>
+      <w:outlineLvl w:val="0"/>
+    </w:pPr>
+    <w:rPr>
+      <w:rFonts w:asciiTheme="majorHAnsi" w:eastAsiaTheme="majorEastAsia" w:hAnsiTheme="majorHAnsi" w:cstheme="majorBidi"/>
+      <w:color w:val="2F5496" w:themeColor="accent1" w:themeShade="BF"/>
+      <w:sz w:val="32"/>
+      <w:szCs w:val="32"/>
+    </w:rPr>
+  </w:style>
+  <w:style w:type="paragraph" w:styleId="Ttulo2">
+    <w:name w:val="heading 2"/>
+    <w:basedOn w:val="Normal"/>
+    <w:next w:val="Normal"/>
+    <w:link w:val="Ttulo2Char"/>
+    <w:uiPriority w:val="9"/>
+    <w:unhideWhenUsed/>
+    <w:qFormat/>
+    <w:rsid w:val="006D6686"/>
+    <w:pPr>
+      <w:keepNext/>
+      <w:keepLines/>
+      <w:spacing w:before="40" w:after="0"/>
+      <w:outlineLvl w:val="1"/>
+    </w:pPr>
+    <w:rPr>
+      <w:rFonts w:asciiTheme="majorHAnsi" w:eastAsiaTheme="majorEastAsia" w:hAnsiTheme="majorHAnsi" w:cstheme="majorBidi"/>
+      <w:color w:val="2F5496" w:themeColor="accent1" w:themeShade="BF"/>
+      <w:sz w:val="26"/>
+      <w:szCs w:val="26"/>
+    </w:rPr>
+  </w:style>
+  <w:style w:type="paragraph" w:styleId="Ttulo3">
+    <w:name w:val="heading 3"/>
+    <w:basedOn w:val="Normal"/>
+    <w:next w:val="Normal"/>
+    <w:link w:val="Ttulo3Char"/>
+    <w:uiPriority w:val="9"/>
+    <w:unhideWhenUsed/>
+    <w:qFormat/>
+    <w:rsid w:val="006D6686"/>
+    <w:pPr>
+      <w:keepNext/>
+      <w:keepLines/>
+      <w:spacing w:before="40" w:after="0"/>
+      <w:outlineLvl w:val="2"/>
+    </w:pPr>
+    <w:rPr>
+      <w:rFonts w:asciiTheme="majorHAnsi" w:eastAsiaTheme="majorEastAsia" w:hAnsiTheme="majorHAnsi" w:cstheme="majorBidi"/>
+      <w:color w:val="1F3763" w:themeColor="accent1" w:themeShade="7F"/>
+      <w:sz w:val="24"/>
+      <w:szCs w:val="24"/>
+    </w:rPr>
+  </w:style>
+  <w:style w:type="paragraph" w:styleId="Ttulo4">
+    <w:name w:val="heading 4"/>
+    <w:basedOn w:val="Normal"/>
+    <w:next w:val="Normal"/>
+    <w:link w:val="Ttulo4Char"/>
+    <w:uiPriority w:val="9"/>
+    <w:unhideWhenUsed/>
+    <w:qFormat/>
+    <w:rsid w:val="00963E1B"/>
+    <w:pPr>
+      <w:keepNext/>
+      <w:keepLines/>
+      <w:spacing w:before="40" w:after="0"/>
+      <w:outlineLvl w:val="3"/>
+    </w:pPr>
+    <w:rPr>
+      <w:rFonts w:asciiTheme="majorHAnsi" w:eastAsiaTheme="majorEastAsia" w:hAnsiTheme="majorHAnsi" w:cstheme="majorBidi"/>
+      <w:i/>
+      <w:iCs/>
+      <w:color w:val="2F5496" w:themeColor="accent1" w:themeShade="BF"/>
+    </w:rPr>
+  </w:style>
+  <w:style w:type="character" w:default="1" w:styleId="Fontepargpadro">
+    <w:name w:val="Default Paragraph Font"/>
+    <w:uiPriority w:val="1"/>
+    <w:semiHidden/>
+    <w:unhideWhenUsed/>
+  </w:style>
+  <w:style w:type="table" w:default="1" w:styleId="Tabelanormal">
+    <w:name w:val="Normal Table"/>
+    <w:uiPriority w:val="99"/>
+    <w:semiHidden/>
+    <w:unhideWhenUsed/>
+    <w:tblPr>
+      <w:tblInd w:w="0" w:type="dxa"/>
+      <w:tblCellMar>
+        <w:top w:w="0" w:type="dxa"/>
+        <w:left w:w="108" w:type="dxa"/>
+        <w:bottom w:w="0" w:type="dxa"/>
+        <w:right w:w="108" w:type="dxa"/>
+      </w:tblCellMar>
+    </w:tblPr>
+  </w:style>
+  <w:style w:type="numbering" w:default="1" w:styleId="Semlista">
+    <w:name w:val="No List"/>
+    <w:uiPriority w:val="99"/>
+    <w:semiHidden/>
+    <w:unhideWhenUsed/>
+  </w:style>
+  <w:style w:type="paragraph" w:styleId="Cabealho">
+    <w:name w:val="header"/>
+    <w:basedOn w:val="Normal"/>
+    <w:link w:val="CabealhoChar"/>
+    <w:uiPriority w:val="99"/>
+    <w:unhideWhenUsed/>
+    <w:rsid w:val="00BA4AD4"/>
+    <w:pPr>
+      <w:tabs>
+        <w:tab w:val="center" w:pos="4252"/>
+        <w:tab w:val="right" w:pos="8504"/>
+      </w:tabs>
+      <w:spacing w:after="0" w:line="240" w:lineRule="auto"/>
+    </w:pPr>
+  </w:style>
+  <w:style w:type="character" w:customStyle="1" w:styleId="CabealhoChar">
+    <w:name w:val="Cabeçalho Char"/>
+    <w:basedOn w:val="Fontepargpadro"/>
+    <w:link w:val="Cabealho"/>
+    <w:uiPriority w:val="99"/>
+    <w:rsid w:val="00BA4AD4"/>
+  </w:style>
+  <w:style w:type="paragraph" w:styleId="Rodap">
+    <w:name w:val="footer"/>
+    <w:basedOn w:val="Normal"/>
+    <w:link w:val="RodapChar"/>
+    <w:uiPriority w:val="99"/>
+    <w:unhideWhenUsed/>
+    <w:rsid w:val="00BA4AD4"/>
+    <w:pPr>
+      <w:tabs>
+        <w:tab w:val="center" w:pos="4252"/>
+        <w:tab w:val="right" w:pos="8504"/>
+      </w:tabs>
+      <w:spacing w:after="0" w:line="240" w:lineRule="auto"/>
+    </w:pPr>
+  </w:style>
+  <w:style w:type="character" w:customStyle="1" w:styleId="RodapChar">
+    <w:name w:val="Rodapé Char"/>
+    <w:basedOn w:val="Fontepargpadro"/>
+    <w:link w:val="Rodap"/>
+    <w:uiPriority w:val="99"/>
+    <w:rsid w:val="00BA4AD4"/>
+  </w:style>
+  <w:style w:type="paragraph" w:styleId="PargrafodaLista">
+    <w:name w:val="List Paragraph"/>
+    <w:basedOn w:val="Normal"/>
+    <w:uiPriority w:val="34"/>
+    <w:qFormat/>
+    <w:rsid w:val="00524E2F"/>
+    <w:pPr>
+      <w:ind w:left="720"/>
+      <w:contextualSpacing/>
+    </w:pPr>
+  </w:style>
+  <w:style w:type="character" w:styleId="Hyperlink">
+    <w:name w:val="Hyperlink"/>
+    <w:basedOn w:val="Fontepargpadro"/>
+    <w:uiPriority w:val="99"/>
+    <w:unhideWhenUsed/>
+    <w:rsid w:val="00322673"/>
+    <w:rPr>
+      <w:color w:val="0563C1" w:themeColor="hyperlink"/>
+      <w:u w:val="single"/>
+    </w:rPr>
+  </w:style>
+  <w:style w:type="character" w:customStyle="1" w:styleId="MenoPendente1">
+    <w:name w:val="Menção Pendente1"/>
+    <w:basedOn w:val="Fontepargpadro"/>
+    <w:uiPriority w:val="99"/>
+    <w:semiHidden/>
+    <w:unhideWhenUsed/>
+    <w:rsid w:val="00322673"/>
+    <w:rPr>
+      <w:color w:val="605E5C"/>
+      <w:shd w:val="clear" w:color="auto" w:fill="E1DFDD"/>
+    </w:rPr>
+  </w:style>
+  <w:style w:type="character" w:styleId="HiperlinkVisitado">
+    <w:name w:val="FollowedHyperlink"/>
+    <w:basedOn w:val="Fontepargpadro"/>
+    <w:uiPriority w:val="99"/>
+    <w:semiHidden/>
+    <w:unhideWhenUsed/>
+    <w:rsid w:val="00322673"/>
+    <w:rPr>
+      <w:color w:val="954F72" w:themeColor="followedHyperlink"/>
+      <w:u w:val="single"/>
+    </w:rPr>
+  </w:style>
+  <w:style w:type="character" w:customStyle="1" w:styleId="Ttulo1Char">
+    <w:name w:val="Título 1 Char"/>
+    <w:basedOn w:val="Fontepargpadro"/>
+    <w:link w:val="Ttulo1"/>
+    <w:uiPriority w:val="9"/>
+    <w:rsid w:val="00F73985"/>
+    <w:rPr>
+      <w:rFonts w:asciiTheme="majorHAnsi" w:eastAsiaTheme="majorEastAsia" w:hAnsiTheme="majorHAnsi" w:cstheme="majorBidi"/>
+      <w:color w:val="2F5496" w:themeColor="accent1" w:themeShade="BF"/>
+      <w:sz w:val="32"/>
+      <w:szCs w:val="32"/>
+    </w:rPr>
+  </w:style>
+  <w:style w:type="paragraph" w:styleId="CabealhodoSumrio">
+    <w:name w:val="TOC Heading"/>
+    <w:basedOn w:val="Ttulo1"/>
+    <w:next w:val="Normal"/>
+    <w:uiPriority w:val="39"/>
+    <w:unhideWhenUsed/>
+    <w:qFormat/>
+    <w:rsid w:val="00F73985"/>
+    <w:pPr>
+      <w:outlineLvl w:val="9"/>
+    </w:pPr>
+    <w:rPr>
+      <w:lang w:eastAsia="pt-BR"/>
+    </w:rPr>
+  </w:style>
+  <w:style w:type="paragraph" w:styleId="Textodebalo">
+    <w:name w:val="Balloon Text"/>
+    <w:basedOn w:val="Normal"/>
+    <w:link w:val="TextodebaloChar"/>
+    <w:uiPriority w:val="99"/>
+    <w:semiHidden/>
+    <w:unhideWhenUsed/>
+    <w:rsid w:val="00264A3E"/>
+    <w:pPr>
+      <w:spacing w:after="0" w:line="240" w:lineRule="auto"/>
+    </w:pPr>
+    <w:rPr>
+      <w:rFonts w:ascii="Tahoma" w:hAnsi="Tahoma" w:cs="Tahoma"/>
+      <w:sz w:val="16"/>
+      <w:szCs w:val="16"/>
+    </w:rPr>
+  </w:style>
+  <w:style w:type="character" w:customStyle="1" w:styleId="TextodebaloChar">
+    <w:name w:val="Texto de balão Char"/>
+    <w:basedOn w:val="Fontepargpadro"/>
+    <w:link w:val="Textodebalo"/>
+    <w:uiPriority w:val="99"/>
+    <w:semiHidden/>
+    <w:rsid w:val="00264A3E"/>
+    <w:rPr>
+      <w:rFonts w:ascii="Tahoma" w:hAnsi="Tahoma" w:cs="Tahoma"/>
+      <w:sz w:val="16"/>
+      <w:szCs w:val="16"/>
+    </w:rPr>
+  </w:style>
+  <w:style w:type="paragraph" w:styleId="Sumrio1">
+    <w:name w:val="toc 1"/>
+    <w:basedOn w:val="Normal"/>
+    <w:next w:val="Normal"/>
+    <w:autoRedefine/>
+    <w:uiPriority w:val="39"/>
+    <w:unhideWhenUsed/>
+    <w:rsid w:val="00901CA1"/>
+    <w:pPr>
+      <w:spacing w:after="100"/>
+    </w:pPr>
+  </w:style>
+  <w:style w:type="character" w:customStyle="1" w:styleId="Ttulo2Char">
+    <w:name w:val="Título 2 Char"/>
+    <w:basedOn w:val="Fontepargpadro"/>
+    <w:link w:val="Ttulo2"/>
+    <w:uiPriority w:val="9"/>
+    <w:rsid w:val="006D6686"/>
+    <w:rPr>
+      <w:rFonts w:asciiTheme="majorHAnsi" w:eastAsiaTheme="majorEastAsia" w:hAnsiTheme="majorHAnsi" w:cstheme="majorBidi"/>
+      <w:color w:val="2F5496" w:themeColor="accent1" w:themeShade="BF"/>
+      <w:sz w:val="26"/>
+      <w:szCs w:val="26"/>
+    </w:rPr>
+  </w:style>
+  <w:style w:type="character" w:customStyle="1" w:styleId="Ttulo3Char">
+    <w:name w:val="Título 3 Char"/>
+    <w:basedOn w:val="Fontepargpadro"/>
+    <w:link w:val="Ttulo3"/>
+    <w:uiPriority w:val="9"/>
+    <w:rsid w:val="006D6686"/>
+    <w:rPr>
+      <w:rFonts w:asciiTheme="majorHAnsi" w:eastAsiaTheme="majorEastAsia" w:hAnsiTheme="majorHAnsi" w:cstheme="majorBidi"/>
+      <w:color w:val="1F3763" w:themeColor="accent1" w:themeShade="7F"/>
+      <w:sz w:val="24"/>
+      <w:szCs w:val="24"/>
+    </w:rPr>
+  </w:style>
+  <w:style w:type="paragraph" w:styleId="Sumrio2">
+    <w:name w:val="toc 2"/>
+    <w:basedOn w:val="Normal"/>
+    <w:next w:val="Normal"/>
+    <w:autoRedefine/>
+    <w:uiPriority w:val="39"/>
+    <w:unhideWhenUsed/>
+    <w:rsid w:val="007712ED"/>
+    <w:pPr>
+      <w:spacing w:after="100"/>
+      <w:ind w:left="220"/>
+    </w:pPr>
+  </w:style>
+  <w:style w:type="paragraph" w:styleId="Sumrio3">
+    <w:name w:val="toc 3"/>
+    <w:basedOn w:val="Normal"/>
+    <w:next w:val="Normal"/>
+    <w:autoRedefine/>
+    <w:uiPriority w:val="39"/>
+    <w:unhideWhenUsed/>
+    <w:rsid w:val="007712ED"/>
+    <w:pPr>
+      <w:spacing w:after="100"/>
+      <w:ind w:left="440"/>
+    </w:pPr>
+  </w:style>
+  <w:style w:type="character" w:customStyle="1" w:styleId="Ttulo4Char">
+    <w:name w:val="Título 4 Char"/>
+    <w:basedOn w:val="Fontepargpadro"/>
+    <w:link w:val="Ttulo4"/>
+    <w:uiPriority w:val="9"/>
+    <w:rsid w:val="00963E1B"/>
+    <w:rPr>
+      <w:rFonts w:asciiTheme="majorHAnsi" w:eastAsiaTheme="majorEastAsia" w:hAnsiTheme="majorHAnsi" w:cstheme="majorBidi"/>
+      <w:i/>
+      <w:iCs/>
+      <w:color w:val="2F5496" w:themeColor="accent1" w:themeShade="BF"/>
+    </w:rPr>
+  </w:style>
+  <w:style w:type="character" w:customStyle="1" w:styleId="UnresolvedMention">
+    <w:name w:val="Unresolved Mention"/>
+    <w:basedOn w:val="Fontepargpadro"/>
+    <w:uiPriority w:val="99"/>
+    <w:semiHidden/>
+    <w:unhideWhenUsed/>
+    <w:rsid w:val="002E0FCF"/>
+    <w:rPr>
+      <w:color w:val="605E5C"/>
+      <w:shd w:val="clear" w:color="auto" w:fill="E1DFDD"/>
+    </w:rPr>
+  </w:style>
+</w:styles>
+</file>
+
+<file path=word/stylesWithEffects.xml><?xml version="1.0" encoding="utf-8"?>
+<w:styles xmlns:wpc="http://schemas.microsoft.com/office/word/2010/wordprocessingCanvas" xmlns:mc="http://schemas.openxmlformats.org/markup-compatibility/2006" xmlns:o="urn:schemas-microsoft-com:office:office" xmlns:r="http://schemas.openxmlformats.org/officeDocument/2006/relationships" xmlns:m="http://schemas.openxmlformats.org/officeDocument/2006/math" xmlns:v="urn:schemas-microsoft-com:vml" xmlns:wp14="http://schemas.microsoft.com/office/word/2010/wordprocessingDrawing" xmlns:wp="http://schemas.openxmlformats.org/drawingml/2006/wordprocessingDrawing" xmlns:w10="urn:schemas-microsoft-com:office:word" xmlns:w="http://schemas.openxmlformats.org/wordprocessingml/2006/main" xmlns:w14="http://schemas.microsoft.com/office/word/2010/wordml" xmlns:wpg="http://schemas.microsoft.com/office/word/2010/wordprocessingGroup" xmlns:wpi="http://schemas.microsoft.com/office/word/2010/wordprocessingInk" xmlns:wne="http://schemas.microsoft.com/office/word/2006/wordml" xmlns:wps="http://schemas.microsoft.com/office/word/2010/wordprocessingShape" mc:Ignorable="w14 wp14">
+  <w:docDefaults>
+    <w:rPrDefault>
+      <w:rPr>
+        <w:rFonts w:asciiTheme="minorHAnsi" w:eastAsiaTheme="minorHAnsi" w:hAnsiTheme="minorHAnsi" w:cstheme="minorBidi"/>
+        <w:sz w:val="22"/>
+        <w:szCs w:val="22"/>
+        <w:lang w:val="pt-BR" w:eastAsia="en-US" w:bidi="ar-SA"/>
+      </w:rPr>
+    </w:rPrDefault>
+    <w:pPrDefault>
+      <w:pPr>
+        <w:spacing w:after="160" w:line="259" w:lineRule="auto"/>
+      </w:pPr>
+    </w:pPrDefault>
+  </w:docDefaults>
+  <w:latentStyles w:defLockedState="0" w:defUIPriority="99" w:defSemiHidden="1" w:defUnhideWhenUsed="1" w:defQFormat="0" w:count="267">
+    <w:lsdException w:name="Normal" w:semiHidden="0" w:uiPriority="0" w:unhideWhenUsed="0" w:qFormat="1"/>
+    <w:lsdException w:name="heading 1" w:semiHidden="0" w:uiPriority="9" w:unhideWhenUsed="0" w:qFormat="1"/>
+    <w:lsdException w:name="heading 2" w:uiPriority="9" w:qFormat="1"/>
+    <w:lsdException w:name="heading 3" w:uiPriority="9" w:qFormat="1"/>
+    <w:lsdException w:name="heading 4" w:uiPriority="9" w:qFormat="1"/>
+    <w:lsdException w:name="heading 5" w:uiPriority="9" w:qFormat="1"/>
+    <w:lsdException w:name="heading 6" w:uiPriority="9" w:qFormat="1"/>
+    <w:lsdException w:name="heading 7" w:uiPriority="9" w:qFormat="1"/>
+    <w:lsdException w:name="heading 8" w:uiPriority="9" w:qFormat="1"/>
+    <w:lsdException w:name="heading 9" w:uiPriority="9" w:qFormat="1"/>
+    <w:lsdException w:name="toc 1" w:uiPriority="39"/>
+    <w:lsdException w:name="toc 2" w:uiPriority="39"/>
+    <w:lsdException w:name="toc 3" w:uiPriority="39"/>
+    <w:lsdException w:name="toc 4" w:uiPriority="39"/>
+    <w:lsdException w:name="toc 5" w:uiPriority="39"/>
+    <w:lsdException w:name="toc 6" w:uiPriority="39"/>
+    <w:lsdException w:name="toc 7" w:uiPriority="39"/>
+    <w:lsdException w:name="toc 8" w:uiPriority="39"/>
+    <w:lsdException w:name="toc 9" w:uiPriority="39"/>
+    <w:lsdException w:name="caption" w:uiPriority="35" w:qFormat="1"/>
+    <w:lsdException w:name="Title" w:semiHidden="0" w:uiPriority="10" w:unhideWhenUsed="0" w:qFormat="1"/>
+    <w:lsdException w:name="Default Paragraph Font" w:uiPriority="1"/>
+    <w:lsdException w:name="Subtitle" w:semiHidden="0" w:uiPriority="11" w:unhideWhenUsed="0" w:qFormat="1"/>
+    <w:lsdException w:name="Strong" w:semiHidden="0" w:uiPriority="22" w:unhideWhenUsed="0" w:qFormat="1"/>
+    <w:lsdException w:name="Emphasis" w:semiHidden="0" w:uiPriority="20" w:unhideWhenUsed="0" w:qFormat="1"/>
+    <w:lsdException w:name="Table Grid" w:semiHidden="0" w:uiPriority="39" w:unhideWhenUsed="0"/>
+    <w:lsdException w:name="Placeholder Text" w:unhideWhenUsed="0"/>
+    <w:lsdException w:name="No Spacing" w:semiHidden="0" w:uiPriority="1" w:unhideWhenUsed="0" w:qFormat="1"/>
+    <w:lsdException w:name="Light Shading" w:semiHidden="0" w:uiPriority="60" w:unhideWhenUsed="0"/>
+    <w:lsdException w:name="Light List" w:semiHidden="0" w:uiPriority="61" w:unhideWhenUsed="0"/>
+    <w:lsdException w:name="Light Grid" w:semiHidden="0" w:uiPriority="62" w:unhideWhenUsed="0"/>
+    <w:lsdException w:name="Medium Shading 1" w:semiHidden="0" w:uiPriority="63" w:unhideWhenUsed="0"/>
+    <w:lsdException w:name="Medium Shading 2" w:semiHidden="0" w:uiPriority="64" w:unhideWhenUsed="0"/>
+    <w:lsdException w:name="Medium List 1" w:semiHidden="0" w:uiPriority="65" w:unhideWhenUsed="0"/>
+    <w:lsdException w:name="Medium List 2" w:semiHidden="0" w:uiPriority="66" w:unhideWhenUsed="0"/>
+    <w:lsdException w:name="Medium Grid 1" w:semiHidden="0" w:uiPriority="67" w:unhideWhenUsed="0"/>
+    <w:lsdException w:name="Medium Grid 2" w:semiHidden="0" w:uiPriority="68" w:unhideWhenUsed="0"/>
+    <w:lsdException w:name="Medium Grid 3" w:semiHidden="0" w:uiPriority="69" w:unhideWhenUsed="0"/>
+    <w:lsdException w:name="Dark List" w:semiHidden="0" w:uiPriority="70" w:unhideWhenUsed="0"/>
+    <w:lsdException w:name="Colorful Shading" w:semiHidden="0" w:uiPriority="71" w:unhideWhenUsed="0"/>
+    <w:lsdException w:name="Colorful List" w:semiHidden="0" w:uiPriority="72" w:unhideWhenUsed="0"/>
+    <w:lsdException w:name="Colorful Grid" w:semiHidden="0" w:uiPriority="73" w:unhideWhenUsed="0"/>
+    <w:lsdException w:name="Light Shading Accent 1" w:semiHidden="0" w:uiPriority="60" w:unhideWhenUsed="0"/>
+    <w:lsdException w:name="Light List Accent 1" w:semiHidden="0" w:uiPriority="61" w:unhideWhenUsed="0"/>
+    <w:lsdException w:name="Light Grid Accent 1" w:semiHidden="0" w:uiPriority="62" w:unhideWhenUsed="0"/>
+    <w:lsdException w:name="Medium Shading 1 Accent 1" w:semiHidden="0" w:uiPriority="63" w:unhideWhenUsed="0"/>
+    <w:lsdException w:name="Medium Shading 2 Accent 1" w:semiHidden="0" w:uiPriority="64" w:unhideWhenUsed="0"/>
+    <w:lsdException w:name="Medium List 1 Accent 1" w:semiHidden="0" w:uiPriority="65" w:unhideWhenUsed="0"/>
+    <w:lsdException w:name="Revision" w:unhideWhenUsed="0"/>
+    <w:lsdException w:name="List Paragraph" w:semiHidden="0" w:uiPriority="34" w:unhideWhenUsed="0" w:qFormat="1"/>
+    <w:lsdException w:name="Quote" w:semiHidden="0" w:uiPriority="29" w:unhideWhenUsed="0" w:qFormat="1"/>
+    <w:lsdException w:name="Intense Quote" w:semiHidden="0" w:uiPriority="30" w:unhideWhenUsed="0" w:qFormat="1"/>
+    <w:lsdException w:name="Medium List 2 Accent 1" w:semiHidden="0" w:uiPriority="66" w:unhideWhenUsed="0"/>
+    <w:lsdException w:name="Medium Grid 1 Accent 1" w:semiHidden="0" w:uiPriority="67" w:unhideWhenUsed="0"/>
+    <w:lsdException w:name="Medium Grid 2 Accent 1" w:semiHidden="0" w:uiPriority="68" w:unhideWhenUsed="0"/>
+    <w:lsdException w:name="Medium Grid 3 Accent 1" w:semiHidden="0" w:uiPriority="69" w:unhideWhenUsed="0"/>
+    <w:lsdException w:name="Dark List Accent 1" w:semiHidden="0" w:uiPriority="70" w:unhideWhenUsed="0"/>
+    <w:lsdException w:name="Colorful Shading Accent 1" w:semiHidden="0" w:uiPriority="71" w:unhideWhenUsed="0"/>
+    <w:lsdException w:name="Colorful List Accent 1" w:semiHidden="0" w:uiPriority="72" w:unhideWhenUsed="0"/>
+    <w:lsdException w:name="Colorful Grid Accent 1" w:semiHidden="0" w:uiPriority="73" w:unhideWhenUsed="0"/>
+    <w:lsdException w:name="Light Shading Accent 2" w:semiHidden="0" w:uiPriority="60" w:unhideWhenUsed="0"/>
+    <w:lsdException w:name="Light List Accent 2" w:semiHidden="0" w:uiPriority="61" w:unhideWhenUsed="0"/>
+    <w:lsdException w:name="Light Grid Accent 2" w:semiHidden="0" w:uiPriority="62" w:unhideWhenUsed="0"/>
+    <w:lsdException w:name="Medium Shading 1 Accent 2" w:semiHidden="0" w:uiPriority="63" w:unhideWhenUsed="0"/>
+    <w:lsdException w:name="Medium Shading 2 Accent 2" w:semiHidden="0" w:uiPriority="64" w:unhideWhenUsed="0"/>
+    <w:lsdException w:name="Medium List 1 Accent 2" w:semiHidden="0" w:uiPriority="65" w:unhideWhenUsed="0"/>
+    <w:lsdException w:name="Medium List 2 Accent 2" w:semiHidden="0" w:uiPriority="66" w:unhideWhenUsed="0"/>
+    <w:lsdException w:name="Medium Grid 1 Accent 2" w:semiHidden="0" w:uiPriority="67" w:unhideWhenUsed="0"/>
+    <w:lsdException w:name="Medium Grid 2 Accent 2" w:semiHidden="0" w:uiPriority="68" w:unhideWhenUsed="0"/>
+    <w:lsdException w:name="Medium Grid 3 Accent 2" w:semiHidden="0" w:uiPriority="69" w:unhideWhenUsed="0"/>
+    <w:lsdException w:name="Dark List Accent 2" w:semiHidden="0" w:uiPriority="70" w:unhideWhenUsed="0"/>
+    <w:lsdException w:name="Colorful Shading Accent 2" w:semiHidden="0" w:uiPriority="71" w:unhideWhenUsed="0"/>
+    <w:lsdException w:name="Colorful List Accent 2" w:semiHidden="0" w:uiPriority="72" w:unhideWhenUsed="0"/>
+    <w:lsdException w:name="Colorful Grid Accent 2" w:semiHidden="0" w:uiPriority="73" w:unhideWhenUsed="0"/>
+    <w:lsdException w:name="Light Shading Accent 3" w:semiHidden="0" w:uiPriority="60" w:unhideWhenUsed="0"/>
+    <w:lsdException w:name="Light List Accent 3" w:semiHidden="0" w:uiPriority="61" w:unhideWhenUsed="0"/>
+    <w:lsdException w:name="Light Grid Accent 3" w:semiHidden="0" w:uiPriority="62" w:unhideWhenUsed="0"/>
+    <w:lsdException w:name="Medium Shading 1 Accent 3" w:semiHidden="0" w:uiPriority="63" w:unhideWhenUsed="0"/>
+    <w:lsdException w:name="Medium Shading 2 Accent 3" w:semiHidden="0" w:uiPriority="64" w:unhideWhenUsed="0"/>
+    <w:lsdException w:name="Medium List 1 Accent 3" w:semiHidden="0" w:uiPriority="65" w:unhideWhenUsed="0"/>
+    <w:lsdException w:name="Medium List 2 Accent 3" w:semiHidden="0" w:uiPriority="66" w:unhideWhenUsed="0"/>
+    <w:lsdException w:name="Medium Grid 1 Accent 3" w:semiHidden="0" w:uiPriority="67" w:unhideWhenUsed="0"/>
+    <w:lsdException w:name="Medium Grid 2 Accent 3" w:semiHidden="0" w:uiPriority="68" w:unhideWhenUsed="0"/>
+    <w:lsdException w:name="Medium Grid 3 Accent 3" w:semiHidden="0" w:uiPriority="69" w:unhideWhenUsed="0"/>
+    <w:lsdException w:name="Dark List Accent 3" w:semiHidden="0" w:uiPriority="70" w:unhideWhenUsed="0"/>
+    <w:lsdException w:name="Colorful Shading Accent 3" w:semiHidden="0" w:uiPriority="71" w:unhideWhenUsed="0"/>
+    <w:lsdException w:name="Colorful List Accent 3" w:semiHidden="0" w:uiPriority="72" w:unhideWhenUsed="0"/>
+    <w:lsdException w:name="Colorful Grid Accent 3" w:semiHidden="0" w:uiPriority="73" w:unhideWhenUsed="0"/>
+    <w:lsdException w:name="Light Shading Accent 4" w:semiHidden="0" w:uiPriority="60" w:unhideWhenUsed="0"/>
+    <w:lsdException w:name="Light List Accent 4" w:semiHidden="0" w:uiPriority="61" w:unhideWhenUsed="0"/>
+    <w:lsdException w:name="Light Grid Accent 4" w:semiHidden="0" w:uiPriority="62" w:unhideWhenUsed="0"/>
+    <w:lsdException w:name="Medium Shading 1 Accent 4" w:semiHidden="0" w:uiPriority="63" w:unhideWhenUsed="0"/>
+    <w:lsdException w:name="Medium Shading 2 Accent 4" w:semiHidden="0" w:uiPriority="64" w:unhideWhenUsed="0"/>
+    <w:lsdException w:name="Medium List 1 Accent 4" w:semiHidden="0" w:uiPriority="65" w:unhideWhenUsed="0"/>
+    <w:lsdException w:name="Medium List 2 Accent 4" w:semiHidden="0" w:uiPriority="66" w:unhideWhenUsed="0"/>
+    <w:lsdException w:name="Medium Grid 1 Accent 4" w:semiHidden="0" w:uiPriority="67" w:unhideWhenUsed="0"/>
+    <w:lsdException w:name="Medium Grid 2 Accent 4" w:semiHidden="0" w:uiPriority="68" w:unhideWhenUsed="0"/>
+    <w:lsdException w:name="Medium Grid 3 Accent 4" w:semiHidden="0" w:uiPriority="69" w:unhideWhenUsed="0"/>
+    <w:lsdException w:name="Dark List Accent 4" w:semiHidden="0" w:uiPriority="70" w:unhideWhenUsed="0"/>
+    <w:lsdException w:name="Colorful Shading Accent 4" w:semiHidden="0" w:uiPriority="71" w:unhideWhenUsed="0"/>
+    <w:lsdException w:name="Colorful List Accent 4" w:semiHidden="0" w:uiPriority="72" w:unhideWhenUsed="0"/>
+    <w:lsdException w:name="Colorful Grid Accent 4" w:semiHidden="0" w:uiPriority="73" w:unhideWhenUsed="0"/>
+    <w:lsdException w:name="Light Shading Accent 5" w:semiHidden="0" w:uiPriority="60" w:unhideWhenUsed="0"/>
+    <w:lsdException w:name="Light List Accent 5" w:semiHidden="0" w:uiPriority="61" w:unhideWhenUsed="0"/>
+    <w:lsdException w:name="Light Grid Accent 5" w:semiHidden="0" w:uiPriority="62" w:unhideWhenUsed="0"/>
+    <w:lsdException w:name="Medium Shading 1 Accent 5" w:semiHidden="0" w:uiPriority="63" w:unhideWhenUsed="0"/>
+    <w:lsdException w:name="Medium Shading 2 Accent 5" w:semiHidden="0" w:uiPriority="64" w:unhideWhenUsed="0"/>
+    <w:lsdException w:name="Medium List 1 Accent 5" w:semiHidden="0" w:uiPriority="65" w:unhideWhenUsed="0"/>
+    <w:lsdException w:name="Medium List 2 Accent 5" w:semiHidden="0" w:uiPriority="66" w:unhideWhenUsed="0"/>
+    <w:lsdException w:name="Medium Grid 1 Accent 5" w:semiHidden="0" w:uiPriority="67" w:unhideWhenUsed="0"/>
+    <w:lsdException w:name="Medium Grid 2 Accent 5" w:semiHidden="0" w:uiPriority="68" w:unhideWhenUsed="0"/>
+    <w:lsdException w:name="Medium Grid 3 Accent 5" w:semiHidden="0" w:uiPriority="69" w:unhideWhenUsed="0"/>
+    <w:lsdException w:name="Dark List Accent 5" w:semiHidden="0" w:uiPriority="70" w:unhideWhenUsed="0"/>
+    <w:lsdException w:name="Colorful Shading Accent 5" w:semiHidden="0" w:uiPriority="71" w:unhideWhenUsed="0"/>
+    <w:lsdException w:name="Colorful List Accent 5" w:semiHidden="0" w:uiPriority="72" w:unhideWhenUsed="0"/>
+    <w:lsdException w:name="Colorful Grid Accent 5" w:semiHidden="0" w:uiPriority="73" w:unhideWhenUsed="0"/>
+    <w:lsdException w:name="Light Shading Accent 6" w:semiHidden="0" w:uiPriority="60" w:unhideWhenUsed="0"/>
+    <w:lsdException w:name="Light List Accent 6" w:semiHidden="0" w:uiPriority="61" w:unhideWhenUsed="0"/>
+    <w:lsdException w:name="Light Grid Accent 6" w:semiHidden="0" w:uiPriority="62" w:unhideWhenUsed="0"/>
+    <w:lsdException w:name="Medium Shading 1 Accent 6" w:semiHidden="0" w:uiPriority="63" w:unhideWhenUsed="0"/>
+    <w:lsdException w:name="Medium Shading 2 Accent 6" w:semiHidden="0" w:uiPriority="64" w:unhideWhenUsed="0"/>
+    <w:lsdException w:name="Medium List 1 Accent 6" w:semiHidden="0" w:uiPriority="65" w:unhideWhenUsed="0"/>
+    <w:lsdException w:name="Medium List 2 Accent 6" w:semiHidden="0" w:uiPriority="66" w:unhideWhenUsed="0"/>
+    <w:lsdException w:name="Medium Grid 1 Accent 6" w:semiHidden="0" w:uiPriority="67" w:unhideWhenUsed="0"/>
+    <w:lsdException w:name="Medium Grid 2 Accent 6" w:semiHidden="0" w:uiPriority="68" w:unhideWhenUsed="0"/>
+    <w:lsdException w:name="Medium Grid 3 Accent 6" w:semiHidden="0" w:uiPriority="69" w:unhideWhenUsed="0"/>
+    <w:lsdException w:name="Dark List Accent 6" w:semiHidden="0" w:uiPriority="70" w:unhideWhenUsed="0"/>
+    <w:lsdException w:name="Colorful Shading Accent 6" w:semiHidden="0" w:uiPriority="71" w:unhideWhenUsed="0"/>
+    <w:lsdException w:name="Colorful List Accent 6" w:semiHidden="0" w:uiPriority="72" w:unhideWhenUsed="0"/>
+    <w:lsdException w:name="Colorful Grid Accent 6" w:semiHidden="0" w:uiPriority="73" w:unhideWhenUsed="0"/>
+    <w:lsdException w:name="Subtle Emphasis" w:semiHidden="0" w:uiPriority="19" w:unhideWhenUsed="0" w:qFormat="1"/>
+    <w:lsdException w:name="Intense Emphasis" w:semiHidden="0" w:uiPriority="21" w:unhideWhenUsed="0" w:qFormat="1"/>
+    <w:lsdException w:name="Subtle Reference" w:semiHidden="0" w:uiPriority="31" w:unhideWhenUsed="0" w:qFormat="1"/>
+    <w:lsdException w:name="Intense Reference" w:semiHidden="0" w:uiPriority="32" w:unhideWhenUsed="0" w:qFormat="1"/>
+    <w:lsdException w:name="Book Title" w:semiHidden="0" w:uiPriority="33" w:unhideWhenUsed="0" w:qFormat="1"/>
+    <w:lsdException w:name="Bibliography" w:uiPriority="37"/>
+    <w:lsdException w:name="TOC Heading" w:uiPriority="39" w:qFormat="1"/>
   </w:latentStyles>
   <w:style w:type="paragraph" w:default="1" w:styleId="Normal">
     <w:name w:val="Normal"/>
@@ -4832,7 +5194,7 @@
   <a:extraClrSchemeLst/>
   <a:extLst>
     <a:ext uri="{05A4C25C-085E-4340-85A3-A5531E510DB2}">
-      <thm15:themeFamily xmlns:thm15="http://schemas.microsoft.com/office/thememl/2012/main" name="Office Theme" id="{62F939B6-93AF-4DB8-9C6B-D6C7DFDC589F}" vid="{4A3C46E8-61CC-4603-A589-7422A47A8E4A}"/>
+      <thm15:themeFamily xmlns:thm15="http://schemas.microsoft.com/office/thememl/2012/main" xmlns="" name="Office Theme" id="{62F939B6-93AF-4DB8-9C6B-D6C7DFDC589F}" vid="{4A3C46E8-61CC-4603-A589-7422A47A8E4A}"/>
     </a:ext>
   </a:extLst>
 </a:theme>

</xml_diff>